<commit_message>
Add file chooser. This allows me to open the file directory.
</commit_message>
<xml_diff>
--- a/Java Project 2.docx
+++ b/Java Project 2.docx
@@ -13,16 +13,8 @@
         <w:rPr>
           <w:b/>
           <w:bCs/>
-          <w:lang w:val="en-US"/>
         </w:rPr>
-        <w:t xml:space="preserve">Java Project 2: </w:t>
-      </w:r>
-      <w:r>
-        <w:rPr>
-          <w:b/>
-          <w:bCs/>
-        </w:rPr>
-        <w:t>Basic File Encryption/Decryption</w:t>
+        <w:t>Java Project 2: Basic File Encryption/Decryption</w:t>
       </w:r>
     </w:p>
     <w:p>
@@ -34,703 +26,299 @@
       </w:r>
     </w:p>
     <w:p>
-      <w:pPr>
-        <w:rPr>
-          <w:lang w:val="en-US"/>
-        </w:rPr>
-      </w:pPr>
-      <w:r>
-        <w:rPr>
-          <w:lang w:val="en-US"/>
-        </w:rPr>
-        <w:t>I am an undergraduate student that studies information technology. I do not know much about programming and would like to make a Java project to help build my knowledge. Can you be an assistant to help me make a project. I will provide more information in later prompts. Also clarify throughout the process if what was outputted okay. Just make a small short response.</w:t>
-      </w:r>
-    </w:p>
-    <w:p>
-      <w:pPr>
-        <w:rPr>
-          <w:lang w:val="en-US"/>
-        </w:rPr>
-      </w:pPr>
-    </w:p>
-    <w:p>
-      <w:pPr>
-        <w:rPr>
-          <w:lang w:val="en-US"/>
-        </w:rPr>
-      </w:pPr>
-    </w:p>
+      <w:r>
+        <w:t xml:space="preserve">I am an undergraduate student that studies information technology. I do not know much about programming and would like to make a Java project to help build my knowledge. Can you be an assistant to help me make a project. I will provide more information in later prompts. Also clarify throughout the process if what was outputted okay. Just make a </w:t>
+      </w:r>
+      <w:proofErr w:type="gramStart"/>
+      <w:r>
+        <w:t>small short</w:t>
+      </w:r>
+      <w:proofErr w:type="gramEnd"/>
+      <w:r>
+        <w:t xml:space="preserve"> response.</w:t>
+      </w:r>
+    </w:p>
+    <w:p/>
+    <w:p/>
     <w:p>
       <w:pPr>
         <w:pStyle w:val="Heading1"/>
-        <w:rPr>
-          <w:lang w:val="en-US"/>
-        </w:rPr>
-      </w:pPr>
-      <w:r>
-        <w:rPr>
-          <w:lang w:val="en-US"/>
-        </w:rPr>
+      </w:pPr>
+      <w:r>
         <w:t>Prompt 2</w:t>
       </w:r>
     </w:p>
     <w:p>
-      <w:pPr>
-        <w:rPr>
-          <w:lang w:val="en-US"/>
-        </w:rPr>
-      </w:pPr>
-      <w:r>
-        <w:rPr>
-          <w:lang w:val="en-US"/>
-        </w:rPr>
+      <w:r>
         <w:t xml:space="preserve">I am nearly going to graduate and need to do 1 more advanced IT subject. I was advised to take a subject 1 semester as I couldn’t take a leave of absence. </w:t>
       </w:r>
     </w:p>
-    <w:p>
-      <w:pPr>
-        <w:rPr>
-          <w:lang w:val="en-US"/>
-        </w:rPr>
-      </w:pPr>
-    </w:p>
-    <w:p>
-      <w:pPr>
-        <w:rPr>
-          <w:lang w:val="en-US"/>
-        </w:rPr>
-      </w:pPr>
-      <w:r>
-        <w:rPr>
-          <w:lang w:val="en-US"/>
-        </w:rPr>
+    <w:p/>
+    <w:p>
+      <w:r>
         <w:t xml:space="preserve">“If you pass your course in semester 2, 2024, you will be left with 1 more advanced IT option course. You can choose either of </w:t>
       </w:r>
     </w:p>
     <w:p>
-      <w:pPr>
-        <w:rPr>
-          <w:lang w:val="en-US"/>
-        </w:rPr>
-      </w:pPr>
-      <w:r>
-        <w:rPr>
-          <w:lang w:val="en-US"/>
-        </w:rPr>
+      <w:r>
         <w:t>Cloud Security or Blockchain fundamentals for this last course. Here are the course guides:</w:t>
       </w:r>
     </w:p>
     <w:p>
-      <w:pPr>
-        <w:rPr>
-          <w:lang w:val="en-US"/>
-        </w:rPr>
-      </w:pPr>
-      <w:r>
-        <w:rPr>
-          <w:lang w:val="en-US"/>
-        </w:rPr>
+      <w:r>
         <w:t>•</w:t>
       </w:r>
       <w:r>
-        <w:rPr>
-          <w:lang w:val="en-US"/>
-        </w:rPr>
         <w:tab/>
         <w:t>Cloud Security: http://www1.rmit.edu.au/courses/038407</w:t>
       </w:r>
     </w:p>
     <w:p>
-      <w:pPr>
-        <w:rPr>
-          <w:lang w:val="en-US"/>
-        </w:rPr>
-      </w:pPr>
-      <w:r>
-        <w:rPr>
-          <w:lang w:val="en-US"/>
-        </w:rPr>
+      <w:r>
         <w:t>•</w:t>
       </w:r>
       <w:r>
-        <w:rPr>
-          <w:lang w:val="en-US"/>
-        </w:rPr>
         <w:tab/>
         <w:t>Blockchain fundamentals: http://www1.rmit.edu.au/courses/INTE26272450</w:t>
       </w:r>
     </w:p>
     <w:p>
-      <w:pPr>
-        <w:rPr>
-          <w:lang w:val="en-US"/>
-        </w:rPr>
-      </w:pPr>
-      <w:r>
-        <w:rPr>
-          <w:lang w:val="en-US"/>
-        </w:rPr>
+      <w:r>
         <w:t xml:space="preserve">You mentioned that you want to take </w:t>
       </w:r>
       <w:proofErr w:type="spellStart"/>
       <w:r>
-        <w:rPr>
-          <w:lang w:val="en-US"/>
-        </w:rPr>
         <w:t>LoA</w:t>
       </w:r>
       <w:proofErr w:type="spellEnd"/>
       <w:r>
-        <w:rPr>
-          <w:lang w:val="en-US"/>
-        </w:rPr>
         <w:t xml:space="preserve"> for semester 1, because you want to take System Deployment &amp; Operations (COSC2759).”</w:t>
       </w:r>
     </w:p>
     <w:p>
-      <w:pPr>
-        <w:rPr>
-          <w:lang w:val="en-US"/>
-        </w:rPr>
-      </w:pPr>
-      <w:r>
-        <w:rPr>
-          <w:lang w:val="en-US"/>
-        </w:rPr>
+      <w:r>
         <w:t>-</w:t>
       </w:r>
       <w:r>
-        <w:rPr>
-          <w:lang w:val="en-US"/>
-        </w:rPr>
         <w:tab/>
         <w:t>Shekhar Kalra</w:t>
       </w:r>
     </w:p>
-    <w:p>
-      <w:pPr>
-        <w:rPr>
-          <w:lang w:val="en-US"/>
-        </w:rPr>
-      </w:pPr>
-    </w:p>
-    <w:p>
-      <w:pPr>
-        <w:rPr>
-          <w:lang w:val="en-US"/>
-        </w:rPr>
-      </w:pPr>
-      <w:r>
-        <w:rPr>
-          <w:lang w:val="en-US"/>
-        </w:rPr>
+    <w:p/>
+    <w:p>
+      <w:r>
         <w:t>Here is the course information for Cloud Security, one of the courses I need to do enclosed in brackets:</w:t>
       </w:r>
     </w:p>
     <w:p>
-      <w:pPr>
-        <w:rPr>
-          <w:lang w:val="en-US"/>
-        </w:rPr>
-      </w:pPr>
-      <w:r>
-        <w:rPr>
-          <w:lang w:val="en-US"/>
-        </w:rPr>
+      <w:r>
         <w:t>{</w:t>
       </w:r>
     </w:p>
     <w:p>
-      <w:pPr>
-        <w:rPr>
-          <w:lang w:val="en-US"/>
-        </w:rPr>
-      </w:pPr>
-      <w:r>
-        <w:rPr>
-          <w:lang w:val="en-US"/>
-        </w:rPr>
+      <w:r>
         <w:t>Course Title: Cloud Security</w:t>
       </w:r>
     </w:p>
     <w:p>
-      <w:pPr>
-        <w:rPr>
-          <w:lang w:val="en-US"/>
-        </w:rPr>
-      </w:pPr>
-      <w:r>
-        <w:rPr>
-          <w:lang w:val="en-US"/>
-        </w:rPr>
+      <w:r>
         <w:t>Credit Points: 12.00</w:t>
       </w:r>
     </w:p>
     <w:p>
-      <w:pPr>
-        <w:rPr>
-          <w:lang w:val="en-US"/>
-        </w:rPr>
-      </w:pPr>
-      <w:r>
-        <w:rPr>
-          <w:lang w:val="en-US"/>
-        </w:rPr>
+      <w:r>
         <w:t>Course Description</w:t>
       </w:r>
     </w:p>
     <w:p>
-      <w:pPr>
-        <w:rPr>
-          <w:lang w:val="en-US"/>
-        </w:rPr>
-      </w:pPr>
-      <w:r>
-        <w:rPr>
-          <w:lang w:val="en-US"/>
-        </w:rPr>
+      <w:r>
         <w:lastRenderedPageBreak/>
         <w:t>Cloud security is an evolving sub-domain of computer security, network security, and, more broadly, information security. It refers to a broad set of technologies deployed to protect data, applications, and the associated infrastructure of cloud computing.</w:t>
       </w:r>
     </w:p>
     <w:p>
-      <w:pPr>
-        <w:rPr>
-          <w:lang w:val="en-US"/>
-        </w:rPr>
-      </w:pPr>
-      <w:r>
-        <w:rPr>
-          <w:lang w:val="en-US"/>
-        </w:rPr>
+      <w:r>
         <w:t xml:space="preserve">This course provides a practical survey of both the principles and practice of cloud security. The emphasis of this course is on the underlying principles and techniques of cloud security with examples of how they are applied in practice.   </w:t>
       </w:r>
     </w:p>
     <w:p>
-      <w:pPr>
-        <w:rPr>
-          <w:lang w:val="en-US"/>
-        </w:rPr>
-      </w:pPr>
-      <w:r>
-        <w:rPr>
-          <w:lang w:val="en-US"/>
-        </w:rPr>
-        <w:t xml:space="preserve">Please note that if you take this course for a bachelor </w:t>
-      </w:r>
-      <w:proofErr w:type="spellStart"/>
-      <w:r>
-        <w:rPr>
-          <w:lang w:val="en-US"/>
-        </w:rPr>
-        <w:t>honours</w:t>
-      </w:r>
-      <w:proofErr w:type="spellEnd"/>
-      <w:r>
-        <w:rPr>
-          <w:lang w:val="en-US"/>
-        </w:rPr>
-        <w:t xml:space="preserve"> program, your overall mark in this course will be one of the course marks that will be used to calculate the weighted average mark (WAM) that will determine your award level. This applies to students who commence enrolment in a bachelor </w:t>
-      </w:r>
-      <w:proofErr w:type="spellStart"/>
-      <w:r>
-        <w:rPr>
-          <w:lang w:val="en-US"/>
-        </w:rPr>
-        <w:t>honours</w:t>
-      </w:r>
-      <w:proofErr w:type="spellEnd"/>
-      <w:r>
-        <w:rPr>
-          <w:lang w:val="en-US"/>
-        </w:rPr>
-        <w:t xml:space="preserve"> program from 1 January 2016 onwards. </w:t>
-      </w:r>
-    </w:p>
-    <w:p>
-      <w:pPr>
-        <w:rPr>
-          <w:lang w:val="en-US"/>
-        </w:rPr>
-      </w:pPr>
-    </w:p>
-    <w:p>
-      <w:pPr>
-        <w:rPr>
-          <w:lang w:val="en-US"/>
-        </w:rPr>
-      </w:pPr>
-      <w:r>
-        <w:rPr>
-          <w:lang w:val="en-US"/>
-        </w:rPr>
+      <w:r>
+        <w:t xml:space="preserve">Please note that if you take this course for a bachelor honours program, your overall mark in this course will be one of the course marks that will be used to calculate the weighted average mark (WAM) that will determine your award level. This applies to students who commence enrolment in a bachelor honours program from 1 January 2016 onwards. </w:t>
+      </w:r>
+    </w:p>
+    <w:p/>
+    <w:p>
+      <w:r>
         <w:t>Program Learning Outcomes</w:t>
       </w:r>
     </w:p>
     <w:p>
-      <w:pPr>
-        <w:rPr>
-          <w:lang w:val="en-US"/>
-        </w:rPr>
-      </w:pPr>
-      <w:r>
-        <w:rPr>
-          <w:lang w:val="en-US"/>
-        </w:rPr>
+      <w:r>
         <w:t xml:space="preserve">This course is an option course and not a core course, so that it does not need to contribute to the Program Learning Outcomes. </w:t>
       </w:r>
     </w:p>
-    <w:p>
-      <w:pPr>
-        <w:rPr>
-          <w:lang w:val="en-US"/>
-        </w:rPr>
-      </w:pPr>
-    </w:p>
-    <w:p>
-      <w:pPr>
-        <w:rPr>
-          <w:lang w:val="en-US"/>
-        </w:rPr>
-      </w:pPr>
-      <w:r>
-        <w:rPr>
-          <w:lang w:val="en-US"/>
-        </w:rPr>
+    <w:p/>
+    <w:p>
+      <w:r>
         <w:t>Course Learning Outcomes</w:t>
       </w:r>
     </w:p>
     <w:p>
-      <w:pPr>
-        <w:rPr>
-          <w:lang w:val="en-US"/>
-        </w:rPr>
-      </w:pPr>
-      <w:r>
-        <w:rPr>
-          <w:lang w:val="en-US"/>
-        </w:rPr>
-        <w:t>Upon successful completion of this course you should be able to:</w:t>
-      </w:r>
-    </w:p>
-    <w:p>
-      <w:pPr>
-        <w:rPr>
-          <w:lang w:val="en-US"/>
-        </w:rPr>
-      </w:pPr>
-      <w:r>
-        <w:rPr>
-          <w:lang w:val="en-US"/>
-        </w:rPr>
+      <w:r>
+        <w:t xml:space="preserve">Upon successful completion of this </w:t>
+      </w:r>
+      <w:proofErr w:type="gramStart"/>
+      <w:r>
+        <w:t>course</w:t>
+      </w:r>
+      <w:proofErr w:type="gramEnd"/>
+      <w:r>
+        <w:t xml:space="preserve"> you should be able to:</w:t>
+      </w:r>
+    </w:p>
+    <w:p>
+      <w:r>
         <w:t>1.</w:t>
       </w:r>
       <w:r>
-        <w:rPr>
-          <w:lang w:val="en-US"/>
-        </w:rPr>
         <w:tab/>
         <w:t>Demonstrate knowledge of cloud security principles and mechanisms</w:t>
       </w:r>
     </w:p>
     <w:p>
-      <w:pPr>
-        <w:rPr>
-          <w:lang w:val="en-US"/>
-        </w:rPr>
-      </w:pPr>
-      <w:r>
-        <w:rPr>
-          <w:lang w:val="en-US"/>
-        </w:rPr>
+      <w:r>
         <w:t>2.</w:t>
       </w:r>
       <w:r>
-        <w:rPr>
-          <w:lang w:val="en-US"/>
-        </w:rPr>
         <w:tab/>
         <w:t>Demonstrate computer programming and configuration skills required to develop a cloud security infrastructure</w:t>
       </w:r>
     </w:p>
     <w:p>
-      <w:pPr>
-        <w:rPr>
-          <w:lang w:val="en-US"/>
-        </w:rPr>
-      </w:pPr>
-      <w:r>
-        <w:rPr>
-          <w:lang w:val="en-US"/>
-        </w:rPr>
+      <w:r>
         <w:t>3.</w:t>
       </w:r>
       <w:r>
-        <w:rPr>
-          <w:lang w:val="en-US"/>
-        </w:rPr>
         <w:tab/>
-        <w:t xml:space="preserve">Identify cloud security weaknesses by </w:t>
-      </w:r>
-      <w:proofErr w:type="spellStart"/>
-      <w:r>
-        <w:rPr>
-          <w:lang w:val="en-US"/>
-        </w:rPr>
-        <w:t>recognising</w:t>
-      </w:r>
-      <w:proofErr w:type="spellEnd"/>
-      <w:r>
-        <w:rPr>
-          <w:lang w:val="en-US"/>
-        </w:rPr>
-        <w:t xml:space="preserve"> and discovering threats and vulnerabilities to cloud computing</w:t>
-      </w:r>
-    </w:p>
-    <w:p>
-      <w:pPr>
-        <w:rPr>
-          <w:lang w:val="en-US"/>
-        </w:rPr>
-      </w:pPr>
-      <w:r>
-        <w:rPr>
-          <w:lang w:val="en-US"/>
-        </w:rPr>
+        <w:t>Identify cloud security weaknesses by recognising and discovering threats and vulnerabilities to cloud computing</w:t>
+      </w:r>
+    </w:p>
+    <w:p>
+      <w:r>
         <w:t>4.</w:t>
       </w:r>
       <w:r>
-        <w:rPr>
-          <w:lang w:val="en-US"/>
-        </w:rPr>
         <w:tab/>
-        <w:t>Problem solve how to fix cloud security weaknesses and mitigate security threats to cloud computing</w:t>
-      </w:r>
-    </w:p>
-    <w:p>
-      <w:pPr>
-        <w:rPr>
-          <w:lang w:val="en-US"/>
-        </w:rPr>
-      </w:pPr>
-      <w:r>
-        <w:rPr>
-          <w:lang w:val="en-US"/>
-        </w:rPr>
+        <w:t xml:space="preserve">Problem </w:t>
+      </w:r>
+      <w:proofErr w:type="gramStart"/>
+      <w:r>
+        <w:t>solve</w:t>
+      </w:r>
+      <w:proofErr w:type="gramEnd"/>
+      <w:r>
+        <w:t xml:space="preserve"> how to fix cloud security weaknesses and mitigate security threats to cloud computing</w:t>
+      </w:r>
+    </w:p>
+    <w:p>
+      <w:r>
         <w:t>5.</w:t>
       </w:r>
       <w:r>
-        <w:rPr>
-          <w:lang w:val="en-US"/>
-        </w:rPr>
         <w:tab/>
         <w:t>Demonstrate knowledge and skills to prepare for industry cloud security certificate exams e.g. CCSK, CCSP</w:t>
       </w:r>
     </w:p>
     <w:p>
-      <w:pPr>
-        <w:rPr>
-          <w:lang w:val="en-US"/>
-        </w:rPr>
-      </w:pPr>
-      <w:r>
-        <w:rPr>
-          <w:lang w:val="en-US"/>
-        </w:rPr>
+      <w:r>
         <w:t>6.</w:t>
       </w:r>
       <w:r>
-        <w:rPr>
-          <w:lang w:val="en-US"/>
-        </w:rPr>
         <w:tab/>
         <w:t>Communicate clearly and effectively using the technical language of the field correctly</w:t>
       </w:r>
     </w:p>
-    <w:p>
-      <w:pPr>
-        <w:rPr>
-          <w:lang w:val="en-US"/>
-        </w:rPr>
-      </w:pPr>
-    </w:p>
-    <w:p>
-      <w:pPr>
-        <w:rPr>
-          <w:lang w:val="en-US"/>
-        </w:rPr>
-      </w:pPr>
-      <w:r>
-        <w:rPr>
-          <w:lang w:val="en-US"/>
-        </w:rPr>
+    <w:p/>
+    <w:p>
+      <w:r>
         <w:t>Overview of Learning Activities</w:t>
       </w:r>
     </w:p>
     <w:p>
-      <w:pPr>
-        <w:rPr>
-          <w:lang w:val="en-US"/>
-        </w:rPr>
-      </w:pPr>
-      <w:r>
-        <w:rPr>
-          <w:lang w:val="en-US"/>
-        </w:rPr>
+      <w:r>
         <w:t>The learning activities included in this course are:</w:t>
       </w:r>
     </w:p>
     <w:p>
-      <w:pPr>
-        <w:rPr>
-          <w:lang w:val="en-US"/>
-        </w:rPr>
-      </w:pPr>
-      <w:r>
-        <w:rPr>
-          <w:lang w:val="en-US"/>
-        </w:rPr>
+      <w:r>
         <w:lastRenderedPageBreak/>
         <w:t>•</w:t>
       </w:r>
       <w:r>
-        <w:rPr>
-          <w:lang w:val="en-US"/>
-        </w:rPr>
         <w:tab/>
       </w:r>
       <w:proofErr w:type="spellStart"/>
       <w:r>
-        <w:rPr>
-          <w:lang w:val="en-US"/>
-        </w:rPr>
         <w:t>Lectorials</w:t>
       </w:r>
       <w:proofErr w:type="spellEnd"/>
       <w:r>
-        <w:rPr>
-          <w:lang w:val="en-US"/>
-        </w:rPr>
         <w:t xml:space="preserve">: Key concepts will be explained in </w:t>
       </w:r>
       <w:proofErr w:type="spellStart"/>
       <w:r>
-        <w:rPr>
-          <w:lang w:val="en-US"/>
-        </w:rPr>
         <w:t>lectorials</w:t>
       </w:r>
       <w:proofErr w:type="spellEnd"/>
       <w:r>
-        <w:rPr>
-          <w:lang w:val="en-US"/>
-        </w:rPr>
-        <w:t xml:space="preserve"> in which course material will be presented and the subject matter will be illustrated with demonstrations and examples;</w:t>
-      </w:r>
-    </w:p>
-    <w:p>
-      <w:pPr>
-        <w:rPr>
-          <w:lang w:val="en-US"/>
-        </w:rPr>
-      </w:pPr>
-      <w:r>
-        <w:rPr>
-          <w:lang w:val="en-US"/>
-        </w:rPr>
+        <w:t xml:space="preserve"> in which course material will be presented and the subject matter will be illustrated with demonstrations and </w:t>
+      </w:r>
+      <w:proofErr w:type="gramStart"/>
+      <w:r>
+        <w:t>examples;</w:t>
+      </w:r>
+      <w:proofErr w:type="gramEnd"/>
+    </w:p>
+    <w:p>
+      <w:r>
         <w:t>•</w:t>
       </w:r>
       <w:r>
-        <w:rPr>
-          <w:lang w:val="en-US"/>
-        </w:rPr>
         <w:tab/>
-        <w:t xml:space="preserve">Tutorial sessions focus on </w:t>
-      </w:r>
-      <w:proofErr w:type="spellStart"/>
-      <w:r>
-        <w:rPr>
-          <w:lang w:val="en-US"/>
-        </w:rPr>
-        <w:t>analysing</w:t>
-      </w:r>
-      <w:proofErr w:type="spellEnd"/>
-      <w:r>
-        <w:rPr>
-          <w:lang w:val="en-US"/>
-        </w:rPr>
-        <w:t xml:space="preserve"> and problem solving of given scenarios, such as security analysis and secure solutions;</w:t>
-      </w:r>
-    </w:p>
-    <w:p>
-      <w:pPr>
-        <w:rPr>
-          <w:lang w:val="en-US"/>
-        </w:rPr>
-      </w:pPr>
-      <w:r>
-        <w:rPr>
-          <w:lang w:val="en-US"/>
-        </w:rPr>
+        <w:t xml:space="preserve">Tutorial sessions focus on analysing and problem solving of given scenarios, such as security analysis and secure </w:t>
+      </w:r>
+      <w:proofErr w:type="gramStart"/>
+      <w:r>
+        <w:t>solutions;</w:t>
+      </w:r>
+      <w:proofErr w:type="gramEnd"/>
+    </w:p>
+    <w:p>
+      <w:r>
         <w:t>•</w:t>
       </w:r>
       <w:r>
-        <w:rPr>
-          <w:lang w:val="en-US"/>
-        </w:rPr>
         <w:tab/>
         <w:t>Computer laboratory sessions provide practices in the application of security techniques.</w:t>
       </w:r>
     </w:p>
     <w:p>
-      <w:pPr>
-        <w:rPr>
-          <w:lang w:val="en-US"/>
-        </w:rPr>
-      </w:pPr>
-      <w:r>
-        <w:rPr>
-          <w:lang w:val="en-US"/>
-        </w:rPr>
+      <w:r>
         <w:t>}</w:t>
       </w:r>
     </w:p>
     <w:p>
-      <w:pPr>
-        <w:rPr>
-          <w:lang w:val="en-US"/>
-        </w:rPr>
-      </w:pPr>
-      <w:r>
-        <w:rPr>
-          <w:lang w:val="en-US"/>
-        </w:rPr>
+      <w:r>
         <w:t>Here is information from one of tutors about what I should to prepare for the subject enclosed in brackets.</w:t>
       </w:r>
     </w:p>
     <w:p>
-      <w:pPr>
-        <w:rPr>
-          <w:lang w:val="en-US"/>
-        </w:rPr>
-      </w:pPr>
-      <w:r>
-        <w:rPr>
-          <w:lang w:val="en-US"/>
-        </w:rPr>
+      <w:r>
         <w:t>{</w:t>
       </w:r>
     </w:p>
     <w:p>
-      <w:pPr>
-        <w:rPr>
-          <w:lang w:val="en-US"/>
-        </w:rPr>
-      </w:pPr>
-      <w:r>
-        <w:rPr>
-          <w:lang w:val="en-US"/>
-        </w:rPr>
+      <w:r>
         <w:t xml:space="preserve">The programming tasks for this course are expected to be completed in Java or JavaScript. Generally speaking, and without going into too much detail, we use a programming language to apply a cryptographic concept, where the objective is to transform data into a form that appears random, but the original data can be recovered. </w:t>
       </w:r>
     </w:p>
@@ -836,115 +424,47 @@
     </w:p>
     <w:p/>
     <w:p>
-      <w:pPr>
-        <w:rPr>
-          <w:lang w:val="en-US"/>
-        </w:rPr>
-      </w:pPr>
-      <w:r>
-        <w:rPr>
-          <w:lang w:val="en-US"/>
-        </w:rPr>
+      <w:r>
         <w:lastRenderedPageBreak/>
         <w:t>These constructs are found in either Java or JavaScript. In the case of JavaScript, we also need an API that allows us to get input from a webpage to make the implementation more interactive (that is, the Document Object Model that represents the HTML document). We typically avoid the use of language features like polymorphism or exception handling, because this can distract from the task at hand. For more advanced algorithms, we make use of programming libraries, which are provided as needed.</w:t>
       </w:r>
     </w:p>
     <w:p>
-      <w:pPr>
-        <w:rPr>
-          <w:lang w:val="en-US"/>
-        </w:rPr>
-      </w:pPr>
-      <w:r>
-        <w:rPr>
-          <w:lang w:val="en-US"/>
-        </w:rPr>
+      <w:r>
         <w:t>} Does this make sense. Just answer yes or no.</w:t>
       </w:r>
     </w:p>
-    <w:p>
-      <w:pPr>
-        <w:rPr>
-          <w:lang w:val="en-US"/>
-        </w:rPr>
-      </w:pPr>
-    </w:p>
+    <w:p/>
     <w:p>
       <w:pPr>
         <w:pStyle w:val="Heading1"/>
-        <w:rPr>
-          <w:lang w:val="en-US"/>
-        </w:rPr>
-      </w:pPr>
-      <w:r>
-        <w:rPr>
-          <w:lang w:val="en-US"/>
-        </w:rPr>
+      </w:pPr>
+      <w:r>
         <w:t>Prompt 4</w:t>
       </w:r>
     </w:p>
     <w:p>
-      <w:pPr>
-        <w:rPr>
-          <w:lang w:val="en-US"/>
-        </w:rPr>
-      </w:pPr>
-      <w:r>
-        <w:rPr>
-          <w:lang w:val="en-US"/>
-        </w:rPr>
+      <w:r>
         <w:t xml:space="preserve">I was thinking of doing a project like this: </w:t>
       </w:r>
     </w:p>
     <w:p>
-      <w:pPr>
-        <w:rPr>
-          <w:lang w:val="en-US"/>
-        </w:rPr>
-      </w:pPr>
-      <w:r>
-        <w:rPr>
-          <w:lang w:val="en-US"/>
-        </w:rPr>
+      <w:r>
         <w:t>Basic File Encryption/Decryption</w:t>
       </w:r>
     </w:p>
     <w:p>
-      <w:pPr>
-        <w:rPr>
-          <w:lang w:val="en-US"/>
-        </w:rPr>
-      </w:pPr>
-      <w:r>
-        <w:rPr>
-          <w:lang w:val="en-US"/>
-        </w:rPr>
+      <w:r>
         <w:t>Difficulty: Easy</w:t>
       </w:r>
     </w:p>
     <w:p>
-      <w:pPr>
-        <w:rPr>
-          <w:lang w:val="en-US"/>
-        </w:rPr>
-      </w:pPr>
-      <w:r>
-        <w:rPr>
-          <w:lang w:val="en-US"/>
-        </w:rPr>
+      <w:r>
         <w:t>Goal: Create a program that reads a text file, applies a simple encryption method (e.g., Caesar cipher), and writes the encrypted output to another file. Include a decryption option.</w:t>
       </w:r>
     </w:p>
     <w:p>
-      <w:pPr>
-        <w:rPr>
-          <w:lang w:val="en-US"/>
-        </w:rPr>
-      </w:pPr>
-      <w:r>
-        <w:rPr>
-          <w:lang w:val="en-US"/>
-        </w:rPr>
+      <w:r>
         <w:t>Skills Covered:</w:t>
       </w:r>
     </w:p>
@@ -955,20 +475,11 @@
           <w:ilvl w:val="0"/>
           <w:numId w:val="1"/>
         </w:numPr>
-        <w:rPr>
-          <w:lang w:val="en-US"/>
-        </w:rPr>
-      </w:pPr>
-      <w:r>
-        <w:rPr>
-          <w:lang w:val="en-US"/>
-        </w:rPr>
+      </w:pPr>
+      <w:r>
         <w:t></w:t>
       </w:r>
       <w:r>
-        <w:rPr>
-          <w:lang w:val="en-US"/>
-        </w:rPr>
         <w:tab/>
         <w:t>File handling</w:t>
       </w:r>
@@ -980,20 +491,11 @@
           <w:ilvl w:val="0"/>
           <w:numId w:val="1"/>
         </w:numPr>
-        <w:rPr>
-          <w:lang w:val="en-US"/>
-        </w:rPr>
-      </w:pPr>
-      <w:r>
-        <w:rPr>
-          <w:lang w:val="en-US"/>
-        </w:rPr>
+      </w:pPr>
+      <w:r>
         <w:t></w:t>
       </w:r>
       <w:r>
-        <w:rPr>
-          <w:lang w:val="en-US"/>
-        </w:rPr>
         <w:tab/>
         <w:t>String manipulation</w:t>
       </w:r>
@@ -1005,78 +507,49 @@
           <w:ilvl w:val="0"/>
           <w:numId w:val="1"/>
         </w:numPr>
-        <w:rPr>
-          <w:lang w:val="en-US"/>
-        </w:rPr>
-      </w:pPr>
-      <w:r>
-        <w:rPr>
-          <w:lang w:val="en-US"/>
-        </w:rPr>
+      </w:pPr>
+      <w:r>
         <w:t></w:t>
       </w:r>
       <w:r>
-        <w:rPr>
-          <w:lang w:val="en-US"/>
-        </w:rPr>
         <w:tab/>
-        <w:t xml:space="preserve">Loops and conditionals Does that seem appropriate?  </w:t>
-      </w:r>
-    </w:p>
-    <w:p>
-      <w:pPr>
-        <w:rPr>
-          <w:lang w:val="en-US"/>
-        </w:rPr>
-      </w:pPr>
-    </w:p>
+        <w:t xml:space="preserve">Loops and conditionals </w:t>
+      </w:r>
+      <w:proofErr w:type="gramStart"/>
+      <w:r>
+        <w:t>Does</w:t>
+      </w:r>
+      <w:proofErr w:type="gramEnd"/>
+      <w:r>
+        <w:t xml:space="preserve"> that seem appropriate?  </w:t>
+      </w:r>
+    </w:p>
+    <w:p/>
     <w:p>
       <w:pPr>
         <w:pStyle w:val="Heading1"/>
-        <w:rPr>
-          <w:lang w:val="en-US"/>
-        </w:rPr>
-      </w:pPr>
-      <w:r>
-        <w:rPr>
-          <w:lang w:val="en-US"/>
-        </w:rPr>
+      </w:pPr>
+      <w:r>
         <w:t>Prompt 5</w:t>
       </w:r>
     </w:p>
     <w:p>
-      <w:pPr>
-        <w:rPr>
-          <w:lang w:val="en-US"/>
-        </w:rPr>
-      </w:pPr>
-      <w:r>
-        <w:rPr>
-          <w:lang w:val="en-US"/>
-        </w:rPr>
+      <w:r>
         <w:t>In that case can you provide me a deadline of 2 weeks, the due date and details of project.</w:t>
       </w:r>
     </w:p>
-    <w:p>
-      <w:pPr>
-        <w:rPr>
-          <w:lang w:val="en-US"/>
-        </w:rPr>
-      </w:pPr>
-    </w:p>
+    <w:p/>
     <w:p>
       <w:pPr>
         <w:rPr>
           <w:b/>
           <w:bCs/>
-          <w:lang w:val="en-US"/>
         </w:rPr>
       </w:pPr>
       <w:r>
         <w:rPr>
           <w:b/>
           <w:bCs/>
-          <w:lang w:val="en-US"/>
         </w:rPr>
         <w:t>Details of project</w:t>
       </w:r>
@@ -1450,7 +923,15 @@
     </w:p>
     <w:p>
       <w:r>
-        <w:t>I am using w3schools to look at Java concepts. Here is all the concepts they cover. Note that dot points are a subheading of the heading:</w:t>
+        <w:t xml:space="preserve">I am using w3schools to look at Java concepts. Here </w:t>
+      </w:r>
+      <w:proofErr w:type="gramStart"/>
+      <w:r>
+        <w:t>is</w:t>
+      </w:r>
+      <w:proofErr w:type="gramEnd"/>
+      <w:r>
+        <w:t xml:space="preserve"> all the concepts they cover. Note that dot points are a subheading of the heading:</w:t>
       </w:r>
     </w:p>
     <w:p/>
@@ -1773,21 +1254,22 @@
         </w:numPr>
       </w:pPr>
       <w:r>
-        <w:t>Short hand.. if else (</w:t>
+        <w:t xml:space="preserve">Short </w:t>
+      </w:r>
+      <w:proofErr w:type="gramStart"/>
+      <w:r>
+        <w:t>hand..</w:t>
+      </w:r>
+      <w:proofErr w:type="gramEnd"/>
+      <w:r>
+        <w:t xml:space="preserve"> if else (</w:t>
       </w:r>
       <w:r>
         <w:rPr>
           <w:b/>
           <w:bCs/>
         </w:rPr>
-        <w:t>ternary operator</w:t>
-      </w:r>
-      <w:r>
-        <w:rPr>
-          <w:b/>
-          <w:bCs/>
-        </w:rPr>
-        <w:t>)</w:t>
+        <w:t>ternary operator)</w:t>
       </w:r>
     </w:p>
     <w:p>
@@ -3152,11 +2634,275 @@
         </w:numPr>
       </w:pPr>
       <w:proofErr w:type="spellStart"/>
+      <w:proofErr w:type="gramStart"/>
       <w:r>
         <w:t>charAt</w:t>
       </w:r>
       <w:proofErr w:type="spellEnd"/>
       <w:r>
+        <w:t>(</w:t>
+      </w:r>
+      <w:proofErr w:type="gramEnd"/>
+      <w:r>
+        <w:t>)</w:t>
+      </w:r>
+    </w:p>
+    <w:p>
+      <w:pPr>
+        <w:pStyle w:val="NoSpacing"/>
+        <w:numPr>
+          <w:ilvl w:val="0"/>
+          <w:numId w:val="17"/>
+        </w:numPr>
+      </w:pPr>
+      <w:proofErr w:type="spellStart"/>
+      <w:proofErr w:type="gramStart"/>
+      <w:r>
+        <w:t>codePointAt</w:t>
+      </w:r>
+      <w:proofErr w:type="spellEnd"/>
+      <w:r>
+        <w:t>(</w:t>
+      </w:r>
+      <w:proofErr w:type="gramEnd"/>
+      <w:r>
+        <w:t>)</w:t>
+      </w:r>
+    </w:p>
+    <w:p>
+      <w:pPr>
+        <w:pStyle w:val="NoSpacing"/>
+        <w:numPr>
+          <w:ilvl w:val="0"/>
+          <w:numId w:val="17"/>
+        </w:numPr>
+      </w:pPr>
+      <w:proofErr w:type="spellStart"/>
+      <w:proofErr w:type="gramStart"/>
+      <w:r>
+        <w:t>codePointBefore</w:t>
+      </w:r>
+      <w:proofErr w:type="spellEnd"/>
+      <w:r>
+        <w:t>(</w:t>
+      </w:r>
+      <w:proofErr w:type="gramEnd"/>
+      <w:r>
+        <w:t>)</w:t>
+      </w:r>
+    </w:p>
+    <w:p>
+      <w:pPr>
+        <w:pStyle w:val="NoSpacing"/>
+        <w:numPr>
+          <w:ilvl w:val="0"/>
+          <w:numId w:val="17"/>
+        </w:numPr>
+      </w:pPr>
+      <w:proofErr w:type="spellStart"/>
+      <w:proofErr w:type="gramStart"/>
+      <w:r>
+        <w:t>codePointCount</w:t>
+      </w:r>
+      <w:proofErr w:type="spellEnd"/>
+      <w:r>
+        <w:t>(</w:t>
+      </w:r>
+      <w:proofErr w:type="gramEnd"/>
+      <w:r>
+        <w:t>)</w:t>
+      </w:r>
+    </w:p>
+    <w:p>
+      <w:pPr>
+        <w:pStyle w:val="NoSpacing"/>
+        <w:numPr>
+          <w:ilvl w:val="0"/>
+          <w:numId w:val="17"/>
+        </w:numPr>
+      </w:pPr>
+      <w:proofErr w:type="spellStart"/>
+      <w:proofErr w:type="gramStart"/>
+      <w:r>
+        <w:t>compareTo</w:t>
+      </w:r>
+      <w:proofErr w:type="spellEnd"/>
+      <w:r>
+        <w:t>(</w:t>
+      </w:r>
+      <w:proofErr w:type="gramEnd"/>
+      <w:r>
+        <w:t>)</w:t>
+      </w:r>
+    </w:p>
+    <w:p>
+      <w:pPr>
+        <w:pStyle w:val="NoSpacing"/>
+        <w:numPr>
+          <w:ilvl w:val="0"/>
+          <w:numId w:val="17"/>
+        </w:numPr>
+      </w:pPr>
+      <w:proofErr w:type="spellStart"/>
+      <w:proofErr w:type="gramStart"/>
+      <w:r>
+        <w:t>compareTolgnoreCase</w:t>
+      </w:r>
+      <w:proofErr w:type="spellEnd"/>
+      <w:r>
+        <w:t>(</w:t>
+      </w:r>
+      <w:proofErr w:type="gramEnd"/>
+      <w:r>
+        <w:t>)</w:t>
+      </w:r>
+    </w:p>
+    <w:p>
+      <w:pPr>
+        <w:pStyle w:val="NoSpacing"/>
+        <w:numPr>
+          <w:ilvl w:val="0"/>
+          <w:numId w:val="17"/>
+        </w:numPr>
+      </w:pPr>
+      <w:proofErr w:type="spellStart"/>
+      <w:proofErr w:type="gramStart"/>
+      <w:r>
+        <w:t>concat</w:t>
+      </w:r>
+      <w:proofErr w:type="spellEnd"/>
+      <w:r>
+        <w:t>(</w:t>
+      </w:r>
+      <w:proofErr w:type="gramEnd"/>
+      <w:r>
+        <w:t>) contains()</w:t>
+      </w:r>
+    </w:p>
+    <w:p>
+      <w:pPr>
+        <w:pStyle w:val="NoSpacing"/>
+        <w:numPr>
+          <w:ilvl w:val="0"/>
+          <w:numId w:val="17"/>
+        </w:numPr>
+      </w:pPr>
+      <w:proofErr w:type="spellStart"/>
+      <w:proofErr w:type="gramStart"/>
+      <w:r>
+        <w:t>contentEquals</w:t>
+      </w:r>
+      <w:proofErr w:type="spellEnd"/>
+      <w:r>
+        <w:t>(</w:t>
+      </w:r>
+      <w:proofErr w:type="gramEnd"/>
+      <w:r>
+        <w:t>)</w:t>
+      </w:r>
+    </w:p>
+    <w:p>
+      <w:pPr>
+        <w:pStyle w:val="NoSpacing"/>
+        <w:numPr>
+          <w:ilvl w:val="0"/>
+          <w:numId w:val="17"/>
+        </w:numPr>
+      </w:pPr>
+      <w:proofErr w:type="spellStart"/>
+      <w:proofErr w:type="gramStart"/>
+      <w:r>
+        <w:t>copyValueOf</w:t>
+      </w:r>
+      <w:proofErr w:type="spellEnd"/>
+      <w:r>
+        <w:t>(</w:t>
+      </w:r>
+      <w:proofErr w:type="gramEnd"/>
+    </w:p>
+    <w:p>
+      <w:pPr>
+        <w:pStyle w:val="NoSpacing"/>
+        <w:numPr>
+          <w:ilvl w:val="0"/>
+          <w:numId w:val="17"/>
+        </w:numPr>
+      </w:pPr>
+      <w:proofErr w:type="spellStart"/>
+      <w:proofErr w:type="gramStart"/>
+      <w:r>
+        <w:t>endsWith</w:t>
+      </w:r>
+      <w:proofErr w:type="spellEnd"/>
+      <w:r>
+        <w:t>(</w:t>
+      </w:r>
+      <w:proofErr w:type="gramEnd"/>
+      <w:r>
+        <w:t>)</w:t>
+      </w:r>
+    </w:p>
+    <w:p>
+      <w:pPr>
+        <w:pStyle w:val="NoSpacing"/>
+        <w:numPr>
+          <w:ilvl w:val="0"/>
+          <w:numId w:val="17"/>
+        </w:numPr>
+      </w:pPr>
+      <w:proofErr w:type="gramStart"/>
+      <w:r>
+        <w:t>equals(</w:t>
+      </w:r>
+      <w:proofErr w:type="gramEnd"/>
+      <w:r>
+        <w:t>)</w:t>
+      </w:r>
+    </w:p>
+    <w:p>
+      <w:pPr>
+        <w:pStyle w:val="NoSpacing"/>
+        <w:numPr>
+          <w:ilvl w:val="0"/>
+          <w:numId w:val="17"/>
+        </w:numPr>
+      </w:pPr>
+      <w:proofErr w:type="spellStart"/>
+      <w:proofErr w:type="gramStart"/>
+      <w:r>
+        <w:t>equalsIgnoreCase</w:t>
+      </w:r>
+      <w:proofErr w:type="spellEnd"/>
+      <w:r>
+        <w:t>(</w:t>
+      </w:r>
+      <w:proofErr w:type="gramEnd"/>
+      <w:r>
+        <w:t>)</w:t>
+      </w:r>
+    </w:p>
+    <w:p>
+      <w:pPr>
+        <w:pStyle w:val="NoSpacing"/>
+        <w:numPr>
+          <w:ilvl w:val="0"/>
+          <w:numId w:val="17"/>
+        </w:numPr>
+      </w:pPr>
+      <w:proofErr w:type="gramStart"/>
+      <w:r>
+        <w:t>format(</w:t>
+      </w:r>
+      <w:proofErr w:type="gramEnd"/>
+      <w:r>
+        <w:t xml:space="preserve">) </w:t>
+      </w:r>
+      <w:proofErr w:type="spellStart"/>
+      <w:r>
+        <w:t>getBytes</w:t>
+      </w:r>
+      <w:proofErr w:type="spellEnd"/>
+      <w:r>
         <w:t>()</w:t>
       </w:r>
     </w:p>
@@ -3169,12 +2915,17 @@
         </w:numPr>
       </w:pPr>
       <w:proofErr w:type="spellStart"/>
-      <w:r>
-        <w:t>codePointAt</w:t>
-      </w:r>
-      <w:proofErr w:type="spellEnd"/>
-      <w:r>
-        <w:t>()</w:t>
+      <w:proofErr w:type="gramStart"/>
+      <w:r>
+        <w:t>getChars</w:t>
+      </w:r>
+      <w:proofErr w:type="spellEnd"/>
+      <w:r>
+        <w:t>(</w:t>
+      </w:r>
+      <w:proofErr w:type="gramEnd"/>
+      <w:r>
+        <w:t>)</w:t>
       </w:r>
     </w:p>
     <w:p>
@@ -3186,12 +2937,17 @@
         </w:numPr>
       </w:pPr>
       <w:proofErr w:type="spellStart"/>
-      <w:r>
-        <w:t>codePointBefore</w:t>
-      </w:r>
-      <w:proofErr w:type="spellEnd"/>
-      <w:r>
-        <w:t>()</w:t>
+      <w:proofErr w:type="gramStart"/>
+      <w:r>
+        <w:t>hashCode</w:t>
+      </w:r>
+      <w:proofErr w:type="spellEnd"/>
+      <w:r>
+        <w:t>(</w:t>
+      </w:r>
+      <w:proofErr w:type="gramEnd"/>
+      <w:r>
+        <w:t>)</w:t>
       </w:r>
     </w:p>
     <w:p>
@@ -3203,12 +2959,17 @@
         </w:numPr>
       </w:pPr>
       <w:proofErr w:type="spellStart"/>
-      <w:r>
-        <w:t>codePointCount</w:t>
-      </w:r>
-      <w:proofErr w:type="spellEnd"/>
-      <w:r>
-        <w:t>()</w:t>
+      <w:proofErr w:type="gramStart"/>
+      <w:r>
+        <w:t>indexOf</w:t>
+      </w:r>
+      <w:proofErr w:type="spellEnd"/>
+      <w:r>
+        <w:t>(</w:t>
+      </w:r>
+      <w:proofErr w:type="gramEnd"/>
+      <w:r>
+        <w:t>)</w:t>
       </w:r>
     </w:p>
     <w:p>
@@ -3220,13 +2981,15 @@
         </w:numPr>
       </w:pPr>
       <w:proofErr w:type="spellStart"/>
-      <w:r>
-        <w:t>compareTo</w:t>
-      </w:r>
-      <w:proofErr w:type="spellEnd"/>
-      <w:r>
-        <w:t>()</w:t>
-      </w:r>
+      <w:proofErr w:type="gramStart"/>
+      <w:r>
+        <w:t>isEmpty</w:t>
+      </w:r>
+      <w:proofErr w:type="spellEnd"/>
+      <w:r>
+        <w:t>(</w:t>
+      </w:r>
+      <w:proofErr w:type="gramEnd"/>
     </w:p>
     <w:p>
       <w:pPr>
@@ -3236,13 +2999,13 @@
           <w:numId w:val="17"/>
         </w:numPr>
       </w:pPr>
-      <w:proofErr w:type="spellStart"/>
-      <w:r>
-        <w:t>compareTolgnoreCase</w:t>
-      </w:r>
-      <w:proofErr w:type="spellEnd"/>
-      <w:r>
-        <w:t>()</w:t>
+      <w:proofErr w:type="gramStart"/>
+      <w:r>
+        <w:t>join(</w:t>
+      </w:r>
+      <w:proofErr w:type="gramEnd"/>
+      <w:r>
+        <w:t>)</w:t>
       </w:r>
     </w:p>
     <w:p>
@@ -3254,210 +3017,18 @@
         </w:numPr>
       </w:pPr>
       <w:proofErr w:type="spellStart"/>
-      <w:r>
-        <w:t>concat</w:t>
-      </w:r>
-      <w:proofErr w:type="spellEnd"/>
-      <w:r>
-        <w:t>() contains()</w:t>
-      </w:r>
-    </w:p>
-    <w:p>
-      <w:pPr>
-        <w:pStyle w:val="NoSpacing"/>
-        <w:numPr>
-          <w:ilvl w:val="0"/>
-          <w:numId w:val="17"/>
-        </w:numPr>
-      </w:pPr>
-      <w:proofErr w:type="spellStart"/>
-      <w:r>
-        <w:t>contentEquals</w:t>
-      </w:r>
-      <w:proofErr w:type="spellEnd"/>
-      <w:r>
-        <w:t>()</w:t>
-      </w:r>
-    </w:p>
-    <w:p>
-      <w:pPr>
-        <w:pStyle w:val="NoSpacing"/>
-        <w:numPr>
-          <w:ilvl w:val="0"/>
-          <w:numId w:val="17"/>
-        </w:numPr>
-      </w:pPr>
-      <w:proofErr w:type="spellStart"/>
-      <w:r>
-        <w:t>copyValueOf</w:t>
-      </w:r>
-      <w:proofErr w:type="spellEnd"/>
-      <w:r>
-        <w:t>(</w:t>
-      </w:r>
-    </w:p>
-    <w:p>
-      <w:pPr>
-        <w:pStyle w:val="NoSpacing"/>
-        <w:numPr>
-          <w:ilvl w:val="0"/>
-          <w:numId w:val="17"/>
-        </w:numPr>
-      </w:pPr>
-      <w:proofErr w:type="spellStart"/>
-      <w:r>
-        <w:t>endsWith</w:t>
-      </w:r>
-      <w:proofErr w:type="spellEnd"/>
-      <w:r>
-        <w:t>()</w:t>
-      </w:r>
-    </w:p>
-    <w:p>
-      <w:pPr>
-        <w:pStyle w:val="NoSpacing"/>
-        <w:numPr>
-          <w:ilvl w:val="0"/>
-          <w:numId w:val="17"/>
-        </w:numPr>
-      </w:pPr>
-      <w:r>
-        <w:t>equals()</w:t>
-      </w:r>
-    </w:p>
-    <w:p>
-      <w:pPr>
-        <w:pStyle w:val="NoSpacing"/>
-        <w:numPr>
-          <w:ilvl w:val="0"/>
-          <w:numId w:val="17"/>
-        </w:numPr>
-      </w:pPr>
-      <w:proofErr w:type="spellStart"/>
-      <w:r>
-        <w:t>equalsIgnoreCase</w:t>
-      </w:r>
-      <w:proofErr w:type="spellEnd"/>
-      <w:r>
-        <w:t>()</w:t>
-      </w:r>
-    </w:p>
-    <w:p>
-      <w:pPr>
-        <w:pStyle w:val="NoSpacing"/>
-        <w:numPr>
-          <w:ilvl w:val="0"/>
-          <w:numId w:val="17"/>
-        </w:numPr>
-      </w:pPr>
-      <w:r>
-        <w:t xml:space="preserve">format() </w:t>
-      </w:r>
-      <w:proofErr w:type="spellStart"/>
-      <w:r>
-        <w:t>getBytes</w:t>
-      </w:r>
-      <w:proofErr w:type="spellEnd"/>
-      <w:r>
-        <w:t>()</w:t>
-      </w:r>
-    </w:p>
-    <w:p>
-      <w:pPr>
-        <w:pStyle w:val="NoSpacing"/>
-        <w:numPr>
-          <w:ilvl w:val="0"/>
-          <w:numId w:val="17"/>
-        </w:numPr>
-      </w:pPr>
-      <w:proofErr w:type="spellStart"/>
-      <w:r>
-        <w:t>getChars</w:t>
-      </w:r>
-      <w:proofErr w:type="spellEnd"/>
-      <w:r>
-        <w:t>()</w:t>
-      </w:r>
-    </w:p>
-    <w:p>
-      <w:pPr>
-        <w:pStyle w:val="NoSpacing"/>
-        <w:numPr>
-          <w:ilvl w:val="0"/>
-          <w:numId w:val="17"/>
-        </w:numPr>
-      </w:pPr>
-      <w:proofErr w:type="spellStart"/>
-      <w:r>
-        <w:t>hashCode</w:t>
-      </w:r>
-      <w:proofErr w:type="spellEnd"/>
-      <w:r>
-        <w:t>()</w:t>
-      </w:r>
-    </w:p>
-    <w:p>
-      <w:pPr>
-        <w:pStyle w:val="NoSpacing"/>
-        <w:numPr>
-          <w:ilvl w:val="0"/>
-          <w:numId w:val="17"/>
-        </w:numPr>
-      </w:pPr>
-      <w:proofErr w:type="spellStart"/>
-      <w:r>
-        <w:t>indexOf</w:t>
-      </w:r>
-      <w:proofErr w:type="spellEnd"/>
-      <w:r>
-        <w:t>()</w:t>
-      </w:r>
-    </w:p>
-    <w:p>
-      <w:pPr>
-        <w:pStyle w:val="NoSpacing"/>
-        <w:numPr>
-          <w:ilvl w:val="0"/>
-          <w:numId w:val="17"/>
-        </w:numPr>
-      </w:pPr>
-      <w:proofErr w:type="spellStart"/>
-      <w:r>
-        <w:t>isEmpty</w:t>
-      </w:r>
-      <w:proofErr w:type="spellEnd"/>
-      <w:r>
-        <w:t>(</w:t>
-      </w:r>
-    </w:p>
-    <w:p>
-      <w:pPr>
-        <w:pStyle w:val="NoSpacing"/>
-        <w:numPr>
-          <w:ilvl w:val="0"/>
-          <w:numId w:val="17"/>
-        </w:numPr>
-      </w:pPr>
-      <w:r>
-        <w:t>join()</w:t>
-      </w:r>
-    </w:p>
-    <w:p>
-      <w:pPr>
-        <w:pStyle w:val="NoSpacing"/>
-        <w:numPr>
-          <w:ilvl w:val="0"/>
-          <w:numId w:val="17"/>
-        </w:numPr>
-      </w:pPr>
-      <w:proofErr w:type="spellStart"/>
+      <w:proofErr w:type="gramStart"/>
       <w:r>
         <w:lastRenderedPageBreak/>
         <w:t>lastIndexOf</w:t>
       </w:r>
       <w:proofErr w:type="spellEnd"/>
       <w:r>
-        <w:t>()</w:t>
+        <w:t>(</w:t>
+      </w:r>
+      <w:proofErr w:type="gramEnd"/>
+      <w:r>
+        <w:t>)</w:t>
       </w:r>
     </w:p>
     <w:p>
@@ -3468,8 +3039,13 @@
           <w:numId w:val="17"/>
         </w:numPr>
       </w:pPr>
-      <w:r>
-        <w:t>length()</w:t>
+      <w:proofErr w:type="gramStart"/>
+      <w:r>
+        <w:t>length(</w:t>
+      </w:r>
+      <w:proofErr w:type="gramEnd"/>
+      <w:r>
+        <w:t>)</w:t>
       </w:r>
     </w:p>
     <w:p>
@@ -3480,8 +3056,13 @@
           <w:numId w:val="17"/>
         </w:numPr>
       </w:pPr>
-      <w:r>
-        <w:t>matches()</w:t>
+      <w:proofErr w:type="gramStart"/>
+      <w:r>
+        <w:t>matches(</w:t>
+      </w:r>
+      <w:proofErr w:type="gramEnd"/>
+      <w:r>
+        <w:t>)</w:t>
       </w:r>
     </w:p>
     <w:p>
@@ -3493,12 +3074,17 @@
         </w:numPr>
       </w:pPr>
       <w:proofErr w:type="spellStart"/>
+      <w:proofErr w:type="gramStart"/>
       <w:r>
         <w:t>offsetByCodePoints</w:t>
       </w:r>
       <w:proofErr w:type="spellEnd"/>
       <w:r>
-        <w:t>()</w:t>
+        <w:t>(</w:t>
+      </w:r>
+      <w:proofErr w:type="gramEnd"/>
+      <w:r>
+        <w:t>)</w:t>
       </w:r>
     </w:p>
     <w:p>
@@ -3510,12 +3096,17 @@
         </w:numPr>
       </w:pPr>
       <w:proofErr w:type="spellStart"/>
+      <w:proofErr w:type="gramStart"/>
       <w:r>
         <w:t>regionMatches</w:t>
       </w:r>
       <w:proofErr w:type="spellEnd"/>
       <w:r>
-        <w:t>()</w:t>
+        <w:t>(</w:t>
+      </w:r>
+      <w:proofErr w:type="gramEnd"/>
+      <w:r>
+        <w:t>)</w:t>
       </w:r>
     </w:p>
     <w:p>
@@ -3526,8 +3117,13 @@
           <w:numId w:val="17"/>
         </w:numPr>
       </w:pPr>
-      <w:r>
-        <w:t>replace()</w:t>
+      <w:proofErr w:type="gramStart"/>
+      <w:r>
+        <w:t>replace(</w:t>
+      </w:r>
+      <w:proofErr w:type="gramEnd"/>
+      <w:r>
+        <w:t>)</w:t>
       </w:r>
     </w:p>
     <w:p>
@@ -3539,12 +3135,17 @@
         </w:numPr>
       </w:pPr>
       <w:proofErr w:type="spellStart"/>
+      <w:proofErr w:type="gramStart"/>
       <w:r>
         <w:t>replaceAll</w:t>
       </w:r>
       <w:proofErr w:type="spellEnd"/>
       <w:r>
-        <w:t>()</w:t>
+        <w:t>(</w:t>
+      </w:r>
+      <w:proofErr w:type="gramEnd"/>
+      <w:r>
+        <w:t>)</w:t>
       </w:r>
     </w:p>
     <w:p>
@@ -3556,12 +3157,17 @@
         </w:numPr>
       </w:pPr>
       <w:proofErr w:type="spellStart"/>
+      <w:proofErr w:type="gramStart"/>
       <w:r>
         <w:t>replaceFirst</w:t>
       </w:r>
       <w:proofErr w:type="spellEnd"/>
       <w:r>
-        <w:t>()</w:t>
+        <w:t>(</w:t>
+      </w:r>
+      <w:proofErr w:type="gramEnd"/>
+      <w:r>
+        <w:t>)</w:t>
       </w:r>
     </w:p>
     <w:p>
@@ -3572,8 +3178,13 @@
           <w:numId w:val="17"/>
         </w:numPr>
       </w:pPr>
-      <w:r>
-        <w:t>split()</w:t>
+      <w:proofErr w:type="gramStart"/>
+      <w:r>
+        <w:t>split(</w:t>
+      </w:r>
+      <w:proofErr w:type="gramEnd"/>
+      <w:r>
+        <w:t>)</w:t>
       </w:r>
     </w:p>
     <w:p>
@@ -3585,6 +3196,7 @@
         </w:numPr>
       </w:pPr>
       <w:proofErr w:type="spellStart"/>
+      <w:proofErr w:type="gramStart"/>
       <w:r>
         <w:t>startsWith</w:t>
       </w:r>
@@ -3592,6 +3204,7 @@
       <w:r>
         <w:t>(</w:t>
       </w:r>
+      <w:proofErr w:type="gramEnd"/>
     </w:p>
     <w:p>
       <w:pPr>
@@ -3602,12 +3215,17 @@
         </w:numPr>
       </w:pPr>
       <w:proofErr w:type="spellStart"/>
+      <w:proofErr w:type="gramStart"/>
       <w:r>
         <w:t>subSequence</w:t>
       </w:r>
       <w:proofErr w:type="spellEnd"/>
       <w:r>
-        <w:t>()</w:t>
+        <w:t>(</w:t>
+      </w:r>
+      <w:proofErr w:type="gramEnd"/>
+      <w:r>
+        <w:t>)</w:t>
       </w:r>
     </w:p>
     <w:p>
@@ -3618,8 +3236,13 @@
           <w:numId w:val="17"/>
         </w:numPr>
       </w:pPr>
-      <w:r>
-        <w:t>substring()</w:t>
+      <w:proofErr w:type="gramStart"/>
+      <w:r>
+        <w:t>substring(</w:t>
+      </w:r>
+      <w:proofErr w:type="gramEnd"/>
+      <w:r>
+        <w:t>)</w:t>
       </w:r>
     </w:p>
     <w:p>
@@ -3631,12 +3254,17 @@
         </w:numPr>
       </w:pPr>
       <w:proofErr w:type="spellStart"/>
+      <w:proofErr w:type="gramStart"/>
       <w:r>
         <w:t>toCharArray</w:t>
       </w:r>
       <w:proofErr w:type="spellEnd"/>
       <w:r>
-        <w:t>()</w:t>
+        <w:t>(</w:t>
+      </w:r>
+      <w:proofErr w:type="gramEnd"/>
+      <w:r>
+        <w:t>)</w:t>
       </w:r>
     </w:p>
     <w:p>
@@ -3648,12 +3276,17 @@
         </w:numPr>
       </w:pPr>
       <w:proofErr w:type="spellStart"/>
+      <w:proofErr w:type="gramStart"/>
       <w:r>
         <w:t>toLowerCase</w:t>
       </w:r>
       <w:proofErr w:type="spellEnd"/>
       <w:r>
-        <w:t>()</w:t>
+        <w:t>(</w:t>
+      </w:r>
+      <w:proofErr w:type="gramEnd"/>
+      <w:r>
+        <w:t>)</w:t>
       </w:r>
     </w:p>
     <w:p>
@@ -3665,12 +3298,17 @@
         </w:numPr>
       </w:pPr>
       <w:proofErr w:type="spellStart"/>
+      <w:proofErr w:type="gramStart"/>
       <w:r>
         <w:t>toString</w:t>
       </w:r>
       <w:proofErr w:type="spellEnd"/>
       <w:r>
-        <w:t>()</w:t>
+        <w:t>(</w:t>
+      </w:r>
+      <w:proofErr w:type="gramEnd"/>
+      <w:r>
+        <w:t>)</w:t>
       </w:r>
     </w:p>
     <w:p>
@@ -3682,12 +3320,17 @@
         </w:numPr>
       </w:pPr>
       <w:proofErr w:type="spellStart"/>
+      <w:proofErr w:type="gramStart"/>
       <w:r>
         <w:t>toUpperCase</w:t>
       </w:r>
       <w:proofErr w:type="spellEnd"/>
       <w:r>
-        <w:t>()</w:t>
+        <w:t>(</w:t>
+      </w:r>
+      <w:proofErr w:type="gramEnd"/>
+      <w:r>
+        <w:t>)</w:t>
       </w:r>
     </w:p>
     <w:p>
@@ -3698,8 +3341,13 @@
           <w:numId w:val="17"/>
         </w:numPr>
       </w:pPr>
-      <w:r>
-        <w:t>trim()</w:t>
+      <w:proofErr w:type="gramStart"/>
+      <w:r>
+        <w:t>trim(</w:t>
+      </w:r>
+      <w:proofErr w:type="gramEnd"/>
+      <w:r>
+        <w:t>)</w:t>
       </w:r>
     </w:p>
     <w:p>
@@ -3711,12 +3359,17 @@
         </w:numPr>
       </w:pPr>
       <w:proofErr w:type="spellStart"/>
+      <w:proofErr w:type="gramStart"/>
       <w:r>
         <w:t>valueOf</w:t>
       </w:r>
       <w:proofErr w:type="spellEnd"/>
       <w:r>
-        <w:t>()</w:t>
+        <w:t>(</w:t>
+      </w:r>
+      <w:proofErr w:type="gramEnd"/>
+      <w:r>
+        <w:t>)</w:t>
       </w:r>
     </w:p>
     <w:p>
@@ -3735,8 +3388,13 @@
           <w:numId w:val="21"/>
         </w:numPr>
       </w:pPr>
-      <w:r>
-        <w:t>abs()</w:t>
+      <w:proofErr w:type="gramStart"/>
+      <w:r>
+        <w:t>abs(</w:t>
+      </w:r>
+      <w:proofErr w:type="gramEnd"/>
+      <w:r>
+        <w:t>)</w:t>
       </w:r>
     </w:p>
     <w:p>
@@ -3748,12 +3406,17 @@
         </w:numPr>
       </w:pPr>
       <w:proofErr w:type="spellStart"/>
+      <w:proofErr w:type="gramStart"/>
       <w:r>
         <w:t>acos</w:t>
       </w:r>
       <w:proofErr w:type="spellEnd"/>
       <w:r>
-        <w:t>()</w:t>
+        <w:t>(</w:t>
+      </w:r>
+      <w:proofErr w:type="gramEnd"/>
+      <w:r>
+        <w:t>)</w:t>
       </w:r>
     </w:p>
     <w:p>
@@ -3765,12 +3428,17 @@
         </w:numPr>
       </w:pPr>
       <w:proofErr w:type="spellStart"/>
+      <w:proofErr w:type="gramStart"/>
       <w:r>
         <w:t>addExact</w:t>
       </w:r>
       <w:proofErr w:type="spellEnd"/>
       <w:r>
-        <w:t>()</w:t>
+        <w:t>(</w:t>
+      </w:r>
+      <w:proofErr w:type="gramEnd"/>
+      <w:r>
+        <w:t>)</w:t>
       </w:r>
     </w:p>
     <w:p>
@@ -3782,12 +3450,17 @@
         </w:numPr>
       </w:pPr>
       <w:proofErr w:type="spellStart"/>
+      <w:proofErr w:type="gramStart"/>
       <w:r>
         <w:t>asin</w:t>
       </w:r>
       <w:proofErr w:type="spellEnd"/>
       <w:r>
-        <w:t>()</w:t>
+        <w:t>(</w:t>
+      </w:r>
+      <w:proofErr w:type="gramEnd"/>
+      <w:r>
+        <w:t>)</w:t>
       </w:r>
     </w:p>
     <w:p>
@@ -3799,12 +3472,17 @@
         </w:numPr>
       </w:pPr>
       <w:proofErr w:type="spellStart"/>
+      <w:proofErr w:type="gramStart"/>
       <w:r>
         <w:t>atan</w:t>
       </w:r>
       <w:proofErr w:type="spellEnd"/>
       <w:r>
-        <w:t>()</w:t>
+        <w:t>(</w:t>
+      </w:r>
+      <w:proofErr w:type="gramEnd"/>
+      <w:r>
+        <w:t>)</w:t>
       </w:r>
     </w:p>
     <w:p>
@@ -3828,12 +3506,17 @@
         </w:numPr>
       </w:pPr>
       <w:proofErr w:type="spellStart"/>
+      <w:proofErr w:type="gramStart"/>
       <w:r>
         <w:t>cbrt</w:t>
       </w:r>
       <w:proofErr w:type="spellEnd"/>
       <w:r>
-        <w:t>()</w:t>
+        <w:t>(</w:t>
+      </w:r>
+      <w:proofErr w:type="gramEnd"/>
+      <w:r>
+        <w:t>)</w:t>
       </w:r>
     </w:p>
     <w:p>
@@ -3844,8 +3527,13 @@
           <w:numId w:val="21"/>
         </w:numPr>
       </w:pPr>
-      <w:r>
-        <w:t>ceil()</w:t>
+      <w:proofErr w:type="gramStart"/>
+      <w:r>
+        <w:t>ceil(</w:t>
+      </w:r>
+      <w:proofErr w:type="gramEnd"/>
+      <w:r>
+        <w:t>)</w:t>
       </w:r>
     </w:p>
     <w:p>
@@ -3857,12 +3545,17 @@
         </w:numPr>
       </w:pPr>
       <w:proofErr w:type="spellStart"/>
+      <w:proofErr w:type="gramStart"/>
       <w:r>
         <w:t>copySign</w:t>
       </w:r>
       <w:proofErr w:type="spellEnd"/>
       <w:r>
-        <w:t>()</w:t>
+        <w:t>(</w:t>
+      </w:r>
+      <w:proofErr w:type="gramEnd"/>
+      <w:r>
+        <w:t>)</w:t>
       </w:r>
     </w:p>
     <w:p>
@@ -3873,8 +3566,13 @@
           <w:numId w:val="21"/>
         </w:numPr>
       </w:pPr>
-      <w:r>
-        <w:t>cos()</w:t>
+      <w:proofErr w:type="gramStart"/>
+      <w:r>
+        <w:t>cos(</w:t>
+      </w:r>
+      <w:proofErr w:type="gramEnd"/>
+      <w:r>
+        <w:t>)</w:t>
       </w:r>
     </w:p>
     <w:p>
@@ -3885,8 +3583,13 @@
           <w:numId w:val="21"/>
         </w:numPr>
       </w:pPr>
-      <w:r>
-        <w:t>cosh()</w:t>
+      <w:proofErr w:type="gramStart"/>
+      <w:r>
+        <w:t>cosh(</w:t>
+      </w:r>
+      <w:proofErr w:type="gramEnd"/>
+      <w:r>
+        <w:t>)</w:t>
       </w:r>
     </w:p>
     <w:p>
@@ -3898,12 +3601,17 @@
         </w:numPr>
       </w:pPr>
       <w:proofErr w:type="spellStart"/>
+      <w:proofErr w:type="gramStart"/>
       <w:r>
         <w:t>decrementExact</w:t>
       </w:r>
       <w:proofErr w:type="spellEnd"/>
       <w:r>
-        <w:t>()</w:t>
+        <w:t>(</w:t>
+      </w:r>
+      <w:proofErr w:type="gramEnd"/>
+      <w:r>
+        <w:t>)</w:t>
       </w:r>
     </w:p>
     <w:p>
@@ -3938,8 +3646,13 @@
           <w:numId w:val="21"/>
         </w:numPr>
       </w:pPr>
-      <w:r>
-        <w:t>floor()</w:t>
+      <w:proofErr w:type="gramStart"/>
+      <w:r>
+        <w:t>floor(</w:t>
+      </w:r>
+      <w:proofErr w:type="gramEnd"/>
+      <w:r>
+        <w:t>)</w:t>
       </w:r>
     </w:p>
     <w:p>
@@ -3963,12 +3676,17 @@
         </w:numPr>
       </w:pPr>
       <w:proofErr w:type="spellStart"/>
+      <w:proofErr w:type="gramStart"/>
       <w:r>
         <w:t>floorMod</w:t>
       </w:r>
       <w:proofErr w:type="spellEnd"/>
       <w:r>
-        <w:t>()</w:t>
+        <w:t>(</w:t>
+      </w:r>
+      <w:proofErr w:type="gramEnd"/>
+      <w:r>
+        <w:t>)</w:t>
       </w:r>
     </w:p>
     <w:p>
@@ -3980,12 +3698,17 @@
         </w:numPr>
       </w:pPr>
       <w:proofErr w:type="spellStart"/>
+      <w:proofErr w:type="gramStart"/>
       <w:r>
         <w:t>getExponent</w:t>
       </w:r>
       <w:proofErr w:type="spellEnd"/>
       <w:r>
-        <w:t>()</w:t>
+        <w:t>(</w:t>
+      </w:r>
+      <w:proofErr w:type="gramEnd"/>
+      <w:r>
+        <w:t>)</w:t>
       </w:r>
     </w:p>
     <w:p>
@@ -3997,12 +3720,17 @@
         </w:numPr>
       </w:pPr>
       <w:proofErr w:type="spellStart"/>
+      <w:proofErr w:type="gramStart"/>
       <w:r>
         <w:t>hypot</w:t>
       </w:r>
       <w:proofErr w:type="spellEnd"/>
       <w:r>
-        <w:t>()</w:t>
+        <w:t>(</w:t>
+      </w:r>
+      <w:proofErr w:type="gramEnd"/>
+      <w:r>
+        <w:t>)</w:t>
       </w:r>
     </w:p>
     <w:p>
@@ -4014,12 +3742,17 @@
         </w:numPr>
       </w:pPr>
       <w:proofErr w:type="spellStart"/>
+      <w:proofErr w:type="gramStart"/>
       <w:r>
         <w:t>IEEEremainder</w:t>
       </w:r>
       <w:proofErr w:type="spellEnd"/>
       <w:r>
-        <w:t>()</w:t>
+        <w:t>(</w:t>
+      </w:r>
+      <w:proofErr w:type="gramEnd"/>
+      <w:r>
+        <w:t>)</w:t>
       </w:r>
     </w:p>
     <w:p>
@@ -4031,12 +3764,17 @@
         </w:numPr>
       </w:pPr>
       <w:proofErr w:type="spellStart"/>
+      <w:proofErr w:type="gramStart"/>
       <w:r>
         <w:t>incrementExact</w:t>
       </w:r>
       <w:proofErr w:type="spellEnd"/>
       <w:r>
-        <w:t>()</w:t>
+        <w:t>(</w:t>
+      </w:r>
+      <w:proofErr w:type="gramEnd"/>
+      <w:r>
+        <w:t>)</w:t>
       </w:r>
     </w:p>
     <w:p>
@@ -4110,13 +3848,18 @@
         </w:numPr>
       </w:pPr>
       <w:proofErr w:type="spellStart"/>
+      <w:proofErr w:type="gramStart"/>
       <w:r>
         <w:lastRenderedPageBreak/>
         <w:t>multiplyExact</w:t>
       </w:r>
       <w:proofErr w:type="spellEnd"/>
       <w:r>
-        <w:t>()</w:t>
+        <w:t>(</w:t>
+      </w:r>
+      <w:proofErr w:type="gramEnd"/>
+      <w:r>
+        <w:t>)</w:t>
       </w:r>
     </w:p>
     <w:p>
@@ -4128,12 +3871,17 @@
         </w:numPr>
       </w:pPr>
       <w:proofErr w:type="spellStart"/>
+      <w:proofErr w:type="gramStart"/>
       <w:r>
         <w:t>negateExact</w:t>
       </w:r>
       <w:proofErr w:type="spellEnd"/>
       <w:r>
-        <w:t>()</w:t>
+        <w:t>(</w:t>
+      </w:r>
+      <w:proofErr w:type="gramEnd"/>
+      <w:r>
+        <w:t>)</w:t>
       </w:r>
     </w:p>
     <w:p>
@@ -4145,12 +3893,17 @@
         </w:numPr>
       </w:pPr>
       <w:proofErr w:type="spellStart"/>
+      <w:proofErr w:type="gramStart"/>
       <w:r>
         <w:t>nextAafter</w:t>
       </w:r>
       <w:proofErr w:type="spellEnd"/>
       <w:r>
-        <w:t>()</w:t>
+        <w:t>(</w:t>
+      </w:r>
+      <w:proofErr w:type="gramEnd"/>
+      <w:r>
+        <w:t>)</w:t>
       </w:r>
     </w:p>
     <w:p>
@@ -4162,12 +3915,17 @@
         </w:numPr>
       </w:pPr>
       <w:proofErr w:type="spellStart"/>
+      <w:proofErr w:type="gramStart"/>
       <w:r>
         <w:t>nextDown</w:t>
       </w:r>
       <w:proofErr w:type="spellEnd"/>
       <w:r>
-        <w:t>()</w:t>
+        <w:t>(</w:t>
+      </w:r>
+      <w:proofErr w:type="gramEnd"/>
+      <w:r>
+        <w:t>)</w:t>
       </w:r>
     </w:p>
     <w:p>
@@ -4179,12 +3937,17 @@
         </w:numPr>
       </w:pPr>
       <w:proofErr w:type="spellStart"/>
+      <w:proofErr w:type="gramStart"/>
       <w:r>
         <w:t>nextUp</w:t>
       </w:r>
       <w:proofErr w:type="spellEnd"/>
       <w:r>
-        <w:t>()</w:t>
+        <w:t>(</w:t>
+      </w:r>
+      <w:proofErr w:type="gramEnd"/>
+      <w:r>
+        <w:t>)</w:t>
       </w:r>
     </w:p>
     <w:p>
@@ -4195,8 +3958,13 @@
           <w:numId w:val="21"/>
         </w:numPr>
       </w:pPr>
-      <w:r>
-        <w:t>pow()</w:t>
+      <w:proofErr w:type="gramStart"/>
+      <w:r>
+        <w:t>pow(</w:t>
+      </w:r>
+      <w:proofErr w:type="gramEnd"/>
+      <w:r>
+        <w:t>)</w:t>
       </w:r>
     </w:p>
     <w:p>
@@ -4207,8 +3975,13 @@
           <w:numId w:val="21"/>
         </w:numPr>
       </w:pPr>
-      <w:r>
-        <w:t>random()</w:t>
+      <w:proofErr w:type="gramStart"/>
+      <w:r>
+        <w:t>random(</w:t>
+      </w:r>
+      <w:proofErr w:type="gramEnd"/>
+      <w:r>
+        <w:t>)</w:t>
       </w:r>
     </w:p>
     <w:p>
@@ -4220,6 +3993,7 @@
         </w:numPr>
       </w:pPr>
       <w:proofErr w:type="spellStart"/>
+      <w:proofErr w:type="gramStart"/>
       <w:r>
         <w:t>rint</w:t>
       </w:r>
@@ -4227,6 +4001,7 @@
       <w:r>
         <w:t>(</w:t>
       </w:r>
+      <w:proofErr w:type="gramEnd"/>
     </w:p>
     <w:p>
       <w:pPr>
@@ -4236,8 +4011,13 @@
           <w:numId w:val="21"/>
         </w:numPr>
       </w:pPr>
-      <w:r>
-        <w:t>round()</w:t>
+      <w:proofErr w:type="gramStart"/>
+      <w:r>
+        <w:t>round(</w:t>
+      </w:r>
+      <w:proofErr w:type="gramEnd"/>
+      <w:r>
+        <w:t>)</w:t>
       </w:r>
     </w:p>
     <w:p>
@@ -4249,12 +4029,17 @@
         </w:numPr>
       </w:pPr>
       <w:proofErr w:type="spellStart"/>
+      <w:proofErr w:type="gramStart"/>
       <w:r>
         <w:t>scalb</w:t>
       </w:r>
       <w:proofErr w:type="spellEnd"/>
       <w:r>
-        <w:t>()</w:t>
+        <w:t>(</w:t>
+      </w:r>
+      <w:proofErr w:type="gramEnd"/>
+      <w:r>
+        <w:t>)</w:t>
       </w:r>
     </w:p>
     <w:p>
@@ -4265,8 +4050,13 @@
           <w:numId w:val="21"/>
         </w:numPr>
       </w:pPr>
-      <w:r>
-        <w:t>signum()</w:t>
+      <w:proofErr w:type="gramStart"/>
+      <w:r>
+        <w:t>signum(</w:t>
+      </w:r>
+      <w:proofErr w:type="gramEnd"/>
+      <w:r>
+        <w:t>)</w:t>
       </w:r>
     </w:p>
     <w:p>
@@ -4303,8 +4093,13 @@
           <w:numId w:val="21"/>
         </w:numPr>
       </w:pPr>
-      <w:r>
-        <w:t>sqrt()</w:t>
+      <w:proofErr w:type="gramStart"/>
+      <w:r>
+        <w:t>sqrt(</w:t>
+      </w:r>
+      <w:proofErr w:type="gramEnd"/>
+      <w:r>
+        <w:t>)</w:t>
       </w:r>
     </w:p>
     <w:p>
@@ -4316,12 +4111,17 @@
         </w:numPr>
       </w:pPr>
       <w:proofErr w:type="spellStart"/>
+      <w:proofErr w:type="gramStart"/>
       <w:r>
         <w:t>subtractExact</w:t>
       </w:r>
       <w:proofErr w:type="spellEnd"/>
       <w:r>
-        <w:t>()</w:t>
+        <w:t>(</w:t>
+      </w:r>
+      <w:proofErr w:type="gramEnd"/>
+      <w:r>
+        <w:t>)</w:t>
       </w:r>
     </w:p>
     <w:p>
@@ -4332,8 +4132,13 @@
           <w:numId w:val="21"/>
         </w:numPr>
       </w:pPr>
-      <w:r>
-        <w:t>tan()</w:t>
+      <w:proofErr w:type="gramStart"/>
+      <w:r>
+        <w:t>tan(</w:t>
+      </w:r>
+      <w:proofErr w:type="gramEnd"/>
+      <w:r>
+        <w:t>)</w:t>
       </w:r>
     </w:p>
     <w:p>
@@ -4344,8 +4149,13 @@
           <w:numId w:val="21"/>
         </w:numPr>
       </w:pPr>
-      <w:r>
-        <w:t>tanh()</w:t>
+      <w:proofErr w:type="gramStart"/>
+      <w:r>
+        <w:t>tanh(</w:t>
+      </w:r>
+      <w:proofErr w:type="gramEnd"/>
+      <w:r>
+        <w:t>)</w:t>
       </w:r>
     </w:p>
     <w:p>
@@ -4357,7 +4167,15 @@
         </w:numPr>
       </w:pPr>
       <w:r>
-        <w:t>to Degrees()</w:t>
+        <w:t xml:space="preserve">to </w:t>
+      </w:r>
+      <w:proofErr w:type="gramStart"/>
+      <w:r>
+        <w:t>Degrees(</w:t>
+      </w:r>
+      <w:proofErr w:type="gramEnd"/>
+      <w:r>
+        <w:t>)</w:t>
       </w:r>
     </w:p>
     <w:p>
@@ -4369,12 +4187,17 @@
         </w:numPr>
       </w:pPr>
       <w:proofErr w:type="spellStart"/>
+      <w:proofErr w:type="gramStart"/>
       <w:r>
         <w:t>toIntExact</w:t>
       </w:r>
       <w:proofErr w:type="spellEnd"/>
       <w:r>
-        <w:t>()</w:t>
+        <w:t>(</w:t>
+      </w:r>
+      <w:proofErr w:type="gramEnd"/>
+      <w:r>
+        <w:t>)</w:t>
       </w:r>
     </w:p>
     <w:p>
@@ -4386,12 +4209,17 @@
         </w:numPr>
       </w:pPr>
       <w:proofErr w:type="spellStart"/>
+      <w:proofErr w:type="gramStart"/>
       <w:r>
         <w:t>toRadians</w:t>
       </w:r>
       <w:proofErr w:type="spellEnd"/>
       <w:r>
-        <w:t>()</w:t>
+        <w:t>(</w:t>
+      </w:r>
+      <w:proofErr w:type="gramEnd"/>
+      <w:r>
+        <w:t>)</w:t>
       </w:r>
     </w:p>
     <w:p>
@@ -4422,8 +4250,13 @@
           <w:numId w:val="18"/>
         </w:numPr>
       </w:pPr>
-      <w:r>
-        <w:t>Print()</w:t>
+      <w:proofErr w:type="gramStart"/>
+      <w:r>
+        <w:t>Print(</w:t>
+      </w:r>
+      <w:proofErr w:type="gramEnd"/>
+      <w:r>
+        <w:t>)</w:t>
       </w:r>
     </w:p>
     <w:p>
@@ -4435,12 +4268,17 @@
         </w:numPr>
       </w:pPr>
       <w:proofErr w:type="spellStart"/>
+      <w:proofErr w:type="gramStart"/>
       <w:r>
         <w:t>Prinftf</w:t>
       </w:r>
       <w:proofErr w:type="spellEnd"/>
       <w:r>
-        <w:t>()</w:t>
+        <w:t>(</w:t>
+      </w:r>
+      <w:proofErr w:type="gramEnd"/>
+      <w:r>
+        <w:t>)</w:t>
       </w:r>
     </w:p>
     <w:p>
@@ -4452,12 +4290,17 @@
         </w:numPr>
       </w:pPr>
       <w:proofErr w:type="spellStart"/>
+      <w:proofErr w:type="gramStart"/>
       <w:r>
         <w:t>Println</w:t>
       </w:r>
       <w:proofErr w:type="spellEnd"/>
       <w:r>
-        <w:t>()</w:t>
+        <w:t>(</w:t>
+      </w:r>
+      <w:proofErr w:type="gramEnd"/>
+      <w:r>
+        <w:t>)</w:t>
       </w:r>
     </w:p>
     <w:p>
@@ -4476,8 +4319,13 @@
           <w:numId w:val="19"/>
         </w:numPr>
       </w:pPr>
-      <w:r>
-        <w:t>Compare()</w:t>
+      <w:proofErr w:type="gramStart"/>
+      <w:r>
+        <w:t>Compare(</w:t>
+      </w:r>
+      <w:proofErr w:type="gramEnd"/>
+      <w:r>
+        <w:t>)</w:t>
       </w:r>
     </w:p>
     <w:p>
@@ -4488,8 +4336,13 @@
           <w:numId w:val="19"/>
         </w:numPr>
       </w:pPr>
-      <w:r>
-        <w:t>equals()</w:t>
+      <w:proofErr w:type="gramStart"/>
+      <w:r>
+        <w:t>equals(</w:t>
+      </w:r>
+      <w:proofErr w:type="gramEnd"/>
+      <w:r>
+        <w:t>)</w:t>
       </w:r>
     </w:p>
     <w:p>
@@ -4500,8 +4353,13 @@
           <w:numId w:val="19"/>
         </w:numPr>
       </w:pPr>
-      <w:r>
-        <w:t>sort()</w:t>
+      <w:proofErr w:type="gramStart"/>
+      <w:r>
+        <w:t>sort(</w:t>
+      </w:r>
+      <w:proofErr w:type="gramEnd"/>
+      <w:r>
+        <w:t>)</w:t>
       </w:r>
     </w:p>
     <w:p>
@@ -4512,8 +4370,13 @@
           <w:numId w:val="19"/>
         </w:numPr>
       </w:pPr>
-      <w:r>
-        <w:t>fill()</w:t>
+      <w:proofErr w:type="gramStart"/>
+      <w:r>
+        <w:t>fill(</w:t>
+      </w:r>
+      <w:proofErr w:type="gramEnd"/>
+      <w:r>
+        <w:t>)</w:t>
       </w:r>
     </w:p>
     <w:p>
@@ -4524,8 +4387,13 @@
           <w:numId w:val="19"/>
         </w:numPr>
       </w:pPr>
-      <w:r>
-        <w:t>length()</w:t>
+      <w:proofErr w:type="gramStart"/>
+      <w:r>
+        <w:t>length(</w:t>
+      </w:r>
+      <w:proofErr w:type="gramEnd"/>
+      <w:r>
+        <w:t>)</w:t>
       </w:r>
     </w:p>
     <w:p>
@@ -4552,8 +4420,13 @@
           <w:numId w:val="20"/>
         </w:numPr>
       </w:pPr>
-      <w:r>
-        <w:t>add()</w:t>
+      <w:proofErr w:type="gramStart"/>
+      <w:r>
+        <w:t>add(</w:t>
+      </w:r>
+      <w:proofErr w:type="gramEnd"/>
+      <w:r>
+        <w:t>)</w:t>
       </w:r>
     </w:p>
     <w:p>
@@ -4565,12 +4438,17 @@
         </w:numPr>
       </w:pPr>
       <w:proofErr w:type="spellStart"/>
+      <w:proofErr w:type="gramStart"/>
       <w:r>
         <w:t>addAll</w:t>
       </w:r>
       <w:proofErr w:type="spellEnd"/>
       <w:r>
-        <w:t>()</w:t>
+        <w:t>(</w:t>
+      </w:r>
+      <w:proofErr w:type="gramEnd"/>
+      <w:r>
+        <w:t>)</w:t>
       </w:r>
     </w:p>
     <w:p>
@@ -4581,8 +4459,13 @@
           <w:numId w:val="20"/>
         </w:numPr>
       </w:pPr>
-      <w:r>
-        <w:t>clear()</w:t>
+      <w:proofErr w:type="gramStart"/>
+      <w:r>
+        <w:t>clear(</w:t>
+      </w:r>
+      <w:proofErr w:type="gramEnd"/>
+      <w:r>
+        <w:t>)</w:t>
       </w:r>
     </w:p>
     <w:p>
@@ -4593,8 +4476,13 @@
           <w:numId w:val="20"/>
         </w:numPr>
       </w:pPr>
-      <w:r>
-        <w:t>clone()</w:t>
+      <w:proofErr w:type="gramStart"/>
+      <w:r>
+        <w:t>clone(</w:t>
+      </w:r>
+      <w:proofErr w:type="gramEnd"/>
+      <w:r>
+        <w:t>)</w:t>
       </w:r>
     </w:p>
     <w:p>
@@ -4618,12 +4506,17 @@
         </w:numPr>
       </w:pPr>
       <w:proofErr w:type="spellStart"/>
+      <w:proofErr w:type="gramStart"/>
       <w:r>
         <w:t>ensureCapacity</w:t>
       </w:r>
       <w:proofErr w:type="spellEnd"/>
       <w:r>
-        <w:t>()</w:t>
+        <w:t>(</w:t>
+      </w:r>
+      <w:proofErr w:type="gramEnd"/>
+      <w:r>
+        <w:t>)</w:t>
       </w:r>
     </w:p>
     <w:p>
@@ -4635,12 +4528,17 @@
         </w:numPr>
       </w:pPr>
       <w:proofErr w:type="spellStart"/>
+      <w:proofErr w:type="gramStart"/>
       <w:r>
         <w:t>forEach</w:t>
       </w:r>
       <w:proofErr w:type="spellEnd"/>
       <w:r>
-        <w:t>()</w:t>
+        <w:t>(</w:t>
+      </w:r>
+      <w:proofErr w:type="gramEnd"/>
+      <w:r>
+        <w:t>)</w:t>
       </w:r>
     </w:p>
     <w:p>
@@ -4651,8 +4549,13 @@
           <w:numId w:val="20"/>
         </w:numPr>
       </w:pPr>
-      <w:r>
-        <w:t>get()</w:t>
+      <w:proofErr w:type="gramStart"/>
+      <w:r>
+        <w:t>get(</w:t>
+      </w:r>
+      <w:proofErr w:type="gramEnd"/>
+      <w:r>
+        <w:t>)</w:t>
       </w:r>
     </w:p>
     <w:p>
@@ -4664,12 +4567,17 @@
         </w:numPr>
       </w:pPr>
       <w:proofErr w:type="spellStart"/>
+      <w:proofErr w:type="gramStart"/>
       <w:r>
         <w:t>indexOf</w:t>
       </w:r>
       <w:proofErr w:type="spellEnd"/>
       <w:r>
-        <w:t>()</w:t>
+        <w:t>(</w:t>
+      </w:r>
+      <w:proofErr w:type="gramEnd"/>
+      <w:r>
+        <w:t>)</w:t>
       </w:r>
     </w:p>
     <w:p>
@@ -4681,12 +4589,17 @@
         </w:numPr>
       </w:pPr>
       <w:proofErr w:type="spellStart"/>
+      <w:proofErr w:type="gramStart"/>
       <w:r>
         <w:t>isEmpty</w:t>
       </w:r>
       <w:proofErr w:type="spellEnd"/>
       <w:r>
-        <w:t>()</w:t>
+        <w:t>(</w:t>
+      </w:r>
+      <w:proofErr w:type="gramEnd"/>
+      <w:r>
+        <w:t>)</w:t>
       </w:r>
     </w:p>
     <w:p>
@@ -4697,8 +4610,13 @@
           <w:numId w:val="20"/>
         </w:numPr>
       </w:pPr>
-      <w:r>
-        <w:t xml:space="preserve">iterator() </w:t>
+      <w:proofErr w:type="gramStart"/>
+      <w:r>
+        <w:t>iterator(</w:t>
+      </w:r>
+      <w:proofErr w:type="gramEnd"/>
+      <w:r>
+        <w:t xml:space="preserve">) </w:t>
       </w:r>
     </w:p>
     <w:p>
@@ -4710,12 +4628,17 @@
         </w:numPr>
       </w:pPr>
       <w:proofErr w:type="spellStart"/>
+      <w:proofErr w:type="gramStart"/>
       <w:r>
         <w:t>lastIndexOf</w:t>
       </w:r>
       <w:proofErr w:type="spellEnd"/>
       <w:r>
-        <w:t>()</w:t>
+        <w:t>(</w:t>
+      </w:r>
+      <w:proofErr w:type="gramEnd"/>
+      <w:r>
+        <w:t>)</w:t>
       </w:r>
     </w:p>
     <w:p>
@@ -4727,12 +4650,17 @@
         </w:numPr>
       </w:pPr>
       <w:proofErr w:type="spellStart"/>
+      <w:proofErr w:type="gramStart"/>
       <w:r>
         <w:t>listIterator</w:t>
       </w:r>
       <w:proofErr w:type="spellEnd"/>
       <w:r>
-        <w:t>()</w:t>
+        <w:t>(</w:t>
+      </w:r>
+      <w:proofErr w:type="gramEnd"/>
+      <w:r>
+        <w:t>)</w:t>
       </w:r>
     </w:p>
     <w:p>
@@ -4743,9 +4671,14 @@
           <w:numId w:val="20"/>
         </w:numPr>
       </w:pPr>
+      <w:proofErr w:type="gramStart"/>
       <w:r>
         <w:lastRenderedPageBreak/>
-        <w:t>remove()</w:t>
+        <w:t>remove(</w:t>
+      </w:r>
+      <w:proofErr w:type="gramEnd"/>
+      <w:r>
+        <w:t>)</w:t>
       </w:r>
     </w:p>
     <w:p>
@@ -4757,12 +4690,17 @@
         </w:numPr>
       </w:pPr>
       <w:proofErr w:type="spellStart"/>
+      <w:proofErr w:type="gramStart"/>
       <w:r>
         <w:t>removeAll</w:t>
       </w:r>
       <w:proofErr w:type="spellEnd"/>
       <w:r>
-        <w:t>()</w:t>
+        <w:t>(</w:t>
+      </w:r>
+      <w:proofErr w:type="gramEnd"/>
+      <w:r>
+        <w:t>)</w:t>
       </w:r>
     </w:p>
     <w:p>
@@ -4774,12 +4712,17 @@
         </w:numPr>
       </w:pPr>
       <w:proofErr w:type="spellStart"/>
+      <w:proofErr w:type="gramStart"/>
       <w:r>
         <w:t>removelf</w:t>
       </w:r>
       <w:proofErr w:type="spellEnd"/>
       <w:r>
-        <w:t>()</w:t>
+        <w:t>(</w:t>
+      </w:r>
+      <w:proofErr w:type="gramEnd"/>
+      <w:r>
+        <w:t>)</w:t>
       </w:r>
     </w:p>
     <w:p>
@@ -4791,12 +4734,17 @@
         </w:numPr>
       </w:pPr>
       <w:proofErr w:type="spellStart"/>
+      <w:proofErr w:type="gramStart"/>
       <w:r>
         <w:t>replaceAll</w:t>
       </w:r>
       <w:proofErr w:type="spellEnd"/>
       <w:r>
-        <w:t>()</w:t>
+        <w:t>(</w:t>
+      </w:r>
+      <w:proofErr w:type="gramEnd"/>
+      <w:r>
+        <w:t>)</w:t>
       </w:r>
     </w:p>
     <w:p>
@@ -4808,12 +4756,17 @@
         </w:numPr>
       </w:pPr>
       <w:proofErr w:type="spellStart"/>
+      <w:proofErr w:type="gramStart"/>
       <w:r>
         <w:t>retainAll</w:t>
       </w:r>
       <w:proofErr w:type="spellEnd"/>
       <w:r>
-        <w:t>()</w:t>
+        <w:t>(</w:t>
+      </w:r>
+      <w:proofErr w:type="gramEnd"/>
+      <w:r>
+        <w:t>)</w:t>
       </w:r>
     </w:p>
     <w:p>
@@ -4824,8 +4777,13 @@
           <w:numId w:val="20"/>
         </w:numPr>
       </w:pPr>
-      <w:r>
-        <w:t>set()</w:t>
+      <w:proofErr w:type="gramStart"/>
+      <w:r>
+        <w:t>set(</w:t>
+      </w:r>
+      <w:proofErr w:type="gramEnd"/>
+      <w:r>
+        <w:t>)</w:t>
       </w:r>
     </w:p>
     <w:p>
@@ -4836,8 +4794,13 @@
           <w:numId w:val="20"/>
         </w:numPr>
       </w:pPr>
-      <w:r>
-        <w:t>size()</w:t>
+      <w:proofErr w:type="gramStart"/>
+      <w:r>
+        <w:t>size(</w:t>
+      </w:r>
+      <w:proofErr w:type="gramEnd"/>
+      <w:r>
+        <w:t>)</w:t>
       </w:r>
     </w:p>
     <w:p>
@@ -4848,8 +4811,13 @@
           <w:numId w:val="20"/>
         </w:numPr>
       </w:pPr>
-      <w:r>
-        <w:t>sort()</w:t>
+      <w:proofErr w:type="gramStart"/>
+      <w:r>
+        <w:t>sort(</w:t>
+      </w:r>
+      <w:proofErr w:type="gramEnd"/>
+      <w:r>
+        <w:t>)</w:t>
       </w:r>
     </w:p>
     <w:p>
@@ -4861,12 +4829,17 @@
         </w:numPr>
       </w:pPr>
       <w:proofErr w:type="spellStart"/>
+      <w:proofErr w:type="gramStart"/>
       <w:r>
         <w:t>spliterator</w:t>
       </w:r>
       <w:proofErr w:type="spellEnd"/>
       <w:r>
-        <w:t>()</w:t>
+        <w:t>(</w:t>
+      </w:r>
+      <w:proofErr w:type="gramEnd"/>
+      <w:r>
+        <w:t>)</w:t>
       </w:r>
     </w:p>
     <w:p>
@@ -4878,12 +4851,17 @@
         </w:numPr>
       </w:pPr>
       <w:proofErr w:type="spellStart"/>
+      <w:proofErr w:type="gramStart"/>
       <w:r>
         <w:t>subList</w:t>
       </w:r>
       <w:proofErr w:type="spellEnd"/>
       <w:r>
-        <w:t>()</w:t>
+        <w:t>(</w:t>
+      </w:r>
+      <w:proofErr w:type="gramEnd"/>
+      <w:r>
+        <w:t>)</w:t>
       </w:r>
     </w:p>
     <w:p>
@@ -4895,12 +4873,17 @@
         </w:numPr>
       </w:pPr>
       <w:proofErr w:type="spellStart"/>
+      <w:proofErr w:type="gramStart"/>
       <w:r>
         <w:t>toArray</w:t>
       </w:r>
       <w:proofErr w:type="spellEnd"/>
       <w:r>
-        <w:t xml:space="preserve">() </w:t>
+        <w:t>(</w:t>
+      </w:r>
+      <w:proofErr w:type="gramEnd"/>
+      <w:r>
+        <w:t xml:space="preserve">) </w:t>
       </w:r>
     </w:p>
     <w:p>
@@ -4912,12 +4895,17 @@
         </w:numPr>
       </w:pPr>
       <w:proofErr w:type="spellStart"/>
+      <w:proofErr w:type="gramStart"/>
       <w:r>
         <w:t>trimToSize</w:t>
       </w:r>
       <w:proofErr w:type="spellEnd"/>
       <w:r>
-        <w:t>()</w:t>
+        <w:t>(</w:t>
+      </w:r>
+      <w:proofErr w:type="gramEnd"/>
+      <w:r>
+        <w:t>)</w:t>
       </w:r>
     </w:p>
     <w:p>
@@ -4936,8 +4924,13 @@
           <w:numId w:val="22"/>
         </w:numPr>
       </w:pPr>
-      <w:r>
-        <w:t xml:space="preserve">add() </w:t>
+      <w:proofErr w:type="gramStart"/>
+      <w:r>
+        <w:t>add(</w:t>
+      </w:r>
+      <w:proofErr w:type="gramEnd"/>
+      <w:r>
+        <w:t xml:space="preserve">) </w:t>
       </w:r>
     </w:p>
     <w:p>
@@ -4949,12 +4942,17 @@
         </w:numPr>
       </w:pPr>
       <w:proofErr w:type="spellStart"/>
+      <w:proofErr w:type="gramStart"/>
       <w:r>
         <w:t>addAll</w:t>
       </w:r>
       <w:proofErr w:type="spellEnd"/>
       <w:r>
-        <w:t>()</w:t>
+        <w:t>(</w:t>
+      </w:r>
+      <w:proofErr w:type="gramEnd"/>
+      <w:r>
+        <w:t>)</w:t>
       </w:r>
     </w:p>
     <w:p>
@@ -4965,8 +4963,13 @@
           <w:numId w:val="22"/>
         </w:numPr>
       </w:pPr>
-      <w:r>
-        <w:t>clear()</w:t>
+      <w:proofErr w:type="gramStart"/>
+      <w:r>
+        <w:t>clear(</w:t>
+      </w:r>
+      <w:proofErr w:type="gramEnd"/>
+      <w:r>
+        <w:t>)</w:t>
       </w:r>
     </w:p>
     <w:p>
@@ -4977,8 +4980,13 @@
           <w:numId w:val="22"/>
         </w:numPr>
       </w:pPr>
-      <w:r>
-        <w:t>clone()</w:t>
+      <w:proofErr w:type="gramStart"/>
+      <w:r>
+        <w:t>clone(</w:t>
+      </w:r>
+      <w:proofErr w:type="gramEnd"/>
+      <w:r>
+        <w:t>)</w:t>
       </w:r>
     </w:p>
     <w:p>
@@ -5002,12 +5010,17 @@
         </w:numPr>
       </w:pPr>
       <w:proofErr w:type="spellStart"/>
+      <w:proofErr w:type="gramStart"/>
       <w:r>
         <w:t>forEach</w:t>
       </w:r>
       <w:proofErr w:type="spellEnd"/>
       <w:r>
-        <w:t>()</w:t>
+        <w:t>(</w:t>
+      </w:r>
+      <w:proofErr w:type="gramEnd"/>
+      <w:r>
+        <w:t>)</w:t>
       </w:r>
     </w:p>
     <w:p>
@@ -5018,8 +5031,13 @@
           <w:numId w:val="22"/>
         </w:numPr>
       </w:pPr>
-      <w:r>
-        <w:t>get()</w:t>
+      <w:proofErr w:type="gramStart"/>
+      <w:r>
+        <w:t>get(</w:t>
+      </w:r>
+      <w:proofErr w:type="gramEnd"/>
+      <w:r>
+        <w:t>)</w:t>
       </w:r>
     </w:p>
     <w:p>
@@ -5031,12 +5049,17 @@
         </w:numPr>
       </w:pPr>
       <w:proofErr w:type="spellStart"/>
+      <w:proofErr w:type="gramStart"/>
       <w:r>
         <w:t>getFirst</w:t>
       </w:r>
       <w:proofErr w:type="spellEnd"/>
       <w:r>
-        <w:t>()</w:t>
+        <w:t>(</w:t>
+      </w:r>
+      <w:proofErr w:type="gramEnd"/>
+      <w:r>
+        <w:t>)</w:t>
       </w:r>
     </w:p>
     <w:p>
@@ -5048,12 +5071,17 @@
         </w:numPr>
       </w:pPr>
       <w:proofErr w:type="spellStart"/>
+      <w:proofErr w:type="gramStart"/>
       <w:r>
         <w:t>getLast</w:t>
       </w:r>
       <w:proofErr w:type="spellEnd"/>
       <w:r>
-        <w:t>()</w:t>
+        <w:t>(</w:t>
+      </w:r>
+      <w:proofErr w:type="gramEnd"/>
+      <w:r>
+        <w:t>)</w:t>
       </w:r>
     </w:p>
     <w:p>
@@ -5065,12 +5093,17 @@
         </w:numPr>
       </w:pPr>
       <w:proofErr w:type="spellStart"/>
+      <w:proofErr w:type="gramStart"/>
       <w:r>
         <w:t>indexOf</w:t>
       </w:r>
       <w:proofErr w:type="spellEnd"/>
       <w:r>
-        <w:t>()</w:t>
+        <w:t>(</w:t>
+      </w:r>
+      <w:proofErr w:type="gramEnd"/>
+      <w:r>
+        <w:t>)</w:t>
       </w:r>
     </w:p>
     <w:p>
@@ -5082,12 +5115,17 @@
         </w:numPr>
       </w:pPr>
       <w:proofErr w:type="spellStart"/>
+      <w:proofErr w:type="gramStart"/>
       <w:r>
         <w:t>isEmpty</w:t>
       </w:r>
       <w:proofErr w:type="spellEnd"/>
       <w:r>
-        <w:t>()</w:t>
+        <w:t>(</w:t>
+      </w:r>
+      <w:proofErr w:type="gramEnd"/>
+      <w:r>
+        <w:t>)</w:t>
       </w:r>
     </w:p>
     <w:p>
@@ -5098,8 +5136,13 @@
           <w:numId w:val="22"/>
         </w:numPr>
       </w:pPr>
-      <w:r>
-        <w:t xml:space="preserve">iterator() </w:t>
+      <w:proofErr w:type="gramStart"/>
+      <w:r>
+        <w:t>iterator(</w:t>
+      </w:r>
+      <w:proofErr w:type="gramEnd"/>
+      <w:r>
+        <w:t xml:space="preserve">) </w:t>
       </w:r>
     </w:p>
     <w:p>
@@ -5111,12 +5154,17 @@
         </w:numPr>
       </w:pPr>
       <w:proofErr w:type="spellStart"/>
+      <w:proofErr w:type="gramStart"/>
       <w:r>
         <w:t>lastIndexOf</w:t>
       </w:r>
       <w:proofErr w:type="spellEnd"/>
       <w:r>
-        <w:t>()</w:t>
+        <w:t>(</w:t>
+      </w:r>
+      <w:proofErr w:type="gramEnd"/>
+      <w:r>
+        <w:t>)</w:t>
       </w:r>
     </w:p>
     <w:p>
@@ -5128,12 +5176,17 @@
         </w:numPr>
       </w:pPr>
       <w:proofErr w:type="spellStart"/>
+      <w:proofErr w:type="gramStart"/>
       <w:r>
         <w:t>listIterator</w:t>
       </w:r>
       <w:proofErr w:type="spellEnd"/>
       <w:r>
-        <w:t>()</w:t>
+        <w:t>(</w:t>
+      </w:r>
+      <w:proofErr w:type="gramEnd"/>
+      <w:r>
+        <w:t>)</w:t>
       </w:r>
     </w:p>
     <w:p>
@@ -5144,8 +5197,13 @@
           <w:numId w:val="22"/>
         </w:numPr>
       </w:pPr>
-      <w:r>
-        <w:t>remove()</w:t>
+      <w:proofErr w:type="gramStart"/>
+      <w:r>
+        <w:t>remove(</w:t>
+      </w:r>
+      <w:proofErr w:type="gramEnd"/>
+      <w:r>
+        <w:t>)</w:t>
       </w:r>
     </w:p>
     <w:p>
@@ -5157,12 +5215,17 @@
         </w:numPr>
       </w:pPr>
       <w:proofErr w:type="spellStart"/>
+      <w:proofErr w:type="gramStart"/>
       <w:r>
         <w:t>removeAll</w:t>
       </w:r>
       <w:proofErr w:type="spellEnd"/>
       <w:r>
-        <w:t>()</w:t>
+        <w:t>(</w:t>
+      </w:r>
+      <w:proofErr w:type="gramEnd"/>
+      <w:r>
+        <w:t>)</w:t>
       </w:r>
     </w:p>
     <w:p>
@@ -5174,12 +5237,17 @@
         </w:numPr>
       </w:pPr>
       <w:proofErr w:type="spellStart"/>
+      <w:proofErr w:type="gramStart"/>
       <w:r>
         <w:t>removeFirst</w:t>
       </w:r>
       <w:proofErr w:type="spellEnd"/>
       <w:r>
-        <w:t>()</w:t>
+        <w:t>(</w:t>
+      </w:r>
+      <w:proofErr w:type="gramEnd"/>
+      <w:r>
+        <w:t>)</w:t>
       </w:r>
     </w:p>
     <w:p>
@@ -5191,12 +5259,17 @@
         </w:numPr>
       </w:pPr>
       <w:proofErr w:type="spellStart"/>
+      <w:proofErr w:type="gramStart"/>
       <w:r>
         <w:t>removelf</w:t>
       </w:r>
       <w:proofErr w:type="spellEnd"/>
       <w:r>
-        <w:t>()</w:t>
+        <w:t>(</w:t>
+      </w:r>
+      <w:proofErr w:type="gramEnd"/>
+      <w:r>
+        <w:t>)</w:t>
       </w:r>
     </w:p>
     <w:p>
@@ -5208,12 +5281,17 @@
         </w:numPr>
       </w:pPr>
       <w:proofErr w:type="spellStart"/>
+      <w:proofErr w:type="gramStart"/>
       <w:r>
         <w:t>removeLast</w:t>
       </w:r>
       <w:proofErr w:type="spellEnd"/>
       <w:r>
-        <w:t>()</w:t>
+        <w:t>(</w:t>
+      </w:r>
+      <w:proofErr w:type="gramEnd"/>
+      <w:r>
+        <w:t>)</w:t>
       </w:r>
     </w:p>
     <w:p>
@@ -5225,12 +5303,17 @@
         </w:numPr>
       </w:pPr>
       <w:proofErr w:type="spellStart"/>
+      <w:proofErr w:type="gramStart"/>
       <w:r>
         <w:t>replaceAll</w:t>
       </w:r>
       <w:proofErr w:type="spellEnd"/>
       <w:r>
-        <w:t>()</w:t>
+        <w:t>(</w:t>
+      </w:r>
+      <w:proofErr w:type="gramEnd"/>
+      <w:r>
+        <w:t>)</w:t>
       </w:r>
     </w:p>
     <w:p>
@@ -5242,12 +5325,17 @@
         </w:numPr>
       </w:pPr>
       <w:proofErr w:type="spellStart"/>
+      <w:proofErr w:type="gramStart"/>
       <w:r>
         <w:t>retainAll</w:t>
       </w:r>
       <w:proofErr w:type="spellEnd"/>
       <w:r>
-        <w:t>()</w:t>
+        <w:t>(</w:t>
+      </w:r>
+      <w:proofErr w:type="gramEnd"/>
+      <w:r>
+        <w:t>)</w:t>
       </w:r>
     </w:p>
     <w:p>
@@ -5258,8 +5346,13 @@
           <w:numId w:val="22"/>
         </w:numPr>
       </w:pPr>
-      <w:r>
-        <w:t>set()</w:t>
+      <w:proofErr w:type="gramStart"/>
+      <w:r>
+        <w:t>set(</w:t>
+      </w:r>
+      <w:proofErr w:type="gramEnd"/>
+      <w:r>
+        <w:t>)</w:t>
       </w:r>
     </w:p>
     <w:p>
@@ -5270,9 +5363,11 @@
           <w:numId w:val="22"/>
         </w:numPr>
       </w:pPr>
+      <w:proofErr w:type="gramStart"/>
       <w:r>
         <w:t>size(</w:t>
       </w:r>
+      <w:proofErr w:type="gramEnd"/>
     </w:p>
     <w:p>
       <w:pPr>
@@ -5282,8 +5377,13 @@
           <w:numId w:val="22"/>
         </w:numPr>
       </w:pPr>
-      <w:r>
-        <w:t>sort()</w:t>
+      <w:proofErr w:type="gramStart"/>
+      <w:r>
+        <w:t>sort(</w:t>
+      </w:r>
+      <w:proofErr w:type="gramEnd"/>
+      <w:r>
+        <w:t>)</w:t>
       </w:r>
     </w:p>
     <w:p>
@@ -5295,12 +5395,17 @@
         </w:numPr>
       </w:pPr>
       <w:proofErr w:type="spellStart"/>
+      <w:proofErr w:type="gramStart"/>
       <w:r>
         <w:t>spliterator</w:t>
       </w:r>
       <w:proofErr w:type="spellEnd"/>
       <w:r>
-        <w:t>()</w:t>
+        <w:t>(</w:t>
+      </w:r>
+      <w:proofErr w:type="gramEnd"/>
+      <w:r>
+        <w:t>)</w:t>
       </w:r>
     </w:p>
     <w:p>
@@ -5312,12 +5417,17 @@
         </w:numPr>
       </w:pPr>
       <w:proofErr w:type="spellStart"/>
+      <w:proofErr w:type="gramStart"/>
       <w:r>
         <w:t>subList</w:t>
       </w:r>
       <w:proofErr w:type="spellEnd"/>
       <w:r>
-        <w:t>()</w:t>
+        <w:t>(</w:t>
+      </w:r>
+      <w:proofErr w:type="gramEnd"/>
+      <w:r>
+        <w:t>)</w:t>
       </w:r>
     </w:p>
     <w:p>
@@ -5329,12 +5439,17 @@
         </w:numPr>
       </w:pPr>
       <w:proofErr w:type="spellStart"/>
+      <w:proofErr w:type="gramStart"/>
       <w:r>
         <w:t>toArray</w:t>
       </w:r>
       <w:proofErr w:type="spellEnd"/>
       <w:r>
-        <w:t>()</w:t>
+        <w:t>(</w:t>
+      </w:r>
+      <w:proofErr w:type="gramEnd"/>
+      <w:r>
+        <w:t>)</w:t>
       </w:r>
     </w:p>
     <w:p>
@@ -5353,8 +5468,13 @@
           <w:numId w:val="23"/>
         </w:numPr>
       </w:pPr>
-      <w:r>
-        <w:t>clear()</w:t>
+      <w:proofErr w:type="gramStart"/>
+      <w:r>
+        <w:t>clear(</w:t>
+      </w:r>
+      <w:proofErr w:type="gramEnd"/>
+      <w:r>
+        <w:t>)</w:t>
       </w:r>
     </w:p>
     <w:p>
@@ -5365,8 +5485,13 @@
           <w:numId w:val="23"/>
         </w:numPr>
       </w:pPr>
-      <w:r>
-        <w:t xml:space="preserve">clone() </w:t>
+      <w:proofErr w:type="gramStart"/>
+      <w:r>
+        <w:t>clone(</w:t>
+      </w:r>
+      <w:proofErr w:type="gramEnd"/>
+      <w:r>
+        <w:t xml:space="preserve">) </w:t>
       </w:r>
     </w:p>
     <w:p>
@@ -5377,8 +5502,13 @@
           <w:numId w:val="23"/>
         </w:numPr>
       </w:pPr>
-      <w:r>
-        <w:t>compute()</w:t>
+      <w:proofErr w:type="gramStart"/>
+      <w:r>
+        <w:t>compute(</w:t>
+      </w:r>
+      <w:proofErr w:type="gramEnd"/>
+      <w:r>
+        <w:t>)</w:t>
       </w:r>
     </w:p>
     <w:p>
@@ -5390,12 +5520,17 @@
         </w:numPr>
       </w:pPr>
       <w:proofErr w:type="spellStart"/>
+      <w:proofErr w:type="gramStart"/>
       <w:r>
         <w:t>computelfAbsent</w:t>
       </w:r>
       <w:proofErr w:type="spellEnd"/>
       <w:r>
-        <w:t>()</w:t>
+        <w:t>(</w:t>
+      </w:r>
+      <w:proofErr w:type="gramEnd"/>
+      <w:r>
+        <w:t>)</w:t>
       </w:r>
     </w:p>
     <w:p>
@@ -5407,13 +5542,18 @@
         </w:numPr>
       </w:pPr>
       <w:proofErr w:type="spellStart"/>
+      <w:proofErr w:type="gramStart"/>
       <w:r>
         <w:lastRenderedPageBreak/>
         <w:t>computelfPresent</w:t>
       </w:r>
       <w:proofErr w:type="spellEnd"/>
       <w:r>
-        <w:t>()</w:t>
+        <w:t>(</w:t>
+      </w:r>
+      <w:proofErr w:type="gramEnd"/>
+      <w:r>
+        <w:t>)</w:t>
       </w:r>
     </w:p>
     <w:p>
@@ -5425,12 +5565,17 @@
         </w:numPr>
       </w:pPr>
       <w:proofErr w:type="spellStart"/>
+      <w:proofErr w:type="gramStart"/>
       <w:r>
         <w:t>containsKey</w:t>
       </w:r>
       <w:proofErr w:type="spellEnd"/>
       <w:r>
-        <w:t>()</w:t>
+        <w:t>(</w:t>
+      </w:r>
+      <w:proofErr w:type="gramEnd"/>
+      <w:r>
+        <w:t>)</w:t>
       </w:r>
     </w:p>
     <w:p>
@@ -5442,12 +5587,17 @@
         </w:numPr>
       </w:pPr>
       <w:proofErr w:type="spellStart"/>
+      <w:proofErr w:type="gramStart"/>
       <w:r>
         <w:t>containsValue</w:t>
       </w:r>
       <w:proofErr w:type="spellEnd"/>
       <w:r>
-        <w:t>()</w:t>
+        <w:t>(</w:t>
+      </w:r>
+      <w:proofErr w:type="gramEnd"/>
+      <w:r>
+        <w:t>)</w:t>
       </w:r>
     </w:p>
     <w:p>
@@ -5459,12 +5609,17 @@
         </w:numPr>
       </w:pPr>
       <w:proofErr w:type="spellStart"/>
+      <w:proofErr w:type="gramStart"/>
       <w:r>
         <w:t>entrySet</w:t>
       </w:r>
       <w:proofErr w:type="spellEnd"/>
       <w:r>
-        <w:t xml:space="preserve">() </w:t>
+        <w:t>(</w:t>
+      </w:r>
+      <w:proofErr w:type="gramEnd"/>
+      <w:r>
+        <w:t xml:space="preserve">) </w:t>
       </w:r>
     </w:p>
     <w:p>
@@ -5476,12 +5631,17 @@
         </w:numPr>
       </w:pPr>
       <w:proofErr w:type="spellStart"/>
+      <w:proofErr w:type="gramStart"/>
       <w:r>
         <w:t>forEach</w:t>
       </w:r>
       <w:proofErr w:type="spellEnd"/>
       <w:r>
-        <w:t xml:space="preserve">() </w:t>
+        <w:t>(</w:t>
+      </w:r>
+      <w:proofErr w:type="gramEnd"/>
+      <w:r>
+        <w:t xml:space="preserve">) </w:t>
       </w:r>
     </w:p>
     <w:p>
@@ -5492,8 +5652,13 @@
           <w:numId w:val="23"/>
         </w:numPr>
       </w:pPr>
-      <w:r>
-        <w:t>get()</w:t>
+      <w:proofErr w:type="gramStart"/>
+      <w:r>
+        <w:t>get(</w:t>
+      </w:r>
+      <w:proofErr w:type="gramEnd"/>
+      <w:r>
+        <w:t>)</w:t>
       </w:r>
     </w:p>
     <w:p>
@@ -5505,12 +5670,17 @@
         </w:numPr>
       </w:pPr>
       <w:proofErr w:type="spellStart"/>
+      <w:proofErr w:type="gramStart"/>
       <w:r>
         <w:t>getOrDefault</w:t>
       </w:r>
       <w:proofErr w:type="spellEnd"/>
       <w:r>
-        <w:t>()</w:t>
+        <w:t>(</w:t>
+      </w:r>
+      <w:proofErr w:type="gramEnd"/>
+      <w:r>
+        <w:t>)</w:t>
       </w:r>
     </w:p>
     <w:p>
@@ -5522,12 +5692,17 @@
         </w:numPr>
       </w:pPr>
       <w:proofErr w:type="spellStart"/>
+      <w:proofErr w:type="gramStart"/>
       <w:r>
         <w:t>isEmpty</w:t>
       </w:r>
       <w:proofErr w:type="spellEnd"/>
       <w:r>
-        <w:t>()</w:t>
+        <w:t>(</w:t>
+      </w:r>
+      <w:proofErr w:type="gramEnd"/>
+      <w:r>
+        <w:t>)</w:t>
       </w:r>
     </w:p>
     <w:p>
@@ -5539,12 +5714,17 @@
         </w:numPr>
       </w:pPr>
       <w:proofErr w:type="spellStart"/>
+      <w:proofErr w:type="gramStart"/>
       <w:r>
         <w:t>keySet</w:t>
       </w:r>
       <w:proofErr w:type="spellEnd"/>
       <w:r>
-        <w:t>()</w:t>
+        <w:t>(</w:t>
+      </w:r>
+      <w:proofErr w:type="gramEnd"/>
+      <w:r>
+        <w:t>)</w:t>
       </w:r>
     </w:p>
     <w:p>
@@ -5555,8 +5735,13 @@
           <w:numId w:val="23"/>
         </w:numPr>
       </w:pPr>
-      <w:r>
-        <w:t>merge()</w:t>
+      <w:proofErr w:type="gramStart"/>
+      <w:r>
+        <w:t>merge(</w:t>
+      </w:r>
+      <w:proofErr w:type="gramEnd"/>
+      <w:r>
+        <w:t>)</w:t>
       </w:r>
     </w:p>
     <w:p>
@@ -5567,9 +5752,11 @@
           <w:numId w:val="23"/>
         </w:numPr>
       </w:pPr>
+      <w:proofErr w:type="gramStart"/>
       <w:r>
         <w:t>put(</w:t>
       </w:r>
+      <w:proofErr w:type="gramEnd"/>
     </w:p>
     <w:p>
       <w:pPr>
@@ -5580,12 +5767,17 @@
         </w:numPr>
       </w:pPr>
       <w:proofErr w:type="spellStart"/>
+      <w:proofErr w:type="gramStart"/>
       <w:r>
         <w:t>putAll</w:t>
       </w:r>
       <w:proofErr w:type="spellEnd"/>
       <w:r>
-        <w:t>()</w:t>
+        <w:t>(</w:t>
+      </w:r>
+      <w:proofErr w:type="gramEnd"/>
+      <w:r>
+        <w:t>)</w:t>
       </w:r>
     </w:p>
     <w:p>
@@ -5597,12 +5789,17 @@
         </w:numPr>
       </w:pPr>
       <w:proofErr w:type="spellStart"/>
+      <w:proofErr w:type="gramStart"/>
       <w:r>
         <w:t>putlfAbsent</w:t>
       </w:r>
       <w:proofErr w:type="spellEnd"/>
       <w:r>
-        <w:t>()</w:t>
+        <w:t>(</w:t>
+      </w:r>
+      <w:proofErr w:type="gramEnd"/>
+      <w:r>
+        <w:t>)</w:t>
       </w:r>
     </w:p>
     <w:p>
@@ -5613,8 +5810,13 @@
           <w:numId w:val="23"/>
         </w:numPr>
       </w:pPr>
-      <w:r>
-        <w:t>remove()</w:t>
+      <w:proofErr w:type="gramStart"/>
+      <w:r>
+        <w:t>remove(</w:t>
+      </w:r>
+      <w:proofErr w:type="gramEnd"/>
+      <w:r>
+        <w:t>)</w:t>
       </w:r>
     </w:p>
     <w:p>
@@ -5625,8 +5827,13 @@
           <w:numId w:val="23"/>
         </w:numPr>
       </w:pPr>
-      <w:r>
-        <w:t>replace()</w:t>
+      <w:proofErr w:type="gramStart"/>
+      <w:r>
+        <w:t>replace(</w:t>
+      </w:r>
+      <w:proofErr w:type="gramEnd"/>
+      <w:r>
+        <w:t>)</w:t>
       </w:r>
     </w:p>
     <w:p>
@@ -5638,12 +5845,17 @@
         </w:numPr>
       </w:pPr>
       <w:proofErr w:type="spellStart"/>
+      <w:proofErr w:type="gramStart"/>
       <w:r>
         <w:t>replaceAll</w:t>
       </w:r>
       <w:proofErr w:type="spellEnd"/>
       <w:r>
-        <w:t>()</w:t>
+        <w:t>(</w:t>
+      </w:r>
+      <w:proofErr w:type="gramEnd"/>
+      <w:r>
+        <w:t>)</w:t>
       </w:r>
     </w:p>
     <w:p>
@@ -5654,8 +5866,13 @@
           <w:numId w:val="23"/>
         </w:numPr>
       </w:pPr>
-      <w:r>
-        <w:t>size()</w:t>
+      <w:proofErr w:type="gramStart"/>
+      <w:r>
+        <w:t>size(</w:t>
+      </w:r>
+      <w:proofErr w:type="gramEnd"/>
+      <w:r>
+        <w:t>)</w:t>
       </w:r>
     </w:p>
     <w:p>
@@ -5666,8 +5883,13 @@
           <w:numId w:val="23"/>
         </w:numPr>
       </w:pPr>
-      <w:r>
-        <w:t>values()</w:t>
+      <w:proofErr w:type="gramStart"/>
+      <w:r>
+        <w:t>values(</w:t>
+      </w:r>
+      <w:proofErr w:type="gramEnd"/>
+      <w:r>
+        <w:t>)</w:t>
       </w:r>
     </w:p>
     <w:p>
@@ -5691,8 +5913,13 @@
           <w:numId w:val="24"/>
         </w:numPr>
       </w:pPr>
-      <w:r>
-        <w:t xml:space="preserve">close() </w:t>
+      <w:proofErr w:type="gramStart"/>
+      <w:r>
+        <w:t>close(</w:t>
+      </w:r>
+      <w:proofErr w:type="gramEnd"/>
+      <w:r>
+        <w:t xml:space="preserve">) </w:t>
       </w:r>
     </w:p>
     <w:p>
@@ -5703,8 +5930,13 @@
           <w:numId w:val="24"/>
         </w:numPr>
       </w:pPr>
-      <w:r>
-        <w:t>delimiter()</w:t>
+      <w:proofErr w:type="gramStart"/>
+      <w:r>
+        <w:t>delimiter(</w:t>
+      </w:r>
+      <w:proofErr w:type="gramEnd"/>
+      <w:r>
+        <w:t>)</w:t>
       </w:r>
     </w:p>
     <w:p>
@@ -5716,12 +5948,17 @@
         </w:numPr>
       </w:pPr>
       <w:proofErr w:type="spellStart"/>
+      <w:proofErr w:type="gramStart"/>
       <w:r>
         <w:t>findInLine</w:t>
       </w:r>
       <w:proofErr w:type="spellEnd"/>
       <w:r>
-        <w:t>()</w:t>
+        <w:t>(</w:t>
+      </w:r>
+      <w:proofErr w:type="gramEnd"/>
+      <w:r>
+        <w:t>)</w:t>
       </w:r>
     </w:p>
     <w:p>
@@ -5733,12 +5970,17 @@
         </w:numPr>
       </w:pPr>
       <w:proofErr w:type="spellStart"/>
+      <w:proofErr w:type="gramStart"/>
       <w:r>
         <w:t>findWithinHorizon</w:t>
       </w:r>
       <w:proofErr w:type="spellEnd"/>
       <w:r>
-        <w:t>()</w:t>
+        <w:t>(</w:t>
+      </w:r>
+      <w:proofErr w:type="gramEnd"/>
+      <w:r>
+        <w:t>)</w:t>
       </w:r>
     </w:p>
     <w:p>
@@ -5750,12 +5992,17 @@
         </w:numPr>
       </w:pPr>
       <w:proofErr w:type="spellStart"/>
+      <w:proofErr w:type="gramStart"/>
       <w:r>
         <w:t>hasNext</w:t>
       </w:r>
       <w:proofErr w:type="spellEnd"/>
       <w:r>
-        <w:t>()</w:t>
+        <w:t>(</w:t>
+      </w:r>
+      <w:proofErr w:type="gramEnd"/>
+      <w:r>
+        <w:t>)</w:t>
       </w:r>
     </w:p>
     <w:p>
@@ -5767,12 +6014,17 @@
         </w:numPr>
       </w:pPr>
       <w:proofErr w:type="spellStart"/>
+      <w:proofErr w:type="gramStart"/>
       <w:r>
         <w:t>hasNextBoolean</w:t>
       </w:r>
       <w:proofErr w:type="spellEnd"/>
       <w:r>
-        <w:t>()</w:t>
+        <w:t>(</w:t>
+      </w:r>
+      <w:proofErr w:type="gramEnd"/>
+      <w:r>
+        <w:t>)</w:t>
       </w:r>
     </w:p>
     <w:p>
@@ -5784,12 +6036,17 @@
         </w:numPr>
       </w:pPr>
       <w:proofErr w:type="spellStart"/>
+      <w:proofErr w:type="gramStart"/>
       <w:r>
         <w:t>hasNextByte</w:t>
       </w:r>
       <w:proofErr w:type="spellEnd"/>
       <w:r>
-        <w:t>()</w:t>
+        <w:t>(</w:t>
+      </w:r>
+      <w:proofErr w:type="gramEnd"/>
+      <w:r>
+        <w:t>)</w:t>
       </w:r>
     </w:p>
     <w:p>
@@ -5801,12 +6058,17 @@
         </w:numPr>
       </w:pPr>
       <w:proofErr w:type="spellStart"/>
+      <w:proofErr w:type="gramStart"/>
       <w:r>
         <w:t>hasNextDouble</w:t>
       </w:r>
       <w:proofErr w:type="spellEnd"/>
       <w:r>
-        <w:t>()</w:t>
+        <w:t>(</w:t>
+      </w:r>
+      <w:proofErr w:type="gramEnd"/>
+      <w:r>
+        <w:t>)</w:t>
       </w:r>
     </w:p>
     <w:p>
@@ -5818,12 +6080,17 @@
         </w:numPr>
       </w:pPr>
       <w:proofErr w:type="spellStart"/>
+      <w:proofErr w:type="gramStart"/>
       <w:r>
         <w:t>hasNextFloat</w:t>
       </w:r>
       <w:proofErr w:type="spellEnd"/>
       <w:r>
-        <w:t>()</w:t>
+        <w:t>(</w:t>
+      </w:r>
+      <w:proofErr w:type="gramEnd"/>
+      <w:r>
+        <w:t>)</w:t>
       </w:r>
     </w:p>
     <w:p>
@@ -5835,12 +6102,17 @@
         </w:numPr>
       </w:pPr>
       <w:proofErr w:type="spellStart"/>
+      <w:proofErr w:type="gramStart"/>
       <w:r>
         <w:t>hasNextInt</w:t>
       </w:r>
       <w:proofErr w:type="spellEnd"/>
       <w:r>
-        <w:t xml:space="preserve">() </w:t>
+        <w:t>(</w:t>
+      </w:r>
+      <w:proofErr w:type="gramEnd"/>
+      <w:r>
+        <w:t xml:space="preserve">) </w:t>
       </w:r>
     </w:p>
     <w:p>
@@ -5852,12 +6124,17 @@
         </w:numPr>
       </w:pPr>
       <w:proofErr w:type="spellStart"/>
+      <w:proofErr w:type="gramStart"/>
       <w:r>
         <w:t>hasNextLine</w:t>
       </w:r>
       <w:proofErr w:type="spellEnd"/>
       <w:r>
-        <w:t>()</w:t>
+        <w:t>(</w:t>
+      </w:r>
+      <w:proofErr w:type="gramEnd"/>
+      <w:r>
+        <w:t>)</w:t>
       </w:r>
     </w:p>
     <w:p>
@@ -5869,12 +6146,17 @@
         </w:numPr>
       </w:pPr>
       <w:proofErr w:type="spellStart"/>
+      <w:proofErr w:type="gramStart"/>
       <w:r>
         <w:t>hasNextLong</w:t>
       </w:r>
       <w:proofErr w:type="spellEnd"/>
       <w:r>
-        <w:t>()</w:t>
+        <w:t>(</w:t>
+      </w:r>
+      <w:proofErr w:type="gramEnd"/>
+      <w:r>
+        <w:t>)</w:t>
       </w:r>
     </w:p>
     <w:p>
@@ -5886,12 +6168,17 @@
         </w:numPr>
       </w:pPr>
       <w:proofErr w:type="spellStart"/>
+      <w:proofErr w:type="gramStart"/>
       <w:r>
         <w:t>hasNextShort</w:t>
       </w:r>
       <w:proofErr w:type="spellEnd"/>
       <w:r>
-        <w:t>()</w:t>
+        <w:t>(</w:t>
+      </w:r>
+      <w:proofErr w:type="gramEnd"/>
+      <w:r>
+        <w:t>)</w:t>
       </w:r>
     </w:p>
     <w:p>
@@ -5902,8 +6189,13 @@
           <w:numId w:val="24"/>
         </w:numPr>
       </w:pPr>
-      <w:r>
-        <w:t>locale()</w:t>
+      <w:proofErr w:type="gramStart"/>
+      <w:r>
+        <w:t>locale(</w:t>
+      </w:r>
+      <w:proofErr w:type="gramEnd"/>
+      <w:r>
+        <w:t>)</w:t>
       </w:r>
     </w:p>
     <w:p>
@@ -5914,8 +6206,13 @@
           <w:numId w:val="24"/>
         </w:numPr>
       </w:pPr>
-      <w:r>
-        <w:t>next()</w:t>
+      <w:proofErr w:type="gramStart"/>
+      <w:r>
+        <w:t>next(</w:t>
+      </w:r>
+      <w:proofErr w:type="gramEnd"/>
+      <w:r>
+        <w:t>)</w:t>
       </w:r>
     </w:p>
     <w:p>
@@ -5927,12 +6224,17 @@
         </w:numPr>
       </w:pPr>
       <w:proofErr w:type="spellStart"/>
+      <w:proofErr w:type="gramStart"/>
       <w:r>
         <w:t>nextBoolean</w:t>
       </w:r>
       <w:proofErr w:type="spellEnd"/>
       <w:r>
-        <w:t>()</w:t>
+        <w:t>(</w:t>
+      </w:r>
+      <w:proofErr w:type="gramEnd"/>
+      <w:r>
+        <w:t>)</w:t>
       </w:r>
     </w:p>
     <w:p>
@@ -5944,12 +6246,17 @@
         </w:numPr>
       </w:pPr>
       <w:proofErr w:type="spellStart"/>
+      <w:proofErr w:type="gramStart"/>
       <w:r>
         <w:t>nextByte</w:t>
       </w:r>
       <w:proofErr w:type="spellEnd"/>
       <w:r>
-        <w:t xml:space="preserve">() </w:t>
+        <w:t>(</w:t>
+      </w:r>
+      <w:proofErr w:type="gramEnd"/>
+      <w:r>
+        <w:t xml:space="preserve">) </w:t>
       </w:r>
     </w:p>
     <w:p>
@@ -5961,12 +6268,17 @@
         </w:numPr>
       </w:pPr>
       <w:proofErr w:type="spellStart"/>
+      <w:proofErr w:type="gramStart"/>
       <w:r>
         <w:t>nextDouble</w:t>
       </w:r>
       <w:proofErr w:type="spellEnd"/>
       <w:r>
-        <w:t>()</w:t>
+        <w:t>(</w:t>
+      </w:r>
+      <w:proofErr w:type="gramEnd"/>
+      <w:r>
+        <w:t>)</w:t>
       </w:r>
     </w:p>
     <w:p>
@@ -5978,12 +6290,17 @@
         </w:numPr>
       </w:pPr>
       <w:proofErr w:type="spellStart"/>
+      <w:proofErr w:type="gramStart"/>
       <w:r>
         <w:t>nextFloat</w:t>
       </w:r>
       <w:proofErr w:type="spellEnd"/>
       <w:r>
-        <w:t>()</w:t>
+        <w:t>(</w:t>
+      </w:r>
+      <w:proofErr w:type="gramEnd"/>
+      <w:r>
+        <w:t>)</w:t>
       </w:r>
     </w:p>
     <w:p>
@@ -5995,12 +6312,17 @@
         </w:numPr>
       </w:pPr>
       <w:proofErr w:type="spellStart"/>
+      <w:proofErr w:type="gramStart"/>
       <w:r>
         <w:t>nextInt</w:t>
       </w:r>
       <w:proofErr w:type="spellEnd"/>
       <w:r>
-        <w:t>()</w:t>
+        <w:t>(</w:t>
+      </w:r>
+      <w:proofErr w:type="gramEnd"/>
+      <w:r>
+        <w:t>)</w:t>
       </w:r>
     </w:p>
     <w:p>
@@ -6012,12 +6334,17 @@
         </w:numPr>
       </w:pPr>
       <w:proofErr w:type="spellStart"/>
+      <w:proofErr w:type="gramStart"/>
       <w:r>
         <w:t>nextLine</w:t>
       </w:r>
       <w:proofErr w:type="spellEnd"/>
       <w:r>
-        <w:t>()</w:t>
+        <w:t>(</w:t>
+      </w:r>
+      <w:proofErr w:type="gramEnd"/>
+      <w:r>
+        <w:t>)</w:t>
       </w:r>
     </w:p>
     <w:p>
@@ -6029,12 +6356,17 @@
         </w:numPr>
       </w:pPr>
       <w:proofErr w:type="spellStart"/>
+      <w:proofErr w:type="gramStart"/>
       <w:r>
         <w:t>nextLong</w:t>
       </w:r>
       <w:proofErr w:type="spellEnd"/>
       <w:r>
-        <w:t>()</w:t>
+        <w:t>(</w:t>
+      </w:r>
+      <w:proofErr w:type="gramEnd"/>
+      <w:r>
+        <w:t>)</w:t>
       </w:r>
     </w:p>
     <w:p>
@@ -6046,12 +6378,17 @@
         </w:numPr>
       </w:pPr>
       <w:proofErr w:type="spellStart"/>
+      <w:proofErr w:type="gramStart"/>
       <w:r>
         <w:t>nextShort</w:t>
       </w:r>
       <w:proofErr w:type="spellEnd"/>
       <w:r>
-        <w:t>()</w:t>
+        <w:t>(</w:t>
+      </w:r>
+      <w:proofErr w:type="gramEnd"/>
+      <w:r>
+        <w:t>)</w:t>
       </w:r>
     </w:p>
     <w:p>
@@ -6062,8 +6399,13 @@
           <w:numId w:val="24"/>
         </w:numPr>
       </w:pPr>
-      <w:r>
-        <w:t>radix()</w:t>
+      <w:proofErr w:type="gramStart"/>
+      <w:r>
+        <w:t>radix(</w:t>
+      </w:r>
+      <w:proofErr w:type="gramEnd"/>
+      <w:r>
+        <w:t>)</w:t>
       </w:r>
     </w:p>
     <w:p>
@@ -6074,8 +6416,13 @@
           <w:numId w:val="24"/>
         </w:numPr>
       </w:pPr>
-      <w:r>
-        <w:t>reset()</w:t>
+      <w:proofErr w:type="gramStart"/>
+      <w:r>
+        <w:t>reset(</w:t>
+      </w:r>
+      <w:proofErr w:type="gramEnd"/>
+      <w:r>
+        <w:t>)</w:t>
       </w:r>
     </w:p>
     <w:p>
@@ -6087,13 +6434,18 @@
         </w:numPr>
       </w:pPr>
       <w:proofErr w:type="spellStart"/>
+      <w:proofErr w:type="gramStart"/>
       <w:r>
         <w:lastRenderedPageBreak/>
         <w:t>useDelimiter</w:t>
       </w:r>
       <w:proofErr w:type="spellEnd"/>
       <w:r>
-        <w:t>()</w:t>
+        <w:t>(</w:t>
+      </w:r>
+      <w:proofErr w:type="gramEnd"/>
+      <w:r>
+        <w:t>)</w:t>
       </w:r>
     </w:p>
     <w:p>
@@ -6105,12 +6457,17 @@
         </w:numPr>
       </w:pPr>
       <w:proofErr w:type="spellStart"/>
+      <w:proofErr w:type="gramStart"/>
       <w:r>
         <w:t>useLocale</w:t>
       </w:r>
       <w:proofErr w:type="spellEnd"/>
       <w:r>
-        <w:t>()</w:t>
+        <w:t>(</w:t>
+      </w:r>
+      <w:proofErr w:type="gramEnd"/>
+      <w:r>
+        <w:t>)</w:t>
       </w:r>
     </w:p>
     <w:p>
@@ -6122,12 +6479,17 @@
         </w:numPr>
       </w:pPr>
       <w:proofErr w:type="spellStart"/>
+      <w:proofErr w:type="gramStart"/>
       <w:r>
         <w:t>useRadix</w:t>
       </w:r>
       <w:proofErr w:type="spellEnd"/>
       <w:r>
-        <w:t>()</w:t>
+        <w:t>(</w:t>
+      </w:r>
+      <w:proofErr w:type="gramEnd"/>
+      <w:r>
+        <w:t>)</w:t>
       </w:r>
     </w:p>
     <w:p>
@@ -6797,6 +7159,7 @@
         </w:numPr>
       </w:pPr>
       <w:proofErr w:type="spellStart"/>
+      <w:proofErr w:type="gramStart"/>
       <w:r>
         <w:rPr>
           <w:b/>
@@ -6810,7 +7173,15 @@
           <w:b/>
           <w:bCs/>
         </w:rPr>
-        <w:t>()</w:t>
+        <w:t>(</w:t>
+      </w:r>
+      <w:proofErr w:type="gramEnd"/>
+      <w:r>
+        <w:rPr>
+          <w:b/>
+          <w:bCs/>
+        </w:rPr>
+        <w:t>)</w:t>
       </w:r>
     </w:p>
     <w:p>
@@ -6822,6 +7193,7 @@
         </w:numPr>
       </w:pPr>
       <w:proofErr w:type="spellStart"/>
+      <w:proofErr w:type="gramStart"/>
       <w:r>
         <w:rPr>
           <w:b/>
@@ -6835,7 +7207,15 @@
           <w:b/>
           <w:bCs/>
         </w:rPr>
-        <w:t>()</w:t>
+        <w:t>(</w:t>
+      </w:r>
+      <w:proofErr w:type="gramEnd"/>
+      <w:r>
+        <w:rPr>
+          <w:b/>
+          <w:bCs/>
+        </w:rPr>
+        <w:t>)</w:t>
       </w:r>
     </w:p>
     <w:p>
@@ -6902,12 +7282,21 @@
           <w:numId w:val="33"/>
         </w:numPr>
       </w:pPr>
+      <w:proofErr w:type="gramStart"/>
       <w:r>
         <w:rPr>
           <w:b/>
           <w:bCs/>
         </w:rPr>
-        <w:t>substring()</w:t>
+        <w:t>substring(</w:t>
+      </w:r>
+      <w:proofErr w:type="gramEnd"/>
+      <w:r>
+        <w:rPr>
+          <w:b/>
+          <w:bCs/>
+        </w:rPr>
+        <w:t>)</w:t>
       </w:r>
     </w:p>
     <w:p>
@@ -6919,6 +7308,7 @@
         </w:numPr>
       </w:pPr>
       <w:proofErr w:type="spellStart"/>
+      <w:proofErr w:type="gramStart"/>
       <w:r>
         <w:rPr>
           <w:b/>
@@ -6932,7 +7322,15 @@
           <w:b/>
           <w:bCs/>
         </w:rPr>
-        <w:t xml:space="preserve">() / </w:t>
+        <w:t>(</w:t>
+      </w:r>
+      <w:proofErr w:type="gramEnd"/>
+      <w:r>
+        <w:rPr>
+          <w:b/>
+          <w:bCs/>
+        </w:rPr>
+        <w:t xml:space="preserve">) / </w:t>
       </w:r>
       <w:proofErr w:type="spellStart"/>
       <w:r>
@@ -6959,12 +7357,21 @@
           <w:numId w:val="33"/>
         </w:numPr>
       </w:pPr>
+      <w:proofErr w:type="gramStart"/>
       <w:r>
         <w:rPr>
           <w:b/>
           <w:bCs/>
         </w:rPr>
-        <w:t>trim()</w:t>
+        <w:t>trim(</w:t>
+      </w:r>
+      <w:proofErr w:type="gramEnd"/>
+      <w:r>
+        <w:rPr>
+          <w:b/>
+          <w:bCs/>
+        </w:rPr>
+        <w:t>)</w:t>
       </w:r>
     </w:p>
     <w:p>
@@ -7128,9 +7535,6 @@
         <w:pStyle w:val="NoSpacing"/>
       </w:pPr>
       <w:r>
-        <w:rPr>
-          <w:noProof/>
-        </w:rPr>
         <w:lastRenderedPageBreak/>
         <w:drawing>
           <wp:inline distT="0" distB="0" distL="0" distR="0" wp14:anchorId="16A4285B" wp14:editId="2E49610D">
@@ -7174,9 +7578,6 @@
         <w:pStyle w:val="NoSpacing"/>
       </w:pPr>
       <w:r>
-        <w:rPr>
-          <w:noProof/>
-        </w:rPr>
         <w:lastRenderedPageBreak/>
         <w:drawing>
           <wp:inline distT="0" distB="0" distL="0" distR="0" wp14:anchorId="12D1D8C3" wp14:editId="30C2DEE8">
@@ -7220,9 +7621,6 @@
         <w:pStyle w:val="NoSpacing"/>
       </w:pPr>
       <w:r>
-        <w:rPr>
-          <w:noProof/>
-        </w:rPr>
         <w:lastRenderedPageBreak/>
         <w:drawing>
           <wp:inline distT="0" distB="0" distL="0" distR="0" wp14:anchorId="531CC284" wp14:editId="46CC3A37">
@@ -7266,9 +7664,6 @@
         <w:pStyle w:val="NoSpacing"/>
       </w:pPr>
       <w:r>
-        <w:rPr>
-          <w:noProof/>
-        </w:rPr>
         <w:drawing>
           <wp:inline distT="0" distB="0" distL="0" distR="0" wp14:anchorId="2EE3BD59" wp14:editId="2ADC4B4A">
             <wp:extent cx="5731510" cy="3528060"/>
@@ -7313,8 +7708,57 @@
     </w:p>
     <w:p>
       <w:pPr>
-        <w:pStyle w:val="NoSpacing"/>
-      </w:pPr>
+        <w:pStyle w:val="Heading1"/>
+      </w:pPr>
+      <w:r>
+        <w:lastRenderedPageBreak/>
+        <w:t>How does shifting the characters work</w:t>
+      </w:r>
+    </w:p>
+    <w:p>
+      <w:pPr>
+        <w:pStyle w:val="NoSpacing"/>
+      </w:pPr>
+      <w:r>
+        <w:rPr>
+          <w:noProof/>
+        </w:rPr>
+        <w:drawing>
+          <wp:inline distT="0" distB="0" distL="0" distR="0" wp14:anchorId="63604826" wp14:editId="0A6486A0">
+            <wp:extent cx="5731510" cy="6593205"/>
+            <wp:effectExtent l="0" t="0" r="2540" b="0"/>
+            <wp:docPr id="1223814022" name="Picture 1" descr="A screenshot of a computer&#10;&#10;Description automatically generated"/>
+            <wp:cNvGraphicFramePr>
+              <a:graphicFrameLocks xmlns:a="http://schemas.openxmlformats.org/drawingml/2006/main" noChangeAspect="1"/>
+            </wp:cNvGraphicFramePr>
+            <a:graphic xmlns:a="http://schemas.openxmlformats.org/drawingml/2006/main">
+              <a:graphicData uri="http://schemas.openxmlformats.org/drawingml/2006/picture">
+                <pic:pic xmlns:pic="http://schemas.openxmlformats.org/drawingml/2006/picture">
+                  <pic:nvPicPr>
+                    <pic:cNvPr id="1223814022" name="Picture 1" descr="A screenshot of a computer&#10;&#10;Description automatically generated"/>
+                    <pic:cNvPicPr/>
+                  </pic:nvPicPr>
+                  <pic:blipFill>
+                    <a:blip r:embed="rId9"/>
+                    <a:stretch>
+                      <a:fillRect/>
+                    </a:stretch>
+                  </pic:blipFill>
+                  <pic:spPr>
+                    <a:xfrm>
+                      <a:off x="0" y="0"/>
+                      <a:ext cx="5731510" cy="6593205"/>
+                    </a:xfrm>
+                    <a:prstGeom prst="rect">
+                      <a:avLst/>
+                    </a:prstGeom>
+                  </pic:spPr>
+                </pic:pic>
+              </a:graphicData>
+            </a:graphic>
+          </wp:inline>
+        </w:drawing>
+      </w:r>
     </w:p>
     <w:sectPr>
       <w:pgSz w:w="11906" w:h="16838"/>

</xml_diff>

<commit_message>
Created answer files with ChatGPT. This is a good way to understand some differences.
</commit_message>
<xml_diff>
--- a/Java Project 2.docx
+++ b/Java Project 2.docx
@@ -7535,6 +7535,9 @@
         <w:pStyle w:val="NoSpacing"/>
       </w:pPr>
       <w:r>
+        <w:rPr>
+          <w:noProof/>
+        </w:rPr>
         <w:lastRenderedPageBreak/>
         <w:drawing>
           <wp:inline distT="0" distB="0" distL="0" distR="0" wp14:anchorId="16A4285B" wp14:editId="2E49610D">
@@ -7578,6 +7581,9 @@
         <w:pStyle w:val="NoSpacing"/>
       </w:pPr>
       <w:r>
+        <w:rPr>
+          <w:noProof/>
+        </w:rPr>
         <w:lastRenderedPageBreak/>
         <w:drawing>
           <wp:inline distT="0" distB="0" distL="0" distR="0" wp14:anchorId="12D1D8C3" wp14:editId="30C2DEE8">
@@ -7621,6 +7627,9 @@
         <w:pStyle w:val="NoSpacing"/>
       </w:pPr>
       <w:r>
+        <w:rPr>
+          <w:noProof/>
+        </w:rPr>
         <w:lastRenderedPageBreak/>
         <w:drawing>
           <wp:inline distT="0" distB="0" distL="0" distR="0" wp14:anchorId="531CC284" wp14:editId="46CC3A37">
@@ -7664,6 +7673,9 @@
         <w:pStyle w:val="NoSpacing"/>
       </w:pPr>
       <w:r>
+        <w:rPr>
+          <w:noProof/>
+        </w:rPr>
         <w:drawing>
           <wp:inline distT="0" distB="0" distL="0" distR="0" wp14:anchorId="2EE3BD59" wp14:editId="2ADC4B4A">
             <wp:extent cx="5731510" cy="3528060"/>
@@ -7760,6 +7772,3846 @@
         </w:drawing>
       </w:r>
     </w:p>
+    <w:p>
+      <w:pPr>
+        <w:pStyle w:val="NoSpacing"/>
+      </w:pPr>
+    </w:p>
+    <w:p>
+      <w:pPr>
+        <w:pStyle w:val="Heading1"/>
+      </w:pPr>
+      <w:r>
+        <w:t>Answers</w:t>
+      </w:r>
+    </w:p>
+    <w:p>
+      <w:pPr>
+        <w:pStyle w:val="NoSpacing"/>
+      </w:pPr>
+      <w:r>
+        <w:t>Your program effectively implements the basic encryption and decryption functionality using a Caesar cipher. However, there are several areas for improvement, both for addressing the issue you've mentioned and for enhancing the overall code quality, structure, and maintainability.</w:t>
+      </w:r>
+    </w:p>
+    <w:p>
+      <w:pPr>
+        <w:pStyle w:val="NoSpacing"/>
+      </w:pPr>
+    </w:p>
+    <w:p>
+      <w:pPr>
+        <w:pStyle w:val="NoSpacing"/>
+        <w:rPr>
+          <w:b/>
+          <w:bCs/>
+        </w:rPr>
+      </w:pPr>
+      <w:r>
+        <w:rPr>
+          <w:b/>
+          <w:bCs/>
+        </w:rPr>
+        <w:lastRenderedPageBreak/>
+        <w:t>Addressing the File Name Issue:</w:t>
+      </w:r>
+    </w:p>
+    <w:p>
+      <w:pPr>
+        <w:pStyle w:val="NoSpacing"/>
+      </w:pPr>
+      <w:r>
+        <w:t xml:space="preserve">If the user enters a wrong file name, your program terminates because it encounters a </w:t>
+      </w:r>
+      <w:proofErr w:type="spellStart"/>
+      <w:r>
+        <w:t>FileNotFoundException</w:t>
+      </w:r>
+      <w:proofErr w:type="spellEnd"/>
+      <w:r>
+        <w:t>. You can solve this by using a do-while loop to repeatedly ask the user for a valid file name until a valid file is provided. Here's the updated part of the code:</w:t>
+      </w:r>
+    </w:p>
+    <w:p>
+      <w:pPr>
+        <w:pStyle w:val="NoSpacing"/>
+      </w:pPr>
+    </w:p>
+    <w:p>
+      <w:pPr>
+        <w:pStyle w:val="NoSpacing"/>
+        <w:rPr>
+          <w:color w:val="4EA72E" w:themeColor="accent6"/>
+        </w:rPr>
+      </w:pPr>
+      <w:r>
+        <w:rPr>
+          <w:color w:val="4EA72E" w:themeColor="accent6"/>
+        </w:rPr>
+        <w:t xml:space="preserve">String </w:t>
+      </w:r>
+      <w:proofErr w:type="spellStart"/>
+      <w:r>
+        <w:rPr>
+          <w:color w:val="4EA72E" w:themeColor="accent6"/>
+        </w:rPr>
+        <w:t>fileText</w:t>
+      </w:r>
+      <w:proofErr w:type="spellEnd"/>
+      <w:r>
+        <w:rPr>
+          <w:color w:val="4EA72E" w:themeColor="accent6"/>
+        </w:rPr>
+        <w:t xml:space="preserve"> = "</w:t>
+      </w:r>
+      <w:proofErr w:type="gramStart"/>
+      <w:r>
+        <w:rPr>
+          <w:color w:val="4EA72E" w:themeColor="accent6"/>
+        </w:rPr>
+        <w:t>";</w:t>
+      </w:r>
+      <w:proofErr w:type="gramEnd"/>
+    </w:p>
+    <w:p>
+      <w:pPr>
+        <w:pStyle w:val="NoSpacing"/>
+        <w:rPr>
+          <w:color w:val="4EA72E" w:themeColor="accent6"/>
+        </w:rPr>
+      </w:pPr>
+      <w:r>
+        <w:rPr>
+          <w:color w:val="4EA72E" w:themeColor="accent6"/>
+        </w:rPr>
+        <w:t xml:space="preserve">File </w:t>
+      </w:r>
+      <w:proofErr w:type="spellStart"/>
+      <w:r>
+        <w:rPr>
+          <w:color w:val="4EA72E" w:themeColor="accent6"/>
+        </w:rPr>
+        <w:t>readObj</w:t>
+      </w:r>
+      <w:proofErr w:type="spellEnd"/>
+      <w:r>
+        <w:rPr>
+          <w:color w:val="4EA72E" w:themeColor="accent6"/>
+        </w:rPr>
+        <w:t xml:space="preserve"> = </w:t>
+      </w:r>
+      <w:proofErr w:type="gramStart"/>
+      <w:r>
+        <w:rPr>
+          <w:color w:val="4EA72E" w:themeColor="accent6"/>
+        </w:rPr>
+        <w:t>null;</w:t>
+      </w:r>
+      <w:proofErr w:type="gramEnd"/>
+    </w:p>
+    <w:p>
+      <w:pPr>
+        <w:pStyle w:val="NoSpacing"/>
+        <w:rPr>
+          <w:color w:val="4EA72E" w:themeColor="accent6"/>
+        </w:rPr>
+      </w:pPr>
+      <w:r>
+        <w:rPr>
+          <w:color w:val="4EA72E" w:themeColor="accent6"/>
+        </w:rPr>
+        <w:t>do {</w:t>
+      </w:r>
+    </w:p>
+    <w:p>
+      <w:pPr>
+        <w:pStyle w:val="NoSpacing"/>
+        <w:rPr>
+          <w:color w:val="4EA72E" w:themeColor="accent6"/>
+        </w:rPr>
+      </w:pPr>
+      <w:r>
+        <w:rPr>
+          <w:color w:val="4EA72E" w:themeColor="accent6"/>
+        </w:rPr>
+        <w:t xml:space="preserve">    </w:t>
+      </w:r>
+      <w:proofErr w:type="spellStart"/>
+      <w:r>
+        <w:rPr>
+          <w:color w:val="4EA72E" w:themeColor="accent6"/>
+        </w:rPr>
+        <w:t>System.out.println</w:t>
+      </w:r>
+      <w:proofErr w:type="spellEnd"/>
+      <w:r>
+        <w:rPr>
+          <w:color w:val="4EA72E" w:themeColor="accent6"/>
+        </w:rPr>
+        <w:t>("Enter the file name (with extension) you want to encrypt or decrypt:"</w:t>
+      </w:r>
+      <w:proofErr w:type="gramStart"/>
+      <w:r>
+        <w:rPr>
+          <w:color w:val="4EA72E" w:themeColor="accent6"/>
+        </w:rPr>
+        <w:t>);</w:t>
+      </w:r>
+      <w:proofErr w:type="gramEnd"/>
+    </w:p>
+    <w:p>
+      <w:pPr>
+        <w:pStyle w:val="NoSpacing"/>
+        <w:rPr>
+          <w:color w:val="4EA72E" w:themeColor="accent6"/>
+        </w:rPr>
+      </w:pPr>
+      <w:r>
+        <w:rPr>
+          <w:color w:val="4EA72E" w:themeColor="accent6"/>
+        </w:rPr>
+        <w:t xml:space="preserve">    try {</w:t>
+      </w:r>
+    </w:p>
+    <w:p>
+      <w:pPr>
+        <w:pStyle w:val="NoSpacing"/>
+        <w:rPr>
+          <w:color w:val="4EA72E" w:themeColor="accent6"/>
+        </w:rPr>
+      </w:pPr>
+      <w:r>
+        <w:rPr>
+          <w:color w:val="4EA72E" w:themeColor="accent6"/>
+        </w:rPr>
+        <w:t xml:space="preserve">        String </w:t>
+      </w:r>
+      <w:proofErr w:type="spellStart"/>
+      <w:r>
+        <w:rPr>
+          <w:color w:val="4EA72E" w:themeColor="accent6"/>
+        </w:rPr>
+        <w:t>filePath</w:t>
+      </w:r>
+      <w:proofErr w:type="spellEnd"/>
+      <w:r>
+        <w:rPr>
+          <w:color w:val="4EA72E" w:themeColor="accent6"/>
+        </w:rPr>
+        <w:t xml:space="preserve"> = "C:\\Users\\JC\\Documents\\Programming Projects\\Basic-File-Encryption-Decryption\\files\\" + </w:t>
+      </w:r>
+      <w:proofErr w:type="spellStart"/>
+      <w:r>
+        <w:rPr>
+          <w:color w:val="4EA72E" w:themeColor="accent6"/>
+        </w:rPr>
+        <w:t>selectFileStorage.nextLine</w:t>
+      </w:r>
+      <w:proofErr w:type="spellEnd"/>
+      <w:r>
+        <w:rPr>
+          <w:color w:val="4EA72E" w:themeColor="accent6"/>
+        </w:rPr>
+        <w:t>(</w:t>
+      </w:r>
+      <w:proofErr w:type="gramStart"/>
+      <w:r>
+        <w:rPr>
+          <w:color w:val="4EA72E" w:themeColor="accent6"/>
+        </w:rPr>
+        <w:t>);</w:t>
+      </w:r>
+      <w:proofErr w:type="gramEnd"/>
+    </w:p>
+    <w:p>
+      <w:pPr>
+        <w:pStyle w:val="NoSpacing"/>
+        <w:rPr>
+          <w:color w:val="4EA72E" w:themeColor="accent6"/>
+        </w:rPr>
+      </w:pPr>
+      <w:r>
+        <w:rPr>
+          <w:color w:val="4EA72E" w:themeColor="accent6"/>
+        </w:rPr>
+        <w:t xml:space="preserve">        </w:t>
+      </w:r>
+      <w:proofErr w:type="spellStart"/>
+      <w:r>
+        <w:rPr>
+          <w:color w:val="4EA72E" w:themeColor="accent6"/>
+        </w:rPr>
+        <w:t>readObj</w:t>
+      </w:r>
+      <w:proofErr w:type="spellEnd"/>
+      <w:r>
+        <w:rPr>
+          <w:color w:val="4EA72E" w:themeColor="accent6"/>
+        </w:rPr>
+        <w:t xml:space="preserve"> = new File(</w:t>
+      </w:r>
+      <w:proofErr w:type="spellStart"/>
+      <w:r>
+        <w:rPr>
+          <w:color w:val="4EA72E" w:themeColor="accent6"/>
+        </w:rPr>
+        <w:t>filePath</w:t>
+      </w:r>
+      <w:proofErr w:type="spellEnd"/>
+      <w:proofErr w:type="gramStart"/>
+      <w:r>
+        <w:rPr>
+          <w:color w:val="4EA72E" w:themeColor="accent6"/>
+        </w:rPr>
+        <w:t>);</w:t>
+      </w:r>
+      <w:proofErr w:type="gramEnd"/>
+    </w:p>
+    <w:p>
+      <w:pPr>
+        <w:pStyle w:val="NoSpacing"/>
+        <w:rPr>
+          <w:color w:val="4EA72E" w:themeColor="accent6"/>
+        </w:rPr>
+      </w:pPr>
+      <w:r>
+        <w:rPr>
+          <w:color w:val="4EA72E" w:themeColor="accent6"/>
+        </w:rPr>
+        <w:t xml:space="preserve">        if </w:t>
+      </w:r>
+      <w:proofErr w:type="gramStart"/>
+      <w:r>
+        <w:rPr>
+          <w:color w:val="4EA72E" w:themeColor="accent6"/>
+        </w:rPr>
+        <w:t>(!</w:t>
+      </w:r>
+      <w:proofErr w:type="spellStart"/>
+      <w:r>
+        <w:rPr>
+          <w:color w:val="4EA72E" w:themeColor="accent6"/>
+        </w:rPr>
+        <w:t>readObj.exists</w:t>
+      </w:r>
+      <w:proofErr w:type="spellEnd"/>
+      <w:proofErr w:type="gramEnd"/>
+      <w:r>
+        <w:rPr>
+          <w:color w:val="4EA72E" w:themeColor="accent6"/>
+        </w:rPr>
+        <w:t>() || !</w:t>
+      </w:r>
+      <w:proofErr w:type="spellStart"/>
+      <w:r>
+        <w:rPr>
+          <w:color w:val="4EA72E" w:themeColor="accent6"/>
+        </w:rPr>
+        <w:t>readObj.isFile</w:t>
+      </w:r>
+      <w:proofErr w:type="spellEnd"/>
+      <w:r>
+        <w:rPr>
+          <w:color w:val="4EA72E" w:themeColor="accent6"/>
+        </w:rPr>
+        <w:t>()) {</w:t>
+      </w:r>
+    </w:p>
+    <w:p>
+      <w:pPr>
+        <w:pStyle w:val="NoSpacing"/>
+        <w:rPr>
+          <w:color w:val="4EA72E" w:themeColor="accent6"/>
+        </w:rPr>
+      </w:pPr>
+      <w:r>
+        <w:rPr>
+          <w:color w:val="4EA72E" w:themeColor="accent6"/>
+        </w:rPr>
+        <w:t xml:space="preserve">            </w:t>
+      </w:r>
+      <w:proofErr w:type="spellStart"/>
+      <w:r>
+        <w:rPr>
+          <w:color w:val="4EA72E" w:themeColor="accent6"/>
+        </w:rPr>
+        <w:t>System.out.println</w:t>
+      </w:r>
+      <w:proofErr w:type="spellEnd"/>
+      <w:r>
+        <w:rPr>
+          <w:color w:val="4EA72E" w:themeColor="accent6"/>
+        </w:rPr>
+        <w:t>("File not found. Please enter a valid file name."</w:t>
+      </w:r>
+      <w:proofErr w:type="gramStart"/>
+      <w:r>
+        <w:rPr>
+          <w:color w:val="4EA72E" w:themeColor="accent6"/>
+        </w:rPr>
+        <w:t>);</w:t>
+      </w:r>
+      <w:proofErr w:type="gramEnd"/>
+    </w:p>
+    <w:p>
+      <w:pPr>
+        <w:pStyle w:val="NoSpacing"/>
+        <w:rPr>
+          <w:color w:val="4EA72E" w:themeColor="accent6"/>
+        </w:rPr>
+      </w:pPr>
+      <w:r>
+        <w:rPr>
+          <w:color w:val="4EA72E" w:themeColor="accent6"/>
+        </w:rPr>
+        <w:t xml:space="preserve">            </w:t>
+      </w:r>
+      <w:proofErr w:type="gramStart"/>
+      <w:r>
+        <w:rPr>
+          <w:color w:val="4EA72E" w:themeColor="accent6"/>
+        </w:rPr>
+        <w:t>continue;</w:t>
+      </w:r>
+      <w:proofErr w:type="gramEnd"/>
+    </w:p>
+    <w:p>
+      <w:pPr>
+        <w:pStyle w:val="NoSpacing"/>
+        <w:rPr>
+          <w:color w:val="4EA72E" w:themeColor="accent6"/>
+        </w:rPr>
+      </w:pPr>
+      <w:r>
+        <w:rPr>
+          <w:color w:val="4EA72E" w:themeColor="accent6"/>
+        </w:rPr>
+        <w:t xml:space="preserve">        }</w:t>
+      </w:r>
+    </w:p>
+    <w:p>
+      <w:pPr>
+        <w:pStyle w:val="NoSpacing"/>
+        <w:rPr>
+          <w:color w:val="4EA72E" w:themeColor="accent6"/>
+        </w:rPr>
+      </w:pPr>
+      <w:r>
+        <w:rPr>
+          <w:color w:val="4EA72E" w:themeColor="accent6"/>
+        </w:rPr>
+        <w:t xml:space="preserve">        Scanner </w:t>
+      </w:r>
+      <w:proofErr w:type="spellStart"/>
+      <w:r>
+        <w:rPr>
+          <w:color w:val="4EA72E" w:themeColor="accent6"/>
+        </w:rPr>
+        <w:t>myReader</w:t>
+      </w:r>
+      <w:proofErr w:type="spellEnd"/>
+      <w:r>
+        <w:rPr>
+          <w:color w:val="4EA72E" w:themeColor="accent6"/>
+        </w:rPr>
+        <w:t xml:space="preserve"> = new Scanner(</w:t>
+      </w:r>
+      <w:proofErr w:type="spellStart"/>
+      <w:r>
+        <w:rPr>
+          <w:color w:val="4EA72E" w:themeColor="accent6"/>
+        </w:rPr>
+        <w:t>readObj</w:t>
+      </w:r>
+      <w:proofErr w:type="spellEnd"/>
+      <w:proofErr w:type="gramStart"/>
+      <w:r>
+        <w:rPr>
+          <w:color w:val="4EA72E" w:themeColor="accent6"/>
+        </w:rPr>
+        <w:t>);</w:t>
+      </w:r>
+      <w:proofErr w:type="gramEnd"/>
+    </w:p>
+    <w:p>
+      <w:pPr>
+        <w:pStyle w:val="NoSpacing"/>
+        <w:rPr>
+          <w:color w:val="4EA72E" w:themeColor="accent6"/>
+        </w:rPr>
+      </w:pPr>
+      <w:r>
+        <w:rPr>
+          <w:color w:val="4EA72E" w:themeColor="accent6"/>
+        </w:rPr>
+        <w:t xml:space="preserve">        while (</w:t>
+      </w:r>
+      <w:proofErr w:type="spellStart"/>
+      <w:r>
+        <w:rPr>
+          <w:color w:val="4EA72E" w:themeColor="accent6"/>
+        </w:rPr>
+        <w:t>myReader.hasNextLine</w:t>
+      </w:r>
+      <w:proofErr w:type="spellEnd"/>
+      <w:r>
+        <w:rPr>
+          <w:color w:val="4EA72E" w:themeColor="accent6"/>
+        </w:rPr>
+        <w:t>()) {</w:t>
+      </w:r>
+    </w:p>
+    <w:p>
+      <w:pPr>
+        <w:pStyle w:val="NoSpacing"/>
+        <w:rPr>
+          <w:color w:val="4EA72E" w:themeColor="accent6"/>
+        </w:rPr>
+      </w:pPr>
+      <w:r>
+        <w:rPr>
+          <w:color w:val="4EA72E" w:themeColor="accent6"/>
+        </w:rPr>
+        <w:t xml:space="preserve">            </w:t>
+      </w:r>
+      <w:proofErr w:type="spellStart"/>
+      <w:r>
+        <w:rPr>
+          <w:color w:val="4EA72E" w:themeColor="accent6"/>
+        </w:rPr>
+        <w:t>fileText</w:t>
+      </w:r>
+      <w:proofErr w:type="spellEnd"/>
+      <w:r>
+        <w:rPr>
+          <w:color w:val="4EA72E" w:themeColor="accent6"/>
+        </w:rPr>
+        <w:t xml:space="preserve"> += </w:t>
+      </w:r>
+      <w:proofErr w:type="spellStart"/>
+      <w:r>
+        <w:rPr>
+          <w:color w:val="4EA72E" w:themeColor="accent6"/>
+        </w:rPr>
+        <w:t>myReader.nextLine</w:t>
+      </w:r>
+      <w:proofErr w:type="spellEnd"/>
+      <w:r>
+        <w:rPr>
+          <w:color w:val="4EA72E" w:themeColor="accent6"/>
+        </w:rPr>
+        <w:t>() + "\n"; // Append newline to preserve file structure</w:t>
+      </w:r>
+    </w:p>
+    <w:p>
+      <w:pPr>
+        <w:pStyle w:val="NoSpacing"/>
+        <w:rPr>
+          <w:color w:val="4EA72E" w:themeColor="accent6"/>
+        </w:rPr>
+      </w:pPr>
+      <w:r>
+        <w:rPr>
+          <w:color w:val="4EA72E" w:themeColor="accent6"/>
+        </w:rPr>
+        <w:t xml:space="preserve">        }</w:t>
+      </w:r>
+    </w:p>
+    <w:p>
+      <w:pPr>
+        <w:pStyle w:val="NoSpacing"/>
+        <w:rPr>
+          <w:color w:val="4EA72E" w:themeColor="accent6"/>
+        </w:rPr>
+      </w:pPr>
+      <w:r>
+        <w:rPr>
+          <w:color w:val="4EA72E" w:themeColor="accent6"/>
+        </w:rPr>
+        <w:t xml:space="preserve">        </w:t>
+      </w:r>
+      <w:proofErr w:type="spellStart"/>
+      <w:r>
+        <w:rPr>
+          <w:color w:val="4EA72E" w:themeColor="accent6"/>
+        </w:rPr>
+        <w:t>myReader.close</w:t>
+      </w:r>
+      <w:proofErr w:type="spellEnd"/>
+      <w:r>
+        <w:rPr>
+          <w:color w:val="4EA72E" w:themeColor="accent6"/>
+        </w:rPr>
+        <w:t>(</w:t>
+      </w:r>
+      <w:proofErr w:type="gramStart"/>
+      <w:r>
+        <w:rPr>
+          <w:color w:val="4EA72E" w:themeColor="accent6"/>
+        </w:rPr>
+        <w:t>);</w:t>
+      </w:r>
+      <w:proofErr w:type="gramEnd"/>
+    </w:p>
+    <w:p>
+      <w:pPr>
+        <w:pStyle w:val="NoSpacing"/>
+        <w:rPr>
+          <w:color w:val="4EA72E" w:themeColor="accent6"/>
+        </w:rPr>
+      </w:pPr>
+      <w:r>
+        <w:rPr>
+          <w:color w:val="4EA72E" w:themeColor="accent6"/>
+        </w:rPr>
+        <w:t xml:space="preserve">    } catch (Exception e) {</w:t>
+      </w:r>
+    </w:p>
+    <w:p>
+      <w:pPr>
+        <w:pStyle w:val="NoSpacing"/>
+        <w:rPr>
+          <w:color w:val="4EA72E" w:themeColor="accent6"/>
+        </w:rPr>
+      </w:pPr>
+      <w:r>
+        <w:rPr>
+          <w:color w:val="4EA72E" w:themeColor="accent6"/>
+        </w:rPr>
+        <w:t xml:space="preserve">        </w:t>
+      </w:r>
+      <w:proofErr w:type="spellStart"/>
+      <w:r>
+        <w:rPr>
+          <w:color w:val="4EA72E" w:themeColor="accent6"/>
+        </w:rPr>
+        <w:t>System.out.println</w:t>
+      </w:r>
+      <w:proofErr w:type="spellEnd"/>
+      <w:r>
+        <w:rPr>
+          <w:color w:val="4EA72E" w:themeColor="accent6"/>
+        </w:rPr>
+        <w:t>("An error occurred. Please try again."</w:t>
+      </w:r>
+      <w:proofErr w:type="gramStart"/>
+      <w:r>
+        <w:rPr>
+          <w:color w:val="4EA72E" w:themeColor="accent6"/>
+        </w:rPr>
+        <w:t>);</w:t>
+      </w:r>
+      <w:proofErr w:type="gramEnd"/>
+    </w:p>
+    <w:p>
+      <w:pPr>
+        <w:pStyle w:val="NoSpacing"/>
+        <w:rPr>
+          <w:color w:val="4EA72E" w:themeColor="accent6"/>
+        </w:rPr>
+      </w:pPr>
+      <w:r>
+        <w:rPr>
+          <w:color w:val="4EA72E" w:themeColor="accent6"/>
+        </w:rPr>
+        <w:t xml:space="preserve">        </w:t>
+      </w:r>
+      <w:proofErr w:type="spellStart"/>
+      <w:r>
+        <w:rPr>
+          <w:color w:val="4EA72E" w:themeColor="accent6"/>
+        </w:rPr>
+        <w:t>readObj</w:t>
+      </w:r>
+      <w:proofErr w:type="spellEnd"/>
+      <w:r>
+        <w:rPr>
+          <w:color w:val="4EA72E" w:themeColor="accent6"/>
+        </w:rPr>
+        <w:t xml:space="preserve"> = </w:t>
+      </w:r>
+      <w:proofErr w:type="gramStart"/>
+      <w:r>
+        <w:rPr>
+          <w:color w:val="4EA72E" w:themeColor="accent6"/>
+        </w:rPr>
+        <w:t>null;</w:t>
+      </w:r>
+      <w:proofErr w:type="gramEnd"/>
+    </w:p>
+    <w:p>
+      <w:pPr>
+        <w:pStyle w:val="NoSpacing"/>
+        <w:rPr>
+          <w:color w:val="4EA72E" w:themeColor="accent6"/>
+        </w:rPr>
+      </w:pPr>
+      <w:r>
+        <w:rPr>
+          <w:color w:val="4EA72E" w:themeColor="accent6"/>
+        </w:rPr>
+        <w:t xml:space="preserve">    }</w:t>
+      </w:r>
+    </w:p>
+    <w:p>
+      <w:pPr>
+        <w:pStyle w:val="NoSpacing"/>
+        <w:rPr>
+          <w:color w:val="4EA72E" w:themeColor="accent6"/>
+        </w:rPr>
+      </w:pPr>
+      <w:r>
+        <w:rPr>
+          <w:color w:val="4EA72E" w:themeColor="accent6"/>
+        </w:rPr>
+        <w:t>} while (</w:t>
+      </w:r>
+      <w:proofErr w:type="spellStart"/>
+      <w:r>
+        <w:rPr>
+          <w:color w:val="4EA72E" w:themeColor="accent6"/>
+        </w:rPr>
+        <w:t>readObj</w:t>
+      </w:r>
+      <w:proofErr w:type="spellEnd"/>
+      <w:r>
+        <w:rPr>
+          <w:color w:val="4EA72E" w:themeColor="accent6"/>
+        </w:rPr>
+        <w:t xml:space="preserve"> == null</w:t>
+      </w:r>
+      <w:proofErr w:type="gramStart"/>
+      <w:r>
+        <w:rPr>
+          <w:color w:val="4EA72E" w:themeColor="accent6"/>
+        </w:rPr>
+        <w:t>);</w:t>
+      </w:r>
+      <w:proofErr w:type="gramEnd"/>
+    </w:p>
+    <w:p>
+      <w:pPr>
+        <w:pStyle w:val="NoSpacing"/>
+      </w:pPr>
+    </w:p>
+    <w:p>
+      <w:pPr>
+        <w:pStyle w:val="NoSpacing"/>
+        <w:rPr>
+          <w:b/>
+          <w:bCs/>
+        </w:rPr>
+      </w:pPr>
+      <w:r>
+        <w:rPr>
+          <w:b/>
+          <w:bCs/>
+        </w:rPr>
+        <w:t>Suggested Changes and Insights:</w:t>
+      </w:r>
+    </w:p>
+    <w:p>
+      <w:pPr>
+        <w:pStyle w:val="NoSpacing"/>
+        <w:numPr>
+          <w:ilvl w:val="0"/>
+          <w:numId w:val="35"/>
+        </w:numPr>
+      </w:pPr>
+      <w:r>
+        <w:rPr>
+          <w:b/>
+          <w:bCs/>
+        </w:rPr>
+        <w:t>Encapsulation of Logic in Methods</w:t>
+      </w:r>
+      <w:r>
+        <w:t>:</w:t>
+      </w:r>
+    </w:p>
+    <w:p>
+      <w:pPr>
+        <w:pStyle w:val="NoSpacing"/>
+        <w:numPr>
+          <w:ilvl w:val="1"/>
+          <w:numId w:val="35"/>
+        </w:numPr>
+      </w:pPr>
+      <w:r>
+        <w:t>Break down the main method into smaller methods to improve readability and maintainability.</w:t>
+      </w:r>
+    </w:p>
+    <w:p>
+      <w:pPr>
+        <w:pStyle w:val="NoSpacing"/>
+        <w:numPr>
+          <w:ilvl w:val="1"/>
+          <w:numId w:val="35"/>
+        </w:numPr>
+      </w:pPr>
+      <w:r>
+        <w:t>For example, create separate methods for file reading, file writing, user input validation, etc.</w:t>
+      </w:r>
+    </w:p>
+    <w:p>
+      <w:pPr>
+        <w:pStyle w:val="NoSpacing"/>
+        <w:numPr>
+          <w:ilvl w:val="0"/>
+          <w:numId w:val="35"/>
+        </w:numPr>
+      </w:pPr>
+      <w:r>
+        <w:rPr>
+          <w:b/>
+          <w:bCs/>
+        </w:rPr>
+        <w:t>Error Handling</w:t>
+      </w:r>
+      <w:r>
+        <w:t>:</w:t>
+      </w:r>
+    </w:p>
+    <w:p>
+      <w:pPr>
+        <w:pStyle w:val="NoSpacing"/>
+        <w:numPr>
+          <w:ilvl w:val="1"/>
+          <w:numId w:val="35"/>
+        </w:numPr>
+      </w:pPr>
+      <w:r>
+        <w:t xml:space="preserve">Use try-catch blocks judiciously. Avoid catching generic Exception unless </w:t>
+      </w:r>
+      <w:proofErr w:type="gramStart"/>
+      <w:r>
+        <w:t>necessary, and</w:t>
+      </w:r>
+      <w:proofErr w:type="gramEnd"/>
+      <w:r>
+        <w:t xml:space="preserve"> provide more specific handling for different exceptions.</w:t>
+      </w:r>
+    </w:p>
+    <w:p>
+      <w:pPr>
+        <w:pStyle w:val="NoSpacing"/>
+        <w:numPr>
+          <w:ilvl w:val="0"/>
+          <w:numId w:val="35"/>
+        </w:numPr>
+      </w:pPr>
+      <w:r>
+        <w:rPr>
+          <w:b/>
+          <w:bCs/>
+        </w:rPr>
+        <w:t>Use of Constants</w:t>
+      </w:r>
+      <w:r>
+        <w:t>:</w:t>
+      </w:r>
+    </w:p>
+    <w:p>
+      <w:pPr>
+        <w:pStyle w:val="NoSpacing"/>
+        <w:numPr>
+          <w:ilvl w:val="1"/>
+          <w:numId w:val="35"/>
+        </w:numPr>
+      </w:pPr>
+      <w:r>
+        <w:t>Paths like C:\\Users\\JC\\Documents\\Programming Projects\\... should be stored in a constant or taken as input to make the program more flexible.</w:t>
+      </w:r>
+    </w:p>
+    <w:p>
+      <w:pPr>
+        <w:pStyle w:val="NoSpacing"/>
+        <w:numPr>
+          <w:ilvl w:val="0"/>
+          <w:numId w:val="35"/>
+        </w:numPr>
+      </w:pPr>
+      <w:r>
+        <w:rPr>
+          <w:b/>
+          <w:bCs/>
+        </w:rPr>
+        <w:t>Prevent Redundant Scanners</w:t>
+      </w:r>
+      <w:r>
+        <w:t>:</w:t>
+      </w:r>
+    </w:p>
+    <w:p>
+      <w:pPr>
+        <w:pStyle w:val="NoSpacing"/>
+        <w:numPr>
+          <w:ilvl w:val="1"/>
+          <w:numId w:val="35"/>
+        </w:numPr>
+      </w:pPr>
+      <w:r>
+        <w:t>You have created multiple Scanner objects (</w:t>
+      </w:r>
+      <w:proofErr w:type="spellStart"/>
+      <w:r>
+        <w:t>encryptionPreference</w:t>
+      </w:r>
+      <w:proofErr w:type="spellEnd"/>
+      <w:r>
+        <w:t xml:space="preserve">, </w:t>
+      </w:r>
+      <w:proofErr w:type="spellStart"/>
+      <w:r>
+        <w:t>selectFileStorage</w:t>
+      </w:r>
+      <w:proofErr w:type="spellEnd"/>
+      <w:r>
+        <w:t>, etc.). A single Scanner object can be reused to avoid resource overhead.</w:t>
+      </w:r>
+    </w:p>
+    <w:p>
+      <w:pPr>
+        <w:pStyle w:val="NoSpacing"/>
+        <w:numPr>
+          <w:ilvl w:val="0"/>
+          <w:numId w:val="35"/>
+        </w:numPr>
+      </w:pPr>
+      <w:r>
+        <w:rPr>
+          <w:b/>
+          <w:bCs/>
+        </w:rPr>
+        <w:lastRenderedPageBreak/>
+        <w:t>Improving the Encryption Logic</w:t>
+      </w:r>
+      <w:r>
+        <w:t>:</w:t>
+      </w:r>
+    </w:p>
+    <w:p>
+      <w:pPr>
+        <w:pStyle w:val="NoSpacing"/>
+        <w:numPr>
+          <w:ilvl w:val="1"/>
+          <w:numId w:val="35"/>
+        </w:numPr>
+      </w:pPr>
+      <w:r>
+        <w:t>Consider expanding the logic to handle uppercase letters, digits, and special characters.</w:t>
+      </w:r>
+    </w:p>
+    <w:p>
+      <w:pPr>
+        <w:pStyle w:val="NoSpacing"/>
+        <w:numPr>
+          <w:ilvl w:val="0"/>
+          <w:numId w:val="35"/>
+        </w:numPr>
+      </w:pPr>
+      <w:r>
+        <w:rPr>
+          <w:b/>
+          <w:bCs/>
+        </w:rPr>
+        <w:t>File Not Found Case</w:t>
+      </w:r>
+      <w:r>
+        <w:t>:</w:t>
+      </w:r>
+    </w:p>
+    <w:p>
+      <w:pPr>
+        <w:pStyle w:val="NoSpacing"/>
+        <w:numPr>
+          <w:ilvl w:val="1"/>
+          <w:numId w:val="35"/>
+        </w:numPr>
+      </w:pPr>
+      <w:r>
+        <w:t>You should explicitly check if the file exists before trying to read it, which can avoid unnecessary exceptions.</w:t>
+      </w:r>
+    </w:p>
+    <w:p>
+      <w:pPr>
+        <w:pStyle w:val="NoSpacing"/>
+        <w:numPr>
+          <w:ilvl w:val="0"/>
+          <w:numId w:val="35"/>
+        </w:numPr>
+      </w:pPr>
+      <w:r>
+        <w:rPr>
+          <w:b/>
+          <w:bCs/>
+        </w:rPr>
+        <w:t>Output File Names</w:t>
+      </w:r>
+      <w:r>
+        <w:t>:</w:t>
+      </w:r>
+    </w:p>
+    <w:p>
+      <w:pPr>
+        <w:pStyle w:val="NoSpacing"/>
+        <w:numPr>
+          <w:ilvl w:val="1"/>
+          <w:numId w:val="35"/>
+        </w:numPr>
+      </w:pPr>
+      <w:r>
+        <w:t>Allow users to specify output file names instead of hardcoding them (encrypted.txt or decrypted.txt).</w:t>
+      </w:r>
+    </w:p>
+    <w:p>
+      <w:pPr>
+        <w:pStyle w:val="NoSpacing"/>
+        <w:numPr>
+          <w:ilvl w:val="0"/>
+          <w:numId w:val="35"/>
+        </w:numPr>
+      </w:pPr>
+      <w:r>
+        <w:rPr>
+          <w:b/>
+          <w:bCs/>
+        </w:rPr>
+        <w:t>Resource Management</w:t>
+      </w:r>
+      <w:r>
+        <w:t>:</w:t>
+      </w:r>
+    </w:p>
+    <w:p>
+      <w:pPr>
+        <w:pStyle w:val="NoSpacing"/>
+        <w:numPr>
+          <w:ilvl w:val="1"/>
+          <w:numId w:val="35"/>
+        </w:numPr>
+      </w:pPr>
+      <w:r>
+        <w:t xml:space="preserve">Ensure Scanner and </w:t>
+      </w:r>
+      <w:proofErr w:type="spellStart"/>
+      <w:r>
+        <w:t>FileWriter</w:t>
+      </w:r>
+      <w:proofErr w:type="spellEnd"/>
+      <w:r>
+        <w:t xml:space="preserve"> objects are closed properly in a finally block or use a try-with-resources statement.</w:t>
+      </w:r>
+    </w:p>
+    <w:p>
+      <w:pPr>
+        <w:pStyle w:val="NoSpacing"/>
+      </w:pPr>
+    </w:p>
+    <w:p>
+      <w:pPr>
+        <w:pStyle w:val="NoSpacing"/>
+      </w:pPr>
+    </w:p>
+    <w:p>
+      <w:pPr>
+        <w:pStyle w:val="NoSpacing"/>
+        <w:rPr>
+          <w:color w:val="4EA72E" w:themeColor="accent6"/>
+        </w:rPr>
+      </w:pPr>
+      <w:r>
+        <w:rPr>
+          <w:color w:val="4EA72E" w:themeColor="accent6"/>
+        </w:rPr>
+        <w:t xml:space="preserve">import </w:t>
+      </w:r>
+      <w:proofErr w:type="gramStart"/>
+      <w:r>
+        <w:rPr>
+          <w:color w:val="4EA72E" w:themeColor="accent6"/>
+        </w:rPr>
+        <w:t>java.io.*</w:t>
+      </w:r>
+      <w:proofErr w:type="gramEnd"/>
+      <w:r>
+        <w:rPr>
+          <w:color w:val="4EA72E" w:themeColor="accent6"/>
+        </w:rPr>
+        <w:t>;</w:t>
+      </w:r>
+    </w:p>
+    <w:p>
+      <w:pPr>
+        <w:pStyle w:val="NoSpacing"/>
+        <w:rPr>
+          <w:color w:val="4EA72E" w:themeColor="accent6"/>
+        </w:rPr>
+      </w:pPr>
+      <w:r>
+        <w:rPr>
+          <w:color w:val="4EA72E" w:themeColor="accent6"/>
+        </w:rPr>
+        <w:t xml:space="preserve">import </w:t>
+      </w:r>
+      <w:proofErr w:type="spellStart"/>
+      <w:proofErr w:type="gramStart"/>
+      <w:r>
+        <w:rPr>
+          <w:color w:val="4EA72E" w:themeColor="accent6"/>
+        </w:rPr>
+        <w:t>java.util</w:t>
+      </w:r>
+      <w:proofErr w:type="gramEnd"/>
+      <w:r>
+        <w:rPr>
+          <w:color w:val="4EA72E" w:themeColor="accent6"/>
+        </w:rPr>
+        <w:t>.Scanner</w:t>
+      </w:r>
+      <w:proofErr w:type="spellEnd"/>
+      <w:r>
+        <w:rPr>
+          <w:color w:val="4EA72E" w:themeColor="accent6"/>
+        </w:rPr>
+        <w:t>;</w:t>
+      </w:r>
+    </w:p>
+    <w:p>
+      <w:pPr>
+        <w:pStyle w:val="NoSpacing"/>
+        <w:rPr>
+          <w:color w:val="4EA72E" w:themeColor="accent6"/>
+        </w:rPr>
+      </w:pPr>
+    </w:p>
+    <w:p>
+      <w:pPr>
+        <w:pStyle w:val="NoSpacing"/>
+        <w:rPr>
+          <w:color w:val="4EA72E" w:themeColor="accent6"/>
+        </w:rPr>
+      </w:pPr>
+      <w:r>
+        <w:rPr>
+          <w:color w:val="4EA72E" w:themeColor="accent6"/>
+        </w:rPr>
+        <w:t>public class Encryption {</w:t>
+      </w:r>
+    </w:p>
+    <w:p>
+      <w:pPr>
+        <w:pStyle w:val="NoSpacing"/>
+        <w:rPr>
+          <w:color w:val="4EA72E" w:themeColor="accent6"/>
+        </w:rPr>
+      </w:pPr>
+    </w:p>
+    <w:p>
+      <w:pPr>
+        <w:pStyle w:val="NoSpacing"/>
+        <w:rPr>
+          <w:color w:val="4EA72E" w:themeColor="accent6"/>
+        </w:rPr>
+      </w:pPr>
+      <w:r>
+        <w:rPr>
+          <w:color w:val="4EA72E" w:themeColor="accent6"/>
+        </w:rPr>
+        <w:t xml:space="preserve">    public static void </w:t>
+      </w:r>
+      <w:proofErr w:type="gramStart"/>
+      <w:r>
+        <w:rPr>
+          <w:color w:val="4EA72E" w:themeColor="accent6"/>
+        </w:rPr>
+        <w:t>main(</w:t>
+      </w:r>
+      <w:proofErr w:type="gramEnd"/>
+      <w:r>
+        <w:rPr>
+          <w:color w:val="4EA72E" w:themeColor="accent6"/>
+        </w:rPr>
+        <w:t xml:space="preserve">String[] </w:t>
+      </w:r>
+      <w:proofErr w:type="spellStart"/>
+      <w:r>
+        <w:rPr>
+          <w:color w:val="4EA72E" w:themeColor="accent6"/>
+        </w:rPr>
+        <w:t>args</w:t>
+      </w:r>
+      <w:proofErr w:type="spellEnd"/>
+      <w:r>
+        <w:rPr>
+          <w:color w:val="4EA72E" w:themeColor="accent6"/>
+        </w:rPr>
+        <w:t>) {</w:t>
+      </w:r>
+    </w:p>
+    <w:p>
+      <w:pPr>
+        <w:pStyle w:val="NoSpacing"/>
+        <w:rPr>
+          <w:color w:val="4EA72E" w:themeColor="accent6"/>
+        </w:rPr>
+      </w:pPr>
+      <w:r>
+        <w:rPr>
+          <w:color w:val="4EA72E" w:themeColor="accent6"/>
+        </w:rPr>
+        <w:t xml:space="preserve">        Scanner </w:t>
+      </w:r>
+      <w:proofErr w:type="spellStart"/>
+      <w:r>
+        <w:rPr>
+          <w:color w:val="4EA72E" w:themeColor="accent6"/>
+        </w:rPr>
+        <w:t>scanner</w:t>
+      </w:r>
+      <w:proofErr w:type="spellEnd"/>
+      <w:r>
+        <w:rPr>
+          <w:color w:val="4EA72E" w:themeColor="accent6"/>
+        </w:rPr>
+        <w:t xml:space="preserve"> = new </w:t>
+      </w:r>
+      <w:proofErr w:type="gramStart"/>
+      <w:r>
+        <w:rPr>
+          <w:color w:val="4EA72E" w:themeColor="accent6"/>
+        </w:rPr>
+        <w:t>Scanner(</w:t>
+      </w:r>
+      <w:proofErr w:type="gramEnd"/>
+      <w:r>
+        <w:rPr>
+          <w:color w:val="4EA72E" w:themeColor="accent6"/>
+        </w:rPr>
+        <w:t>System.in);</w:t>
+      </w:r>
+    </w:p>
+    <w:p>
+      <w:pPr>
+        <w:pStyle w:val="NoSpacing"/>
+        <w:rPr>
+          <w:color w:val="4EA72E" w:themeColor="accent6"/>
+        </w:rPr>
+      </w:pPr>
+      <w:r>
+        <w:rPr>
+          <w:color w:val="4EA72E" w:themeColor="accent6"/>
+        </w:rPr>
+        <w:t xml:space="preserve">        int choice = </w:t>
+      </w:r>
+      <w:proofErr w:type="spellStart"/>
+      <w:r>
+        <w:rPr>
+          <w:color w:val="4EA72E" w:themeColor="accent6"/>
+        </w:rPr>
+        <w:t>getEncryptionOption</w:t>
+      </w:r>
+      <w:proofErr w:type="spellEnd"/>
+      <w:r>
+        <w:rPr>
+          <w:color w:val="4EA72E" w:themeColor="accent6"/>
+        </w:rPr>
+        <w:t>(scanner</w:t>
+      </w:r>
+      <w:proofErr w:type="gramStart"/>
+      <w:r>
+        <w:rPr>
+          <w:color w:val="4EA72E" w:themeColor="accent6"/>
+        </w:rPr>
+        <w:t>);</w:t>
+      </w:r>
+      <w:proofErr w:type="gramEnd"/>
+    </w:p>
+    <w:p>
+      <w:pPr>
+        <w:pStyle w:val="NoSpacing"/>
+        <w:rPr>
+          <w:color w:val="4EA72E" w:themeColor="accent6"/>
+        </w:rPr>
+      </w:pPr>
+      <w:r>
+        <w:rPr>
+          <w:color w:val="4EA72E" w:themeColor="accent6"/>
+        </w:rPr>
+        <w:t xml:space="preserve">        String </w:t>
+      </w:r>
+      <w:proofErr w:type="spellStart"/>
+      <w:r>
+        <w:rPr>
+          <w:color w:val="4EA72E" w:themeColor="accent6"/>
+        </w:rPr>
+        <w:t>inputFilePath</w:t>
+      </w:r>
+      <w:proofErr w:type="spellEnd"/>
+      <w:r>
+        <w:rPr>
+          <w:color w:val="4EA72E" w:themeColor="accent6"/>
+        </w:rPr>
+        <w:t xml:space="preserve"> = </w:t>
+      </w:r>
+      <w:proofErr w:type="spellStart"/>
+      <w:proofErr w:type="gramStart"/>
+      <w:r>
+        <w:rPr>
+          <w:color w:val="4EA72E" w:themeColor="accent6"/>
+        </w:rPr>
+        <w:t>getFilePath</w:t>
+      </w:r>
+      <w:proofErr w:type="spellEnd"/>
+      <w:r>
+        <w:rPr>
+          <w:color w:val="4EA72E" w:themeColor="accent6"/>
+        </w:rPr>
+        <w:t>(</w:t>
+      </w:r>
+      <w:proofErr w:type="gramEnd"/>
+      <w:r>
+        <w:rPr>
+          <w:color w:val="4EA72E" w:themeColor="accent6"/>
+        </w:rPr>
+        <w:t>scanner, "Enter the file name to encrypt or decrypt:");</w:t>
+      </w:r>
+    </w:p>
+    <w:p>
+      <w:pPr>
+        <w:pStyle w:val="NoSpacing"/>
+        <w:rPr>
+          <w:color w:val="4EA72E" w:themeColor="accent6"/>
+        </w:rPr>
+      </w:pPr>
+      <w:r>
+        <w:rPr>
+          <w:color w:val="4EA72E" w:themeColor="accent6"/>
+        </w:rPr>
+        <w:t xml:space="preserve">        int </w:t>
+      </w:r>
+      <w:proofErr w:type="spellStart"/>
+      <w:r>
+        <w:rPr>
+          <w:color w:val="4EA72E" w:themeColor="accent6"/>
+        </w:rPr>
+        <w:t>shiftKey</w:t>
+      </w:r>
+      <w:proofErr w:type="spellEnd"/>
+      <w:r>
+        <w:rPr>
+          <w:color w:val="4EA72E" w:themeColor="accent6"/>
+        </w:rPr>
+        <w:t xml:space="preserve"> = </w:t>
+      </w:r>
+      <w:proofErr w:type="spellStart"/>
+      <w:r>
+        <w:rPr>
+          <w:color w:val="4EA72E" w:themeColor="accent6"/>
+        </w:rPr>
+        <w:t>getShiftKey</w:t>
+      </w:r>
+      <w:proofErr w:type="spellEnd"/>
+      <w:r>
+        <w:rPr>
+          <w:color w:val="4EA72E" w:themeColor="accent6"/>
+        </w:rPr>
+        <w:t>(scanner</w:t>
+      </w:r>
+      <w:proofErr w:type="gramStart"/>
+      <w:r>
+        <w:rPr>
+          <w:color w:val="4EA72E" w:themeColor="accent6"/>
+        </w:rPr>
+        <w:t>);</w:t>
+      </w:r>
+      <w:proofErr w:type="gramEnd"/>
+    </w:p>
+    <w:p>
+      <w:pPr>
+        <w:pStyle w:val="NoSpacing"/>
+        <w:rPr>
+          <w:color w:val="4EA72E" w:themeColor="accent6"/>
+        </w:rPr>
+      </w:pPr>
+    </w:p>
+    <w:p>
+      <w:pPr>
+        <w:pStyle w:val="NoSpacing"/>
+        <w:rPr>
+          <w:color w:val="4EA72E" w:themeColor="accent6"/>
+        </w:rPr>
+      </w:pPr>
+      <w:r>
+        <w:rPr>
+          <w:color w:val="4EA72E" w:themeColor="accent6"/>
+        </w:rPr>
+        <w:t xml:space="preserve">        String </w:t>
+      </w:r>
+      <w:proofErr w:type="spellStart"/>
+      <w:r>
+        <w:rPr>
+          <w:color w:val="4EA72E" w:themeColor="accent6"/>
+        </w:rPr>
+        <w:t>fileText</w:t>
+      </w:r>
+      <w:proofErr w:type="spellEnd"/>
+      <w:r>
+        <w:rPr>
+          <w:color w:val="4EA72E" w:themeColor="accent6"/>
+        </w:rPr>
+        <w:t xml:space="preserve"> = </w:t>
+      </w:r>
+      <w:proofErr w:type="spellStart"/>
+      <w:r>
+        <w:rPr>
+          <w:color w:val="4EA72E" w:themeColor="accent6"/>
+        </w:rPr>
+        <w:t>readFileContent</w:t>
+      </w:r>
+      <w:proofErr w:type="spellEnd"/>
+      <w:r>
+        <w:rPr>
+          <w:color w:val="4EA72E" w:themeColor="accent6"/>
+        </w:rPr>
+        <w:t>(</w:t>
+      </w:r>
+      <w:proofErr w:type="spellStart"/>
+      <w:r>
+        <w:rPr>
+          <w:color w:val="4EA72E" w:themeColor="accent6"/>
+        </w:rPr>
+        <w:t>inputFilePath</w:t>
+      </w:r>
+      <w:proofErr w:type="spellEnd"/>
+      <w:proofErr w:type="gramStart"/>
+      <w:r>
+        <w:rPr>
+          <w:color w:val="4EA72E" w:themeColor="accent6"/>
+        </w:rPr>
+        <w:t>);</w:t>
+      </w:r>
+      <w:proofErr w:type="gramEnd"/>
+    </w:p>
+    <w:p>
+      <w:pPr>
+        <w:pStyle w:val="NoSpacing"/>
+        <w:rPr>
+          <w:color w:val="4EA72E" w:themeColor="accent6"/>
+        </w:rPr>
+      </w:pPr>
+      <w:r>
+        <w:rPr>
+          <w:color w:val="4EA72E" w:themeColor="accent6"/>
+        </w:rPr>
+        <w:t xml:space="preserve">        if (</w:t>
+      </w:r>
+      <w:proofErr w:type="spellStart"/>
+      <w:r>
+        <w:rPr>
+          <w:color w:val="4EA72E" w:themeColor="accent6"/>
+        </w:rPr>
+        <w:t>fileText</w:t>
+      </w:r>
+      <w:proofErr w:type="spellEnd"/>
+      <w:r>
+        <w:rPr>
+          <w:color w:val="4EA72E" w:themeColor="accent6"/>
+        </w:rPr>
+        <w:t xml:space="preserve"> == null || </w:t>
+      </w:r>
+      <w:proofErr w:type="spellStart"/>
+      <w:r>
+        <w:rPr>
+          <w:color w:val="4EA72E" w:themeColor="accent6"/>
+        </w:rPr>
+        <w:t>fileText.isEmpty</w:t>
+      </w:r>
+      <w:proofErr w:type="spellEnd"/>
+      <w:r>
+        <w:rPr>
+          <w:color w:val="4EA72E" w:themeColor="accent6"/>
+        </w:rPr>
+        <w:t>()) {</w:t>
+      </w:r>
+    </w:p>
+    <w:p>
+      <w:pPr>
+        <w:pStyle w:val="NoSpacing"/>
+        <w:rPr>
+          <w:color w:val="4EA72E" w:themeColor="accent6"/>
+        </w:rPr>
+      </w:pPr>
+      <w:r>
+        <w:rPr>
+          <w:color w:val="4EA72E" w:themeColor="accent6"/>
+        </w:rPr>
+        <w:t xml:space="preserve">            </w:t>
+      </w:r>
+      <w:proofErr w:type="spellStart"/>
+      <w:r>
+        <w:rPr>
+          <w:color w:val="4EA72E" w:themeColor="accent6"/>
+        </w:rPr>
+        <w:t>System.out.println</w:t>
+      </w:r>
+      <w:proofErr w:type="spellEnd"/>
+      <w:r>
+        <w:rPr>
+          <w:color w:val="4EA72E" w:themeColor="accent6"/>
+        </w:rPr>
+        <w:t>("Error: The file is empty or could not be read."</w:t>
+      </w:r>
+      <w:proofErr w:type="gramStart"/>
+      <w:r>
+        <w:rPr>
+          <w:color w:val="4EA72E" w:themeColor="accent6"/>
+        </w:rPr>
+        <w:t>);</w:t>
+      </w:r>
+      <w:proofErr w:type="gramEnd"/>
+    </w:p>
+    <w:p>
+      <w:pPr>
+        <w:pStyle w:val="NoSpacing"/>
+        <w:rPr>
+          <w:color w:val="4EA72E" w:themeColor="accent6"/>
+        </w:rPr>
+      </w:pPr>
+      <w:r>
+        <w:rPr>
+          <w:color w:val="4EA72E" w:themeColor="accent6"/>
+        </w:rPr>
+        <w:t xml:space="preserve">            </w:t>
+      </w:r>
+      <w:proofErr w:type="gramStart"/>
+      <w:r>
+        <w:rPr>
+          <w:color w:val="4EA72E" w:themeColor="accent6"/>
+        </w:rPr>
+        <w:t>return;</w:t>
+      </w:r>
+      <w:proofErr w:type="gramEnd"/>
+    </w:p>
+    <w:p>
+      <w:pPr>
+        <w:pStyle w:val="NoSpacing"/>
+        <w:rPr>
+          <w:color w:val="4EA72E" w:themeColor="accent6"/>
+        </w:rPr>
+      </w:pPr>
+      <w:r>
+        <w:rPr>
+          <w:color w:val="4EA72E" w:themeColor="accent6"/>
+        </w:rPr>
+        <w:t xml:space="preserve">        }</w:t>
+      </w:r>
+    </w:p>
+    <w:p>
+      <w:pPr>
+        <w:pStyle w:val="NoSpacing"/>
+        <w:rPr>
+          <w:color w:val="4EA72E" w:themeColor="accent6"/>
+        </w:rPr>
+      </w:pPr>
+    </w:p>
+    <w:p>
+      <w:pPr>
+        <w:pStyle w:val="NoSpacing"/>
+        <w:rPr>
+          <w:color w:val="4EA72E" w:themeColor="accent6"/>
+        </w:rPr>
+      </w:pPr>
+      <w:r>
+        <w:rPr>
+          <w:color w:val="4EA72E" w:themeColor="accent6"/>
+        </w:rPr>
+        <w:t xml:space="preserve">        String </w:t>
+      </w:r>
+      <w:proofErr w:type="gramStart"/>
+      <w:r>
+        <w:rPr>
+          <w:color w:val="4EA72E" w:themeColor="accent6"/>
+        </w:rPr>
+        <w:t>result;</w:t>
+      </w:r>
+      <w:proofErr w:type="gramEnd"/>
+    </w:p>
+    <w:p>
+      <w:pPr>
+        <w:pStyle w:val="NoSpacing"/>
+        <w:rPr>
+          <w:color w:val="4EA72E" w:themeColor="accent6"/>
+        </w:rPr>
+      </w:pPr>
+      <w:r>
+        <w:rPr>
+          <w:color w:val="4EA72E" w:themeColor="accent6"/>
+        </w:rPr>
+        <w:t xml:space="preserve">        if (choice == 1) {</w:t>
+      </w:r>
+    </w:p>
+    <w:p>
+      <w:pPr>
+        <w:pStyle w:val="NoSpacing"/>
+        <w:rPr>
+          <w:color w:val="4EA72E" w:themeColor="accent6"/>
+        </w:rPr>
+      </w:pPr>
+      <w:r>
+        <w:rPr>
+          <w:color w:val="4EA72E" w:themeColor="accent6"/>
+        </w:rPr>
+        <w:t xml:space="preserve">            result = </w:t>
+      </w:r>
+      <w:proofErr w:type="gramStart"/>
+      <w:r>
+        <w:rPr>
+          <w:color w:val="4EA72E" w:themeColor="accent6"/>
+        </w:rPr>
+        <w:t>encrypt(</w:t>
+      </w:r>
+      <w:proofErr w:type="spellStart"/>
+      <w:proofErr w:type="gramEnd"/>
+      <w:r>
+        <w:rPr>
+          <w:color w:val="4EA72E" w:themeColor="accent6"/>
+        </w:rPr>
+        <w:t>fileText</w:t>
+      </w:r>
+      <w:proofErr w:type="spellEnd"/>
+      <w:r>
+        <w:rPr>
+          <w:color w:val="4EA72E" w:themeColor="accent6"/>
+        </w:rPr>
+        <w:t xml:space="preserve">, </w:t>
+      </w:r>
+      <w:proofErr w:type="spellStart"/>
+      <w:r>
+        <w:rPr>
+          <w:color w:val="4EA72E" w:themeColor="accent6"/>
+        </w:rPr>
+        <w:t>shiftKey</w:t>
+      </w:r>
+      <w:proofErr w:type="spellEnd"/>
+      <w:r>
+        <w:rPr>
+          <w:color w:val="4EA72E" w:themeColor="accent6"/>
+        </w:rPr>
+        <w:t>);</w:t>
+      </w:r>
+    </w:p>
+    <w:p>
+      <w:pPr>
+        <w:pStyle w:val="NoSpacing"/>
+        <w:rPr>
+          <w:color w:val="4EA72E" w:themeColor="accent6"/>
+        </w:rPr>
+      </w:pPr>
+      <w:r>
+        <w:rPr>
+          <w:color w:val="4EA72E" w:themeColor="accent6"/>
+        </w:rPr>
+        <w:t xml:space="preserve">            </w:t>
+      </w:r>
+      <w:proofErr w:type="spellStart"/>
+      <w:r>
+        <w:rPr>
+          <w:color w:val="4EA72E" w:themeColor="accent6"/>
+        </w:rPr>
+        <w:t>System.out.println</w:t>
+      </w:r>
+      <w:proofErr w:type="spellEnd"/>
+      <w:r>
+        <w:rPr>
+          <w:color w:val="4EA72E" w:themeColor="accent6"/>
+        </w:rPr>
+        <w:t>("Encrypted content:\n" + result</w:t>
+      </w:r>
+      <w:proofErr w:type="gramStart"/>
+      <w:r>
+        <w:rPr>
+          <w:color w:val="4EA72E" w:themeColor="accent6"/>
+        </w:rPr>
+        <w:t>);</w:t>
+      </w:r>
+      <w:proofErr w:type="gramEnd"/>
+    </w:p>
+    <w:p>
+      <w:pPr>
+        <w:pStyle w:val="NoSpacing"/>
+        <w:rPr>
+          <w:color w:val="4EA72E" w:themeColor="accent6"/>
+        </w:rPr>
+      </w:pPr>
+      <w:r>
+        <w:rPr>
+          <w:color w:val="4EA72E" w:themeColor="accent6"/>
+        </w:rPr>
+        <w:t xml:space="preserve">        } else {</w:t>
+      </w:r>
+    </w:p>
+    <w:p>
+      <w:pPr>
+        <w:pStyle w:val="NoSpacing"/>
+        <w:rPr>
+          <w:color w:val="4EA72E" w:themeColor="accent6"/>
+        </w:rPr>
+      </w:pPr>
+      <w:r>
+        <w:rPr>
+          <w:color w:val="4EA72E" w:themeColor="accent6"/>
+        </w:rPr>
+        <w:t xml:space="preserve">            result = </w:t>
+      </w:r>
+      <w:proofErr w:type="gramStart"/>
+      <w:r>
+        <w:rPr>
+          <w:color w:val="4EA72E" w:themeColor="accent6"/>
+        </w:rPr>
+        <w:t>decrypt(</w:t>
+      </w:r>
+      <w:proofErr w:type="spellStart"/>
+      <w:proofErr w:type="gramEnd"/>
+      <w:r>
+        <w:rPr>
+          <w:color w:val="4EA72E" w:themeColor="accent6"/>
+        </w:rPr>
+        <w:t>fileText</w:t>
+      </w:r>
+      <w:proofErr w:type="spellEnd"/>
+      <w:r>
+        <w:rPr>
+          <w:color w:val="4EA72E" w:themeColor="accent6"/>
+        </w:rPr>
+        <w:t xml:space="preserve">, </w:t>
+      </w:r>
+      <w:proofErr w:type="spellStart"/>
+      <w:r>
+        <w:rPr>
+          <w:color w:val="4EA72E" w:themeColor="accent6"/>
+        </w:rPr>
+        <w:t>shiftKey</w:t>
+      </w:r>
+      <w:proofErr w:type="spellEnd"/>
+      <w:r>
+        <w:rPr>
+          <w:color w:val="4EA72E" w:themeColor="accent6"/>
+        </w:rPr>
+        <w:t>);</w:t>
+      </w:r>
+    </w:p>
+    <w:p>
+      <w:pPr>
+        <w:pStyle w:val="NoSpacing"/>
+        <w:rPr>
+          <w:color w:val="4EA72E" w:themeColor="accent6"/>
+        </w:rPr>
+      </w:pPr>
+      <w:r>
+        <w:rPr>
+          <w:color w:val="4EA72E" w:themeColor="accent6"/>
+        </w:rPr>
+        <w:t xml:space="preserve">            </w:t>
+      </w:r>
+      <w:proofErr w:type="spellStart"/>
+      <w:r>
+        <w:rPr>
+          <w:color w:val="4EA72E" w:themeColor="accent6"/>
+        </w:rPr>
+        <w:t>System.out.println</w:t>
+      </w:r>
+      <w:proofErr w:type="spellEnd"/>
+      <w:r>
+        <w:rPr>
+          <w:color w:val="4EA72E" w:themeColor="accent6"/>
+        </w:rPr>
+        <w:t>("Decrypted content:\n" + result</w:t>
+      </w:r>
+      <w:proofErr w:type="gramStart"/>
+      <w:r>
+        <w:rPr>
+          <w:color w:val="4EA72E" w:themeColor="accent6"/>
+        </w:rPr>
+        <w:t>);</w:t>
+      </w:r>
+      <w:proofErr w:type="gramEnd"/>
+    </w:p>
+    <w:p>
+      <w:pPr>
+        <w:pStyle w:val="NoSpacing"/>
+        <w:rPr>
+          <w:color w:val="4EA72E" w:themeColor="accent6"/>
+        </w:rPr>
+      </w:pPr>
+      <w:r>
+        <w:rPr>
+          <w:color w:val="4EA72E" w:themeColor="accent6"/>
+        </w:rPr>
+        <w:t xml:space="preserve">        }</w:t>
+      </w:r>
+    </w:p>
+    <w:p>
+      <w:pPr>
+        <w:pStyle w:val="NoSpacing"/>
+        <w:rPr>
+          <w:color w:val="4EA72E" w:themeColor="accent6"/>
+        </w:rPr>
+      </w:pPr>
+    </w:p>
+    <w:p>
+      <w:pPr>
+        <w:pStyle w:val="NoSpacing"/>
+        <w:rPr>
+          <w:color w:val="4EA72E" w:themeColor="accent6"/>
+        </w:rPr>
+      </w:pPr>
+      <w:r>
+        <w:rPr>
+          <w:color w:val="4EA72E" w:themeColor="accent6"/>
+        </w:rPr>
+        <w:t xml:space="preserve">        String </w:t>
+      </w:r>
+      <w:proofErr w:type="spellStart"/>
+      <w:r>
+        <w:rPr>
+          <w:color w:val="4EA72E" w:themeColor="accent6"/>
+        </w:rPr>
+        <w:t>outputFilePath</w:t>
+      </w:r>
+      <w:proofErr w:type="spellEnd"/>
+      <w:r>
+        <w:rPr>
+          <w:color w:val="4EA72E" w:themeColor="accent6"/>
+        </w:rPr>
+        <w:t xml:space="preserve"> = </w:t>
+      </w:r>
+      <w:proofErr w:type="spellStart"/>
+      <w:proofErr w:type="gramStart"/>
+      <w:r>
+        <w:rPr>
+          <w:color w:val="4EA72E" w:themeColor="accent6"/>
+        </w:rPr>
+        <w:t>getFilePath</w:t>
+      </w:r>
+      <w:proofErr w:type="spellEnd"/>
+      <w:r>
+        <w:rPr>
+          <w:color w:val="4EA72E" w:themeColor="accent6"/>
+        </w:rPr>
+        <w:t>(</w:t>
+      </w:r>
+      <w:proofErr w:type="gramEnd"/>
+      <w:r>
+        <w:rPr>
+          <w:color w:val="4EA72E" w:themeColor="accent6"/>
+        </w:rPr>
+        <w:t>scanner, "Enter the name for the output file:");</w:t>
+      </w:r>
+    </w:p>
+    <w:p>
+      <w:pPr>
+        <w:pStyle w:val="NoSpacing"/>
+        <w:rPr>
+          <w:color w:val="4EA72E" w:themeColor="accent6"/>
+        </w:rPr>
+      </w:pPr>
+      <w:r>
+        <w:rPr>
+          <w:color w:val="4EA72E" w:themeColor="accent6"/>
+        </w:rPr>
+        <w:t xml:space="preserve">        </w:t>
+      </w:r>
+      <w:proofErr w:type="spellStart"/>
+      <w:proofErr w:type="gramStart"/>
+      <w:r>
+        <w:rPr>
+          <w:color w:val="4EA72E" w:themeColor="accent6"/>
+        </w:rPr>
+        <w:t>writeFileContent</w:t>
+      </w:r>
+      <w:proofErr w:type="spellEnd"/>
+      <w:r>
+        <w:rPr>
+          <w:color w:val="4EA72E" w:themeColor="accent6"/>
+        </w:rPr>
+        <w:t>(</w:t>
+      </w:r>
+      <w:proofErr w:type="spellStart"/>
+      <w:proofErr w:type="gramEnd"/>
+      <w:r>
+        <w:rPr>
+          <w:color w:val="4EA72E" w:themeColor="accent6"/>
+        </w:rPr>
+        <w:t>outputFilePath</w:t>
+      </w:r>
+      <w:proofErr w:type="spellEnd"/>
+      <w:r>
+        <w:rPr>
+          <w:color w:val="4EA72E" w:themeColor="accent6"/>
+        </w:rPr>
+        <w:t>, result);</w:t>
+      </w:r>
+    </w:p>
+    <w:p>
+      <w:pPr>
+        <w:pStyle w:val="NoSpacing"/>
+        <w:rPr>
+          <w:color w:val="4EA72E" w:themeColor="accent6"/>
+        </w:rPr>
+      </w:pPr>
+      <w:r>
+        <w:rPr>
+          <w:color w:val="4EA72E" w:themeColor="accent6"/>
+        </w:rPr>
+        <w:t xml:space="preserve">        </w:t>
+      </w:r>
+      <w:proofErr w:type="spellStart"/>
+      <w:r>
+        <w:rPr>
+          <w:color w:val="4EA72E" w:themeColor="accent6"/>
+        </w:rPr>
+        <w:t>System.out.println</w:t>
+      </w:r>
+      <w:proofErr w:type="spellEnd"/>
+      <w:r>
+        <w:rPr>
+          <w:color w:val="4EA72E" w:themeColor="accent6"/>
+        </w:rPr>
+        <w:t xml:space="preserve">("Operation completed successfully. Output saved to " + </w:t>
+      </w:r>
+      <w:proofErr w:type="spellStart"/>
+      <w:r>
+        <w:rPr>
+          <w:color w:val="4EA72E" w:themeColor="accent6"/>
+        </w:rPr>
+        <w:t>outputFilePath</w:t>
+      </w:r>
+      <w:proofErr w:type="spellEnd"/>
+      <w:proofErr w:type="gramStart"/>
+      <w:r>
+        <w:rPr>
+          <w:color w:val="4EA72E" w:themeColor="accent6"/>
+        </w:rPr>
+        <w:t>);</w:t>
+      </w:r>
+      <w:proofErr w:type="gramEnd"/>
+    </w:p>
+    <w:p>
+      <w:pPr>
+        <w:pStyle w:val="NoSpacing"/>
+        <w:rPr>
+          <w:color w:val="4EA72E" w:themeColor="accent6"/>
+        </w:rPr>
+      </w:pPr>
+      <w:r>
+        <w:rPr>
+          <w:color w:val="4EA72E" w:themeColor="accent6"/>
+        </w:rPr>
+        <w:t xml:space="preserve">    }</w:t>
+      </w:r>
+    </w:p>
+    <w:p>
+      <w:pPr>
+        <w:pStyle w:val="NoSpacing"/>
+        <w:rPr>
+          <w:color w:val="4EA72E" w:themeColor="accent6"/>
+        </w:rPr>
+      </w:pPr>
+    </w:p>
+    <w:p>
+      <w:pPr>
+        <w:pStyle w:val="NoSpacing"/>
+        <w:rPr>
+          <w:color w:val="4EA72E" w:themeColor="accent6"/>
+        </w:rPr>
+      </w:pPr>
+      <w:r>
+        <w:rPr>
+          <w:color w:val="4EA72E" w:themeColor="accent6"/>
+        </w:rPr>
+        <w:lastRenderedPageBreak/>
+        <w:t xml:space="preserve">    private static int </w:t>
+      </w:r>
+      <w:proofErr w:type="spellStart"/>
+      <w:proofErr w:type="gramStart"/>
+      <w:r>
+        <w:rPr>
+          <w:color w:val="4EA72E" w:themeColor="accent6"/>
+        </w:rPr>
+        <w:t>getEncryptionOption</w:t>
+      </w:r>
+      <w:proofErr w:type="spellEnd"/>
+      <w:r>
+        <w:rPr>
+          <w:color w:val="4EA72E" w:themeColor="accent6"/>
+        </w:rPr>
+        <w:t>(</w:t>
+      </w:r>
+      <w:proofErr w:type="gramEnd"/>
+      <w:r>
+        <w:rPr>
+          <w:color w:val="4EA72E" w:themeColor="accent6"/>
+        </w:rPr>
+        <w:t>Scanner scanner) {</w:t>
+      </w:r>
+    </w:p>
+    <w:p>
+      <w:pPr>
+        <w:pStyle w:val="NoSpacing"/>
+        <w:rPr>
+          <w:color w:val="4EA72E" w:themeColor="accent6"/>
+        </w:rPr>
+      </w:pPr>
+      <w:r>
+        <w:rPr>
+          <w:color w:val="4EA72E" w:themeColor="accent6"/>
+        </w:rPr>
+        <w:t xml:space="preserve">        int option = </w:t>
+      </w:r>
+      <w:proofErr w:type="gramStart"/>
+      <w:r>
+        <w:rPr>
+          <w:color w:val="4EA72E" w:themeColor="accent6"/>
+        </w:rPr>
+        <w:t>0;</w:t>
+      </w:r>
+      <w:proofErr w:type="gramEnd"/>
+    </w:p>
+    <w:p>
+      <w:pPr>
+        <w:pStyle w:val="NoSpacing"/>
+        <w:rPr>
+          <w:color w:val="4EA72E" w:themeColor="accent6"/>
+        </w:rPr>
+      </w:pPr>
+      <w:r>
+        <w:rPr>
+          <w:color w:val="4EA72E" w:themeColor="accent6"/>
+        </w:rPr>
+        <w:t xml:space="preserve">        while (</w:t>
+      </w:r>
+      <w:proofErr w:type="gramStart"/>
+      <w:r>
+        <w:rPr>
+          <w:color w:val="4EA72E" w:themeColor="accent6"/>
+        </w:rPr>
+        <w:t>option !</w:t>
+      </w:r>
+      <w:proofErr w:type="gramEnd"/>
+      <w:r>
+        <w:rPr>
+          <w:color w:val="4EA72E" w:themeColor="accent6"/>
+        </w:rPr>
+        <w:t>= 1 &amp;&amp; option != 2) {</w:t>
+      </w:r>
+    </w:p>
+    <w:p>
+      <w:pPr>
+        <w:pStyle w:val="NoSpacing"/>
+        <w:rPr>
+          <w:color w:val="4EA72E" w:themeColor="accent6"/>
+        </w:rPr>
+      </w:pPr>
+      <w:r>
+        <w:rPr>
+          <w:color w:val="4EA72E" w:themeColor="accent6"/>
+        </w:rPr>
+        <w:t xml:space="preserve">            </w:t>
+      </w:r>
+      <w:proofErr w:type="spellStart"/>
+      <w:r>
+        <w:rPr>
+          <w:color w:val="4EA72E" w:themeColor="accent6"/>
+        </w:rPr>
+        <w:t>System.out.println</w:t>
+      </w:r>
+      <w:proofErr w:type="spellEnd"/>
+      <w:r>
+        <w:rPr>
+          <w:color w:val="4EA72E" w:themeColor="accent6"/>
+        </w:rPr>
+        <w:t>("Press 1 for encryption or 2 for decryption:"</w:t>
+      </w:r>
+      <w:proofErr w:type="gramStart"/>
+      <w:r>
+        <w:rPr>
+          <w:color w:val="4EA72E" w:themeColor="accent6"/>
+        </w:rPr>
+        <w:t>);</w:t>
+      </w:r>
+      <w:proofErr w:type="gramEnd"/>
+    </w:p>
+    <w:p>
+      <w:pPr>
+        <w:pStyle w:val="NoSpacing"/>
+        <w:rPr>
+          <w:color w:val="4EA72E" w:themeColor="accent6"/>
+        </w:rPr>
+      </w:pPr>
+      <w:r>
+        <w:rPr>
+          <w:color w:val="4EA72E" w:themeColor="accent6"/>
+        </w:rPr>
+        <w:t xml:space="preserve">            if (</w:t>
+      </w:r>
+      <w:proofErr w:type="spellStart"/>
+      <w:proofErr w:type="gramStart"/>
+      <w:r>
+        <w:rPr>
+          <w:color w:val="4EA72E" w:themeColor="accent6"/>
+        </w:rPr>
+        <w:t>scanner.hasNextInt</w:t>
+      </w:r>
+      <w:proofErr w:type="spellEnd"/>
+      <w:proofErr w:type="gramEnd"/>
+      <w:r>
+        <w:rPr>
+          <w:color w:val="4EA72E" w:themeColor="accent6"/>
+        </w:rPr>
+        <w:t>()) {</w:t>
+      </w:r>
+    </w:p>
+    <w:p>
+      <w:pPr>
+        <w:pStyle w:val="NoSpacing"/>
+        <w:rPr>
+          <w:color w:val="4EA72E" w:themeColor="accent6"/>
+        </w:rPr>
+      </w:pPr>
+      <w:r>
+        <w:rPr>
+          <w:color w:val="4EA72E" w:themeColor="accent6"/>
+        </w:rPr>
+        <w:t xml:space="preserve">                option = </w:t>
+      </w:r>
+      <w:proofErr w:type="spellStart"/>
+      <w:proofErr w:type="gramStart"/>
+      <w:r>
+        <w:rPr>
+          <w:color w:val="4EA72E" w:themeColor="accent6"/>
+        </w:rPr>
+        <w:t>scanner.nextInt</w:t>
+      </w:r>
+      <w:proofErr w:type="spellEnd"/>
+      <w:proofErr w:type="gramEnd"/>
+      <w:r>
+        <w:rPr>
+          <w:color w:val="4EA72E" w:themeColor="accent6"/>
+        </w:rPr>
+        <w:t>();</w:t>
+      </w:r>
+    </w:p>
+    <w:p>
+      <w:pPr>
+        <w:pStyle w:val="NoSpacing"/>
+        <w:rPr>
+          <w:color w:val="4EA72E" w:themeColor="accent6"/>
+        </w:rPr>
+      </w:pPr>
+      <w:r>
+        <w:rPr>
+          <w:color w:val="4EA72E" w:themeColor="accent6"/>
+        </w:rPr>
+        <w:t xml:space="preserve">            } else {</w:t>
+      </w:r>
+    </w:p>
+    <w:p>
+      <w:pPr>
+        <w:pStyle w:val="NoSpacing"/>
+        <w:rPr>
+          <w:color w:val="4EA72E" w:themeColor="accent6"/>
+        </w:rPr>
+      </w:pPr>
+      <w:r>
+        <w:rPr>
+          <w:color w:val="4EA72E" w:themeColor="accent6"/>
+        </w:rPr>
+        <w:t xml:space="preserve">                </w:t>
+      </w:r>
+      <w:proofErr w:type="spellStart"/>
+      <w:proofErr w:type="gramStart"/>
+      <w:r>
+        <w:rPr>
+          <w:color w:val="4EA72E" w:themeColor="accent6"/>
+        </w:rPr>
+        <w:t>scanner.next</w:t>
+      </w:r>
+      <w:proofErr w:type="spellEnd"/>
+      <w:proofErr w:type="gramEnd"/>
+      <w:r>
+        <w:rPr>
+          <w:color w:val="4EA72E" w:themeColor="accent6"/>
+        </w:rPr>
+        <w:t>(); // Clear invalid input</w:t>
+      </w:r>
+    </w:p>
+    <w:p>
+      <w:pPr>
+        <w:pStyle w:val="NoSpacing"/>
+        <w:rPr>
+          <w:color w:val="4EA72E" w:themeColor="accent6"/>
+        </w:rPr>
+      </w:pPr>
+      <w:r>
+        <w:rPr>
+          <w:color w:val="4EA72E" w:themeColor="accent6"/>
+        </w:rPr>
+        <w:t xml:space="preserve">            }</w:t>
+      </w:r>
+    </w:p>
+    <w:p>
+      <w:pPr>
+        <w:pStyle w:val="NoSpacing"/>
+        <w:rPr>
+          <w:color w:val="4EA72E" w:themeColor="accent6"/>
+        </w:rPr>
+      </w:pPr>
+      <w:r>
+        <w:rPr>
+          <w:color w:val="4EA72E" w:themeColor="accent6"/>
+        </w:rPr>
+        <w:t xml:space="preserve">        }</w:t>
+      </w:r>
+    </w:p>
+    <w:p>
+      <w:pPr>
+        <w:pStyle w:val="NoSpacing"/>
+        <w:rPr>
+          <w:color w:val="4EA72E" w:themeColor="accent6"/>
+        </w:rPr>
+      </w:pPr>
+      <w:r>
+        <w:rPr>
+          <w:color w:val="4EA72E" w:themeColor="accent6"/>
+        </w:rPr>
+        <w:t xml:space="preserve">        return </w:t>
+      </w:r>
+      <w:proofErr w:type="gramStart"/>
+      <w:r>
+        <w:rPr>
+          <w:color w:val="4EA72E" w:themeColor="accent6"/>
+        </w:rPr>
+        <w:t>option;</w:t>
+      </w:r>
+      <w:proofErr w:type="gramEnd"/>
+    </w:p>
+    <w:p>
+      <w:pPr>
+        <w:pStyle w:val="NoSpacing"/>
+        <w:rPr>
+          <w:color w:val="4EA72E" w:themeColor="accent6"/>
+        </w:rPr>
+      </w:pPr>
+      <w:r>
+        <w:rPr>
+          <w:color w:val="4EA72E" w:themeColor="accent6"/>
+        </w:rPr>
+        <w:t xml:space="preserve">    }</w:t>
+      </w:r>
+    </w:p>
+    <w:p>
+      <w:pPr>
+        <w:pStyle w:val="NoSpacing"/>
+        <w:rPr>
+          <w:color w:val="4EA72E" w:themeColor="accent6"/>
+        </w:rPr>
+      </w:pPr>
+    </w:p>
+    <w:p>
+      <w:pPr>
+        <w:pStyle w:val="NoSpacing"/>
+        <w:rPr>
+          <w:color w:val="4EA72E" w:themeColor="accent6"/>
+        </w:rPr>
+      </w:pPr>
+      <w:r>
+        <w:rPr>
+          <w:color w:val="4EA72E" w:themeColor="accent6"/>
+        </w:rPr>
+        <w:t xml:space="preserve">    private static String </w:t>
+      </w:r>
+      <w:proofErr w:type="spellStart"/>
+      <w:proofErr w:type="gramStart"/>
+      <w:r>
+        <w:rPr>
+          <w:color w:val="4EA72E" w:themeColor="accent6"/>
+        </w:rPr>
+        <w:t>getFilePath</w:t>
+      </w:r>
+      <w:proofErr w:type="spellEnd"/>
+      <w:r>
+        <w:rPr>
+          <w:color w:val="4EA72E" w:themeColor="accent6"/>
+        </w:rPr>
+        <w:t>(</w:t>
+      </w:r>
+      <w:proofErr w:type="gramEnd"/>
+      <w:r>
+        <w:rPr>
+          <w:color w:val="4EA72E" w:themeColor="accent6"/>
+        </w:rPr>
+        <w:t>Scanner scanner, String prompt) {</w:t>
+      </w:r>
+    </w:p>
+    <w:p>
+      <w:pPr>
+        <w:pStyle w:val="NoSpacing"/>
+        <w:rPr>
+          <w:color w:val="4EA72E" w:themeColor="accent6"/>
+        </w:rPr>
+      </w:pPr>
+      <w:r>
+        <w:rPr>
+          <w:color w:val="4EA72E" w:themeColor="accent6"/>
+        </w:rPr>
+        <w:t xml:space="preserve">        </w:t>
+      </w:r>
+      <w:proofErr w:type="spellStart"/>
+      <w:r>
+        <w:rPr>
+          <w:color w:val="4EA72E" w:themeColor="accent6"/>
+        </w:rPr>
+        <w:t>System.out.println</w:t>
+      </w:r>
+      <w:proofErr w:type="spellEnd"/>
+      <w:r>
+        <w:rPr>
+          <w:color w:val="4EA72E" w:themeColor="accent6"/>
+        </w:rPr>
+        <w:t>(prompt</w:t>
+      </w:r>
+      <w:proofErr w:type="gramStart"/>
+      <w:r>
+        <w:rPr>
+          <w:color w:val="4EA72E" w:themeColor="accent6"/>
+        </w:rPr>
+        <w:t>);</w:t>
+      </w:r>
+      <w:proofErr w:type="gramEnd"/>
+    </w:p>
+    <w:p>
+      <w:pPr>
+        <w:pStyle w:val="NoSpacing"/>
+        <w:rPr>
+          <w:color w:val="4EA72E" w:themeColor="accent6"/>
+        </w:rPr>
+      </w:pPr>
+      <w:r>
+        <w:rPr>
+          <w:color w:val="4EA72E" w:themeColor="accent6"/>
+        </w:rPr>
+        <w:t xml:space="preserve">        return </w:t>
+      </w:r>
+      <w:proofErr w:type="spellStart"/>
+      <w:proofErr w:type="gramStart"/>
+      <w:r>
+        <w:rPr>
+          <w:color w:val="4EA72E" w:themeColor="accent6"/>
+        </w:rPr>
+        <w:t>scanner.next</w:t>
+      </w:r>
+      <w:proofErr w:type="spellEnd"/>
+      <w:proofErr w:type="gramEnd"/>
+      <w:r>
+        <w:rPr>
+          <w:color w:val="4EA72E" w:themeColor="accent6"/>
+        </w:rPr>
+        <w:t>();</w:t>
+      </w:r>
+    </w:p>
+    <w:p>
+      <w:pPr>
+        <w:pStyle w:val="NoSpacing"/>
+        <w:rPr>
+          <w:color w:val="4EA72E" w:themeColor="accent6"/>
+        </w:rPr>
+      </w:pPr>
+      <w:r>
+        <w:rPr>
+          <w:color w:val="4EA72E" w:themeColor="accent6"/>
+        </w:rPr>
+        <w:t xml:space="preserve">    }</w:t>
+      </w:r>
+    </w:p>
+    <w:p>
+      <w:pPr>
+        <w:pStyle w:val="NoSpacing"/>
+        <w:rPr>
+          <w:color w:val="4EA72E" w:themeColor="accent6"/>
+        </w:rPr>
+      </w:pPr>
+    </w:p>
+    <w:p>
+      <w:pPr>
+        <w:pStyle w:val="NoSpacing"/>
+        <w:rPr>
+          <w:color w:val="4EA72E" w:themeColor="accent6"/>
+        </w:rPr>
+      </w:pPr>
+      <w:r>
+        <w:rPr>
+          <w:color w:val="4EA72E" w:themeColor="accent6"/>
+        </w:rPr>
+        <w:t xml:space="preserve">    private static int </w:t>
+      </w:r>
+      <w:proofErr w:type="spellStart"/>
+      <w:proofErr w:type="gramStart"/>
+      <w:r>
+        <w:rPr>
+          <w:color w:val="4EA72E" w:themeColor="accent6"/>
+        </w:rPr>
+        <w:t>getShiftKey</w:t>
+      </w:r>
+      <w:proofErr w:type="spellEnd"/>
+      <w:r>
+        <w:rPr>
+          <w:color w:val="4EA72E" w:themeColor="accent6"/>
+        </w:rPr>
+        <w:t>(</w:t>
+      </w:r>
+      <w:proofErr w:type="gramEnd"/>
+      <w:r>
+        <w:rPr>
+          <w:color w:val="4EA72E" w:themeColor="accent6"/>
+        </w:rPr>
+        <w:t>Scanner scanner) {</w:t>
+      </w:r>
+    </w:p>
+    <w:p>
+      <w:pPr>
+        <w:pStyle w:val="NoSpacing"/>
+        <w:rPr>
+          <w:color w:val="4EA72E" w:themeColor="accent6"/>
+        </w:rPr>
+      </w:pPr>
+      <w:r>
+        <w:rPr>
+          <w:color w:val="4EA72E" w:themeColor="accent6"/>
+        </w:rPr>
+        <w:t xml:space="preserve">        </w:t>
+      </w:r>
+      <w:proofErr w:type="spellStart"/>
+      <w:r>
+        <w:rPr>
+          <w:color w:val="4EA72E" w:themeColor="accent6"/>
+        </w:rPr>
+        <w:t>System.out.println</w:t>
+      </w:r>
+      <w:proofErr w:type="spellEnd"/>
+      <w:r>
+        <w:rPr>
+          <w:color w:val="4EA72E" w:themeColor="accent6"/>
+        </w:rPr>
+        <w:t>("Enter the shift key (positive integer):"</w:t>
+      </w:r>
+      <w:proofErr w:type="gramStart"/>
+      <w:r>
+        <w:rPr>
+          <w:color w:val="4EA72E" w:themeColor="accent6"/>
+        </w:rPr>
+        <w:t>);</w:t>
+      </w:r>
+      <w:proofErr w:type="gramEnd"/>
+    </w:p>
+    <w:p>
+      <w:pPr>
+        <w:pStyle w:val="NoSpacing"/>
+        <w:rPr>
+          <w:color w:val="4EA72E" w:themeColor="accent6"/>
+        </w:rPr>
+      </w:pPr>
+      <w:r>
+        <w:rPr>
+          <w:color w:val="4EA72E" w:themeColor="accent6"/>
+        </w:rPr>
+        <w:t xml:space="preserve">        while </w:t>
+      </w:r>
+      <w:proofErr w:type="gramStart"/>
+      <w:r>
+        <w:rPr>
+          <w:color w:val="4EA72E" w:themeColor="accent6"/>
+        </w:rPr>
+        <w:t>(!</w:t>
+      </w:r>
+      <w:proofErr w:type="spellStart"/>
+      <w:r>
+        <w:rPr>
+          <w:color w:val="4EA72E" w:themeColor="accent6"/>
+        </w:rPr>
+        <w:t>scanner</w:t>
+      </w:r>
+      <w:proofErr w:type="gramEnd"/>
+      <w:r>
+        <w:rPr>
+          <w:color w:val="4EA72E" w:themeColor="accent6"/>
+        </w:rPr>
+        <w:t>.hasNextInt</w:t>
+      </w:r>
+      <w:proofErr w:type="spellEnd"/>
+      <w:r>
+        <w:rPr>
+          <w:color w:val="4EA72E" w:themeColor="accent6"/>
+        </w:rPr>
+        <w:t>()) {</w:t>
+      </w:r>
+    </w:p>
+    <w:p>
+      <w:pPr>
+        <w:pStyle w:val="NoSpacing"/>
+        <w:rPr>
+          <w:color w:val="4EA72E" w:themeColor="accent6"/>
+        </w:rPr>
+      </w:pPr>
+      <w:r>
+        <w:rPr>
+          <w:color w:val="4EA72E" w:themeColor="accent6"/>
+        </w:rPr>
+        <w:t xml:space="preserve">            </w:t>
+      </w:r>
+      <w:proofErr w:type="spellStart"/>
+      <w:proofErr w:type="gramStart"/>
+      <w:r>
+        <w:rPr>
+          <w:color w:val="4EA72E" w:themeColor="accent6"/>
+        </w:rPr>
+        <w:t>scanner.next</w:t>
+      </w:r>
+      <w:proofErr w:type="spellEnd"/>
+      <w:proofErr w:type="gramEnd"/>
+      <w:r>
+        <w:rPr>
+          <w:color w:val="4EA72E" w:themeColor="accent6"/>
+        </w:rPr>
+        <w:t>(); // Clear invalid input</w:t>
+      </w:r>
+    </w:p>
+    <w:p>
+      <w:pPr>
+        <w:pStyle w:val="NoSpacing"/>
+        <w:rPr>
+          <w:color w:val="4EA72E" w:themeColor="accent6"/>
+        </w:rPr>
+      </w:pPr>
+      <w:r>
+        <w:rPr>
+          <w:color w:val="4EA72E" w:themeColor="accent6"/>
+        </w:rPr>
+        <w:t xml:space="preserve">            </w:t>
+      </w:r>
+      <w:proofErr w:type="spellStart"/>
+      <w:r>
+        <w:rPr>
+          <w:color w:val="4EA72E" w:themeColor="accent6"/>
+        </w:rPr>
+        <w:t>System.out.println</w:t>
+      </w:r>
+      <w:proofErr w:type="spellEnd"/>
+      <w:r>
+        <w:rPr>
+          <w:color w:val="4EA72E" w:themeColor="accent6"/>
+        </w:rPr>
+        <w:t>("Invalid input. Please enter a positive integer."</w:t>
+      </w:r>
+      <w:proofErr w:type="gramStart"/>
+      <w:r>
+        <w:rPr>
+          <w:color w:val="4EA72E" w:themeColor="accent6"/>
+        </w:rPr>
+        <w:t>);</w:t>
+      </w:r>
+      <w:proofErr w:type="gramEnd"/>
+    </w:p>
+    <w:p>
+      <w:pPr>
+        <w:pStyle w:val="NoSpacing"/>
+        <w:rPr>
+          <w:color w:val="4EA72E" w:themeColor="accent6"/>
+        </w:rPr>
+      </w:pPr>
+      <w:r>
+        <w:rPr>
+          <w:color w:val="4EA72E" w:themeColor="accent6"/>
+        </w:rPr>
+        <w:t xml:space="preserve">        }</w:t>
+      </w:r>
+    </w:p>
+    <w:p>
+      <w:pPr>
+        <w:pStyle w:val="NoSpacing"/>
+        <w:rPr>
+          <w:color w:val="4EA72E" w:themeColor="accent6"/>
+        </w:rPr>
+      </w:pPr>
+      <w:r>
+        <w:rPr>
+          <w:color w:val="4EA72E" w:themeColor="accent6"/>
+        </w:rPr>
+        <w:t xml:space="preserve">        return </w:t>
+      </w:r>
+      <w:proofErr w:type="spellStart"/>
+      <w:proofErr w:type="gramStart"/>
+      <w:r>
+        <w:rPr>
+          <w:color w:val="4EA72E" w:themeColor="accent6"/>
+        </w:rPr>
+        <w:t>scanner.nextInt</w:t>
+      </w:r>
+      <w:proofErr w:type="spellEnd"/>
+      <w:proofErr w:type="gramEnd"/>
+      <w:r>
+        <w:rPr>
+          <w:color w:val="4EA72E" w:themeColor="accent6"/>
+        </w:rPr>
+        <w:t>();</w:t>
+      </w:r>
+    </w:p>
+    <w:p>
+      <w:pPr>
+        <w:pStyle w:val="NoSpacing"/>
+        <w:rPr>
+          <w:color w:val="4EA72E" w:themeColor="accent6"/>
+        </w:rPr>
+      </w:pPr>
+      <w:r>
+        <w:rPr>
+          <w:color w:val="4EA72E" w:themeColor="accent6"/>
+        </w:rPr>
+        <w:t xml:space="preserve">    }</w:t>
+      </w:r>
+    </w:p>
+    <w:p>
+      <w:pPr>
+        <w:pStyle w:val="NoSpacing"/>
+        <w:rPr>
+          <w:color w:val="4EA72E" w:themeColor="accent6"/>
+        </w:rPr>
+      </w:pPr>
+    </w:p>
+    <w:p>
+      <w:pPr>
+        <w:pStyle w:val="NoSpacing"/>
+        <w:rPr>
+          <w:color w:val="4EA72E" w:themeColor="accent6"/>
+        </w:rPr>
+      </w:pPr>
+      <w:r>
+        <w:rPr>
+          <w:color w:val="4EA72E" w:themeColor="accent6"/>
+        </w:rPr>
+        <w:t xml:space="preserve">    private static String </w:t>
+      </w:r>
+      <w:proofErr w:type="spellStart"/>
+      <w:proofErr w:type="gramStart"/>
+      <w:r>
+        <w:rPr>
+          <w:color w:val="4EA72E" w:themeColor="accent6"/>
+        </w:rPr>
+        <w:t>readFileContent</w:t>
+      </w:r>
+      <w:proofErr w:type="spellEnd"/>
+      <w:r>
+        <w:rPr>
+          <w:color w:val="4EA72E" w:themeColor="accent6"/>
+        </w:rPr>
+        <w:t>(</w:t>
+      </w:r>
+      <w:proofErr w:type="gramEnd"/>
+      <w:r>
+        <w:rPr>
+          <w:color w:val="4EA72E" w:themeColor="accent6"/>
+        </w:rPr>
+        <w:t xml:space="preserve">String </w:t>
+      </w:r>
+      <w:proofErr w:type="spellStart"/>
+      <w:r>
+        <w:rPr>
+          <w:color w:val="4EA72E" w:themeColor="accent6"/>
+        </w:rPr>
+        <w:t>filePath</w:t>
+      </w:r>
+      <w:proofErr w:type="spellEnd"/>
+      <w:r>
+        <w:rPr>
+          <w:color w:val="4EA72E" w:themeColor="accent6"/>
+        </w:rPr>
+        <w:t>) {</w:t>
+      </w:r>
+    </w:p>
+    <w:p>
+      <w:pPr>
+        <w:pStyle w:val="NoSpacing"/>
+        <w:rPr>
+          <w:color w:val="4EA72E" w:themeColor="accent6"/>
+        </w:rPr>
+      </w:pPr>
+      <w:r>
+        <w:rPr>
+          <w:color w:val="4EA72E" w:themeColor="accent6"/>
+        </w:rPr>
+        <w:t xml:space="preserve">        try (</w:t>
+      </w:r>
+      <w:proofErr w:type="spellStart"/>
+      <w:r>
+        <w:rPr>
+          <w:color w:val="4EA72E" w:themeColor="accent6"/>
+        </w:rPr>
+        <w:t>BufferedReader</w:t>
+      </w:r>
+      <w:proofErr w:type="spellEnd"/>
+      <w:r>
+        <w:rPr>
+          <w:color w:val="4EA72E" w:themeColor="accent6"/>
+        </w:rPr>
+        <w:t xml:space="preserve"> reader = new </w:t>
+      </w:r>
+      <w:proofErr w:type="spellStart"/>
+      <w:proofErr w:type="gramStart"/>
+      <w:r>
+        <w:rPr>
+          <w:color w:val="4EA72E" w:themeColor="accent6"/>
+        </w:rPr>
+        <w:t>BufferedReader</w:t>
+      </w:r>
+      <w:proofErr w:type="spellEnd"/>
+      <w:r>
+        <w:rPr>
+          <w:color w:val="4EA72E" w:themeColor="accent6"/>
+        </w:rPr>
+        <w:t>(</w:t>
+      </w:r>
+      <w:proofErr w:type="gramEnd"/>
+      <w:r>
+        <w:rPr>
+          <w:color w:val="4EA72E" w:themeColor="accent6"/>
+        </w:rPr>
+        <w:t xml:space="preserve">new </w:t>
+      </w:r>
+      <w:proofErr w:type="spellStart"/>
+      <w:r>
+        <w:rPr>
+          <w:color w:val="4EA72E" w:themeColor="accent6"/>
+        </w:rPr>
+        <w:t>FileReader</w:t>
+      </w:r>
+      <w:proofErr w:type="spellEnd"/>
+      <w:r>
+        <w:rPr>
+          <w:color w:val="4EA72E" w:themeColor="accent6"/>
+        </w:rPr>
+        <w:t>(</w:t>
+      </w:r>
+      <w:proofErr w:type="spellStart"/>
+      <w:r>
+        <w:rPr>
+          <w:color w:val="4EA72E" w:themeColor="accent6"/>
+        </w:rPr>
+        <w:t>filePath</w:t>
+      </w:r>
+      <w:proofErr w:type="spellEnd"/>
+      <w:r>
+        <w:rPr>
+          <w:color w:val="4EA72E" w:themeColor="accent6"/>
+        </w:rPr>
+        <w:t>))) {</w:t>
+      </w:r>
+    </w:p>
+    <w:p>
+      <w:pPr>
+        <w:pStyle w:val="NoSpacing"/>
+        <w:rPr>
+          <w:color w:val="4EA72E" w:themeColor="accent6"/>
+        </w:rPr>
+      </w:pPr>
+      <w:r>
+        <w:rPr>
+          <w:color w:val="4EA72E" w:themeColor="accent6"/>
+        </w:rPr>
+        <w:t xml:space="preserve">            StringBuilder content = new </w:t>
+      </w:r>
+      <w:proofErr w:type="gramStart"/>
+      <w:r>
+        <w:rPr>
+          <w:color w:val="4EA72E" w:themeColor="accent6"/>
+        </w:rPr>
+        <w:t>StringBuilder(</w:t>
+      </w:r>
+      <w:proofErr w:type="gramEnd"/>
+      <w:r>
+        <w:rPr>
+          <w:color w:val="4EA72E" w:themeColor="accent6"/>
+        </w:rPr>
+        <w:t>);</w:t>
+      </w:r>
+    </w:p>
+    <w:p>
+      <w:pPr>
+        <w:pStyle w:val="NoSpacing"/>
+        <w:rPr>
+          <w:color w:val="4EA72E" w:themeColor="accent6"/>
+        </w:rPr>
+      </w:pPr>
+      <w:r>
+        <w:rPr>
+          <w:color w:val="4EA72E" w:themeColor="accent6"/>
+        </w:rPr>
+        <w:t xml:space="preserve">            String </w:t>
+      </w:r>
+      <w:proofErr w:type="gramStart"/>
+      <w:r>
+        <w:rPr>
+          <w:color w:val="4EA72E" w:themeColor="accent6"/>
+        </w:rPr>
+        <w:t>line;</w:t>
+      </w:r>
+      <w:proofErr w:type="gramEnd"/>
+    </w:p>
+    <w:p>
+      <w:pPr>
+        <w:pStyle w:val="NoSpacing"/>
+        <w:rPr>
+          <w:color w:val="4EA72E" w:themeColor="accent6"/>
+        </w:rPr>
+      </w:pPr>
+      <w:r>
+        <w:rPr>
+          <w:color w:val="4EA72E" w:themeColor="accent6"/>
+        </w:rPr>
+        <w:t xml:space="preserve">            while ((line = </w:t>
+      </w:r>
+      <w:proofErr w:type="spellStart"/>
+      <w:proofErr w:type="gramStart"/>
+      <w:r>
+        <w:rPr>
+          <w:color w:val="4EA72E" w:themeColor="accent6"/>
+        </w:rPr>
+        <w:t>reader.readLine</w:t>
+      </w:r>
+      <w:proofErr w:type="spellEnd"/>
+      <w:proofErr w:type="gramEnd"/>
+      <w:r>
+        <w:rPr>
+          <w:color w:val="4EA72E" w:themeColor="accent6"/>
+        </w:rPr>
+        <w:t>()) != null) {</w:t>
+      </w:r>
+    </w:p>
+    <w:p>
+      <w:pPr>
+        <w:pStyle w:val="NoSpacing"/>
+        <w:rPr>
+          <w:color w:val="4EA72E" w:themeColor="accent6"/>
+        </w:rPr>
+      </w:pPr>
+      <w:r>
+        <w:rPr>
+          <w:color w:val="4EA72E" w:themeColor="accent6"/>
+        </w:rPr>
+        <w:t xml:space="preserve">                </w:t>
+      </w:r>
+      <w:proofErr w:type="spellStart"/>
+      <w:proofErr w:type="gramStart"/>
+      <w:r>
+        <w:rPr>
+          <w:color w:val="4EA72E" w:themeColor="accent6"/>
+        </w:rPr>
+        <w:t>content.append</w:t>
+      </w:r>
+      <w:proofErr w:type="spellEnd"/>
+      <w:proofErr w:type="gramEnd"/>
+      <w:r>
+        <w:rPr>
+          <w:color w:val="4EA72E" w:themeColor="accent6"/>
+        </w:rPr>
+        <w:t>(line).append("\n");</w:t>
+      </w:r>
+    </w:p>
+    <w:p>
+      <w:pPr>
+        <w:pStyle w:val="NoSpacing"/>
+        <w:rPr>
+          <w:color w:val="4EA72E" w:themeColor="accent6"/>
+        </w:rPr>
+      </w:pPr>
+      <w:r>
+        <w:rPr>
+          <w:color w:val="4EA72E" w:themeColor="accent6"/>
+        </w:rPr>
+        <w:t xml:space="preserve">            }</w:t>
+      </w:r>
+    </w:p>
+    <w:p>
+      <w:pPr>
+        <w:pStyle w:val="NoSpacing"/>
+        <w:rPr>
+          <w:color w:val="4EA72E" w:themeColor="accent6"/>
+        </w:rPr>
+      </w:pPr>
+      <w:r>
+        <w:rPr>
+          <w:color w:val="4EA72E" w:themeColor="accent6"/>
+        </w:rPr>
+        <w:t xml:space="preserve">            return </w:t>
+      </w:r>
+      <w:proofErr w:type="spellStart"/>
+      <w:proofErr w:type="gramStart"/>
+      <w:r>
+        <w:rPr>
+          <w:color w:val="4EA72E" w:themeColor="accent6"/>
+        </w:rPr>
+        <w:t>content.toString</w:t>
+      </w:r>
+      <w:proofErr w:type="spellEnd"/>
+      <w:proofErr w:type="gramEnd"/>
+      <w:r>
+        <w:rPr>
+          <w:color w:val="4EA72E" w:themeColor="accent6"/>
+        </w:rPr>
+        <w:t>();</w:t>
+      </w:r>
+    </w:p>
+    <w:p>
+      <w:pPr>
+        <w:pStyle w:val="NoSpacing"/>
+        <w:rPr>
+          <w:color w:val="4EA72E" w:themeColor="accent6"/>
+        </w:rPr>
+      </w:pPr>
+      <w:r>
+        <w:rPr>
+          <w:color w:val="4EA72E" w:themeColor="accent6"/>
+        </w:rPr>
+        <w:t xml:space="preserve">        } catch (</w:t>
+      </w:r>
+      <w:proofErr w:type="spellStart"/>
+      <w:r>
+        <w:rPr>
+          <w:color w:val="4EA72E" w:themeColor="accent6"/>
+        </w:rPr>
+        <w:t>IOException</w:t>
+      </w:r>
+      <w:proofErr w:type="spellEnd"/>
+      <w:r>
+        <w:rPr>
+          <w:color w:val="4EA72E" w:themeColor="accent6"/>
+        </w:rPr>
+        <w:t xml:space="preserve"> e) {</w:t>
+      </w:r>
+    </w:p>
+    <w:p>
+      <w:pPr>
+        <w:pStyle w:val="NoSpacing"/>
+        <w:rPr>
+          <w:color w:val="4EA72E" w:themeColor="accent6"/>
+        </w:rPr>
+      </w:pPr>
+      <w:r>
+        <w:rPr>
+          <w:color w:val="4EA72E" w:themeColor="accent6"/>
+        </w:rPr>
+        <w:t xml:space="preserve">            </w:t>
+      </w:r>
+      <w:proofErr w:type="spellStart"/>
+      <w:r>
+        <w:rPr>
+          <w:color w:val="4EA72E" w:themeColor="accent6"/>
+        </w:rPr>
+        <w:t>System.out.println</w:t>
+      </w:r>
+      <w:proofErr w:type="spellEnd"/>
+      <w:r>
+        <w:rPr>
+          <w:color w:val="4EA72E" w:themeColor="accent6"/>
+        </w:rPr>
+        <w:t xml:space="preserve">("Error reading file: " + </w:t>
+      </w:r>
+      <w:proofErr w:type="spellStart"/>
+      <w:proofErr w:type="gramStart"/>
+      <w:r>
+        <w:rPr>
+          <w:color w:val="4EA72E" w:themeColor="accent6"/>
+        </w:rPr>
+        <w:t>e.getMessage</w:t>
+      </w:r>
+      <w:proofErr w:type="spellEnd"/>
+      <w:proofErr w:type="gramEnd"/>
+      <w:r>
+        <w:rPr>
+          <w:color w:val="4EA72E" w:themeColor="accent6"/>
+        </w:rPr>
+        <w:t>());</w:t>
+      </w:r>
+    </w:p>
+    <w:p>
+      <w:pPr>
+        <w:pStyle w:val="NoSpacing"/>
+        <w:rPr>
+          <w:color w:val="4EA72E" w:themeColor="accent6"/>
+        </w:rPr>
+      </w:pPr>
+      <w:r>
+        <w:rPr>
+          <w:color w:val="4EA72E" w:themeColor="accent6"/>
+        </w:rPr>
+        <w:t xml:space="preserve">            return </w:t>
+      </w:r>
+      <w:proofErr w:type="gramStart"/>
+      <w:r>
+        <w:rPr>
+          <w:color w:val="4EA72E" w:themeColor="accent6"/>
+        </w:rPr>
+        <w:t>null;</w:t>
+      </w:r>
+      <w:proofErr w:type="gramEnd"/>
+    </w:p>
+    <w:p>
+      <w:pPr>
+        <w:pStyle w:val="NoSpacing"/>
+        <w:rPr>
+          <w:color w:val="4EA72E" w:themeColor="accent6"/>
+        </w:rPr>
+      </w:pPr>
+      <w:r>
+        <w:rPr>
+          <w:color w:val="4EA72E" w:themeColor="accent6"/>
+        </w:rPr>
+        <w:t xml:space="preserve">        }</w:t>
+      </w:r>
+    </w:p>
+    <w:p>
+      <w:pPr>
+        <w:pStyle w:val="NoSpacing"/>
+        <w:rPr>
+          <w:color w:val="4EA72E" w:themeColor="accent6"/>
+        </w:rPr>
+      </w:pPr>
+      <w:r>
+        <w:rPr>
+          <w:color w:val="4EA72E" w:themeColor="accent6"/>
+        </w:rPr>
+        <w:t xml:space="preserve">    }</w:t>
+      </w:r>
+    </w:p>
+    <w:p>
+      <w:pPr>
+        <w:pStyle w:val="NoSpacing"/>
+        <w:rPr>
+          <w:color w:val="4EA72E" w:themeColor="accent6"/>
+        </w:rPr>
+      </w:pPr>
+    </w:p>
+    <w:p>
+      <w:pPr>
+        <w:pStyle w:val="NoSpacing"/>
+        <w:rPr>
+          <w:color w:val="4EA72E" w:themeColor="accent6"/>
+        </w:rPr>
+      </w:pPr>
+      <w:r>
+        <w:rPr>
+          <w:color w:val="4EA72E" w:themeColor="accent6"/>
+        </w:rPr>
+        <w:t xml:space="preserve">    private static void </w:t>
+      </w:r>
+      <w:proofErr w:type="spellStart"/>
+      <w:proofErr w:type="gramStart"/>
+      <w:r>
+        <w:rPr>
+          <w:color w:val="4EA72E" w:themeColor="accent6"/>
+        </w:rPr>
+        <w:t>writeFileContent</w:t>
+      </w:r>
+      <w:proofErr w:type="spellEnd"/>
+      <w:r>
+        <w:rPr>
+          <w:color w:val="4EA72E" w:themeColor="accent6"/>
+        </w:rPr>
+        <w:t>(</w:t>
+      </w:r>
+      <w:proofErr w:type="gramEnd"/>
+      <w:r>
+        <w:rPr>
+          <w:color w:val="4EA72E" w:themeColor="accent6"/>
+        </w:rPr>
+        <w:t xml:space="preserve">String </w:t>
+      </w:r>
+      <w:proofErr w:type="spellStart"/>
+      <w:r>
+        <w:rPr>
+          <w:color w:val="4EA72E" w:themeColor="accent6"/>
+        </w:rPr>
+        <w:t>filePath</w:t>
+      </w:r>
+      <w:proofErr w:type="spellEnd"/>
+      <w:r>
+        <w:rPr>
+          <w:color w:val="4EA72E" w:themeColor="accent6"/>
+        </w:rPr>
+        <w:t>, String content) {</w:t>
+      </w:r>
+    </w:p>
+    <w:p>
+      <w:pPr>
+        <w:pStyle w:val="NoSpacing"/>
+        <w:rPr>
+          <w:color w:val="4EA72E" w:themeColor="accent6"/>
+        </w:rPr>
+      </w:pPr>
+      <w:r>
+        <w:rPr>
+          <w:color w:val="4EA72E" w:themeColor="accent6"/>
+        </w:rPr>
+        <w:t xml:space="preserve">        try (</w:t>
+      </w:r>
+      <w:proofErr w:type="spellStart"/>
+      <w:r>
+        <w:rPr>
+          <w:color w:val="4EA72E" w:themeColor="accent6"/>
+        </w:rPr>
+        <w:t>BufferedWriter</w:t>
+      </w:r>
+      <w:proofErr w:type="spellEnd"/>
+      <w:r>
+        <w:rPr>
+          <w:color w:val="4EA72E" w:themeColor="accent6"/>
+        </w:rPr>
+        <w:t xml:space="preserve"> writer = new </w:t>
+      </w:r>
+      <w:proofErr w:type="spellStart"/>
+      <w:proofErr w:type="gramStart"/>
+      <w:r>
+        <w:rPr>
+          <w:color w:val="4EA72E" w:themeColor="accent6"/>
+        </w:rPr>
+        <w:t>BufferedWriter</w:t>
+      </w:r>
+      <w:proofErr w:type="spellEnd"/>
+      <w:r>
+        <w:rPr>
+          <w:color w:val="4EA72E" w:themeColor="accent6"/>
+        </w:rPr>
+        <w:t>(</w:t>
+      </w:r>
+      <w:proofErr w:type="gramEnd"/>
+      <w:r>
+        <w:rPr>
+          <w:color w:val="4EA72E" w:themeColor="accent6"/>
+        </w:rPr>
+        <w:t xml:space="preserve">new </w:t>
+      </w:r>
+      <w:proofErr w:type="spellStart"/>
+      <w:r>
+        <w:rPr>
+          <w:color w:val="4EA72E" w:themeColor="accent6"/>
+        </w:rPr>
+        <w:t>FileWriter</w:t>
+      </w:r>
+      <w:proofErr w:type="spellEnd"/>
+      <w:r>
+        <w:rPr>
+          <w:color w:val="4EA72E" w:themeColor="accent6"/>
+        </w:rPr>
+        <w:t>(</w:t>
+      </w:r>
+      <w:proofErr w:type="spellStart"/>
+      <w:r>
+        <w:rPr>
+          <w:color w:val="4EA72E" w:themeColor="accent6"/>
+        </w:rPr>
+        <w:t>filePath</w:t>
+      </w:r>
+      <w:proofErr w:type="spellEnd"/>
+      <w:r>
+        <w:rPr>
+          <w:color w:val="4EA72E" w:themeColor="accent6"/>
+        </w:rPr>
+        <w:t>))) {</w:t>
+      </w:r>
+    </w:p>
+    <w:p>
+      <w:pPr>
+        <w:pStyle w:val="NoSpacing"/>
+        <w:rPr>
+          <w:color w:val="4EA72E" w:themeColor="accent6"/>
+        </w:rPr>
+      </w:pPr>
+      <w:r>
+        <w:rPr>
+          <w:color w:val="4EA72E" w:themeColor="accent6"/>
+        </w:rPr>
+        <w:t xml:space="preserve">            </w:t>
+      </w:r>
+      <w:proofErr w:type="spellStart"/>
+      <w:proofErr w:type="gramStart"/>
+      <w:r>
+        <w:rPr>
+          <w:color w:val="4EA72E" w:themeColor="accent6"/>
+        </w:rPr>
+        <w:t>writer.write</w:t>
+      </w:r>
+      <w:proofErr w:type="spellEnd"/>
+      <w:proofErr w:type="gramEnd"/>
+      <w:r>
+        <w:rPr>
+          <w:color w:val="4EA72E" w:themeColor="accent6"/>
+        </w:rPr>
+        <w:t>(content);</w:t>
+      </w:r>
+    </w:p>
+    <w:p>
+      <w:pPr>
+        <w:pStyle w:val="NoSpacing"/>
+        <w:rPr>
+          <w:color w:val="4EA72E" w:themeColor="accent6"/>
+        </w:rPr>
+      </w:pPr>
+      <w:r>
+        <w:rPr>
+          <w:color w:val="4EA72E" w:themeColor="accent6"/>
+        </w:rPr>
+        <w:t xml:space="preserve">        } catch (</w:t>
+      </w:r>
+      <w:proofErr w:type="spellStart"/>
+      <w:r>
+        <w:rPr>
+          <w:color w:val="4EA72E" w:themeColor="accent6"/>
+        </w:rPr>
+        <w:t>IOException</w:t>
+      </w:r>
+      <w:proofErr w:type="spellEnd"/>
+      <w:r>
+        <w:rPr>
+          <w:color w:val="4EA72E" w:themeColor="accent6"/>
+        </w:rPr>
+        <w:t xml:space="preserve"> e) {</w:t>
+      </w:r>
+    </w:p>
+    <w:p>
+      <w:pPr>
+        <w:pStyle w:val="NoSpacing"/>
+        <w:rPr>
+          <w:color w:val="4EA72E" w:themeColor="accent6"/>
+        </w:rPr>
+      </w:pPr>
+      <w:r>
+        <w:rPr>
+          <w:color w:val="4EA72E" w:themeColor="accent6"/>
+        </w:rPr>
+        <w:t xml:space="preserve">            </w:t>
+      </w:r>
+      <w:proofErr w:type="spellStart"/>
+      <w:r>
+        <w:rPr>
+          <w:color w:val="4EA72E" w:themeColor="accent6"/>
+        </w:rPr>
+        <w:t>System.out.println</w:t>
+      </w:r>
+      <w:proofErr w:type="spellEnd"/>
+      <w:r>
+        <w:rPr>
+          <w:color w:val="4EA72E" w:themeColor="accent6"/>
+        </w:rPr>
+        <w:t xml:space="preserve">("Error writing to file: " + </w:t>
+      </w:r>
+      <w:proofErr w:type="spellStart"/>
+      <w:proofErr w:type="gramStart"/>
+      <w:r>
+        <w:rPr>
+          <w:color w:val="4EA72E" w:themeColor="accent6"/>
+        </w:rPr>
+        <w:t>e.getMessage</w:t>
+      </w:r>
+      <w:proofErr w:type="spellEnd"/>
+      <w:proofErr w:type="gramEnd"/>
+      <w:r>
+        <w:rPr>
+          <w:color w:val="4EA72E" w:themeColor="accent6"/>
+        </w:rPr>
+        <w:t>());</w:t>
+      </w:r>
+    </w:p>
+    <w:p>
+      <w:pPr>
+        <w:pStyle w:val="NoSpacing"/>
+        <w:rPr>
+          <w:color w:val="4EA72E" w:themeColor="accent6"/>
+        </w:rPr>
+      </w:pPr>
+      <w:r>
+        <w:rPr>
+          <w:color w:val="4EA72E" w:themeColor="accent6"/>
+        </w:rPr>
+        <w:t xml:space="preserve">        }</w:t>
+      </w:r>
+    </w:p>
+    <w:p>
+      <w:pPr>
+        <w:pStyle w:val="NoSpacing"/>
+        <w:rPr>
+          <w:color w:val="4EA72E" w:themeColor="accent6"/>
+        </w:rPr>
+      </w:pPr>
+      <w:r>
+        <w:rPr>
+          <w:color w:val="4EA72E" w:themeColor="accent6"/>
+        </w:rPr>
+        <w:lastRenderedPageBreak/>
+        <w:t xml:space="preserve">    }</w:t>
+      </w:r>
+    </w:p>
+    <w:p>
+      <w:pPr>
+        <w:pStyle w:val="NoSpacing"/>
+        <w:rPr>
+          <w:color w:val="4EA72E" w:themeColor="accent6"/>
+        </w:rPr>
+      </w:pPr>
+    </w:p>
+    <w:p>
+      <w:pPr>
+        <w:pStyle w:val="NoSpacing"/>
+        <w:rPr>
+          <w:color w:val="4EA72E" w:themeColor="accent6"/>
+        </w:rPr>
+      </w:pPr>
+      <w:r>
+        <w:rPr>
+          <w:color w:val="4EA72E" w:themeColor="accent6"/>
+        </w:rPr>
+        <w:t xml:space="preserve">    public static String </w:t>
+      </w:r>
+      <w:proofErr w:type="gramStart"/>
+      <w:r>
+        <w:rPr>
+          <w:color w:val="4EA72E" w:themeColor="accent6"/>
+        </w:rPr>
+        <w:t>encrypt(</w:t>
+      </w:r>
+      <w:proofErr w:type="gramEnd"/>
+      <w:r>
+        <w:rPr>
+          <w:color w:val="4EA72E" w:themeColor="accent6"/>
+        </w:rPr>
+        <w:t xml:space="preserve">String </w:t>
+      </w:r>
+      <w:proofErr w:type="spellStart"/>
+      <w:r>
+        <w:rPr>
+          <w:color w:val="4EA72E" w:themeColor="accent6"/>
+        </w:rPr>
+        <w:t>fileText</w:t>
+      </w:r>
+      <w:proofErr w:type="spellEnd"/>
+      <w:r>
+        <w:rPr>
+          <w:color w:val="4EA72E" w:themeColor="accent6"/>
+        </w:rPr>
+        <w:t>, int shift) {</w:t>
+      </w:r>
+    </w:p>
+    <w:p>
+      <w:pPr>
+        <w:pStyle w:val="NoSpacing"/>
+        <w:rPr>
+          <w:color w:val="4EA72E" w:themeColor="accent6"/>
+        </w:rPr>
+      </w:pPr>
+      <w:r>
+        <w:rPr>
+          <w:color w:val="4EA72E" w:themeColor="accent6"/>
+        </w:rPr>
+        <w:t xml:space="preserve">        StringBuilder </w:t>
+      </w:r>
+      <w:proofErr w:type="spellStart"/>
+      <w:r>
+        <w:rPr>
+          <w:color w:val="4EA72E" w:themeColor="accent6"/>
+        </w:rPr>
+        <w:t>encryptedMessage</w:t>
+      </w:r>
+      <w:proofErr w:type="spellEnd"/>
+      <w:r>
+        <w:rPr>
+          <w:color w:val="4EA72E" w:themeColor="accent6"/>
+        </w:rPr>
+        <w:t xml:space="preserve"> = new </w:t>
+      </w:r>
+      <w:proofErr w:type="gramStart"/>
+      <w:r>
+        <w:rPr>
+          <w:color w:val="4EA72E" w:themeColor="accent6"/>
+        </w:rPr>
+        <w:t>StringBuilder(</w:t>
+      </w:r>
+      <w:proofErr w:type="gramEnd"/>
+      <w:r>
+        <w:rPr>
+          <w:color w:val="4EA72E" w:themeColor="accent6"/>
+        </w:rPr>
+        <w:t>);</w:t>
+      </w:r>
+    </w:p>
+    <w:p>
+      <w:pPr>
+        <w:pStyle w:val="NoSpacing"/>
+        <w:rPr>
+          <w:color w:val="4EA72E" w:themeColor="accent6"/>
+        </w:rPr>
+      </w:pPr>
+      <w:r>
+        <w:rPr>
+          <w:color w:val="4EA72E" w:themeColor="accent6"/>
+        </w:rPr>
+        <w:t xml:space="preserve">        for (char </w:t>
+      </w:r>
+      <w:proofErr w:type="gramStart"/>
+      <w:r>
+        <w:rPr>
+          <w:color w:val="4EA72E" w:themeColor="accent6"/>
+        </w:rPr>
+        <w:t>c :</w:t>
+      </w:r>
+      <w:proofErr w:type="gramEnd"/>
+      <w:r>
+        <w:rPr>
+          <w:color w:val="4EA72E" w:themeColor="accent6"/>
+        </w:rPr>
+        <w:t xml:space="preserve"> </w:t>
+      </w:r>
+      <w:proofErr w:type="spellStart"/>
+      <w:r>
+        <w:rPr>
+          <w:color w:val="4EA72E" w:themeColor="accent6"/>
+        </w:rPr>
+        <w:t>fileText.toCharArray</w:t>
+      </w:r>
+      <w:proofErr w:type="spellEnd"/>
+      <w:r>
+        <w:rPr>
+          <w:color w:val="4EA72E" w:themeColor="accent6"/>
+        </w:rPr>
+        <w:t>()) {</w:t>
+      </w:r>
+    </w:p>
+    <w:p>
+      <w:pPr>
+        <w:pStyle w:val="NoSpacing"/>
+        <w:rPr>
+          <w:color w:val="4EA72E" w:themeColor="accent6"/>
+        </w:rPr>
+      </w:pPr>
+      <w:r>
+        <w:rPr>
+          <w:color w:val="4EA72E" w:themeColor="accent6"/>
+        </w:rPr>
+        <w:t xml:space="preserve">            if (</w:t>
+      </w:r>
+      <w:proofErr w:type="spellStart"/>
+      <w:r>
+        <w:rPr>
+          <w:color w:val="4EA72E" w:themeColor="accent6"/>
+        </w:rPr>
+        <w:t>Character.isLetter</w:t>
+      </w:r>
+      <w:proofErr w:type="spellEnd"/>
+      <w:r>
+        <w:rPr>
+          <w:color w:val="4EA72E" w:themeColor="accent6"/>
+        </w:rPr>
+        <w:t>(c)) {</w:t>
+      </w:r>
+    </w:p>
+    <w:p>
+      <w:pPr>
+        <w:pStyle w:val="NoSpacing"/>
+        <w:rPr>
+          <w:color w:val="4EA72E" w:themeColor="accent6"/>
+        </w:rPr>
+      </w:pPr>
+      <w:r>
+        <w:rPr>
+          <w:color w:val="4EA72E" w:themeColor="accent6"/>
+        </w:rPr>
+        <w:t xml:space="preserve">                char base = </w:t>
+      </w:r>
+      <w:proofErr w:type="spellStart"/>
+      <w:r>
+        <w:rPr>
+          <w:color w:val="4EA72E" w:themeColor="accent6"/>
+        </w:rPr>
+        <w:t>Character.isLowerCase</w:t>
+      </w:r>
+      <w:proofErr w:type="spellEnd"/>
+      <w:r>
+        <w:rPr>
+          <w:color w:val="4EA72E" w:themeColor="accent6"/>
+        </w:rPr>
+        <w:t>(c</w:t>
+      </w:r>
+      <w:proofErr w:type="gramStart"/>
+      <w:r>
+        <w:rPr>
+          <w:color w:val="4EA72E" w:themeColor="accent6"/>
+        </w:rPr>
+        <w:t>) ?</w:t>
+      </w:r>
+      <w:proofErr w:type="gramEnd"/>
+      <w:r>
+        <w:rPr>
+          <w:color w:val="4EA72E" w:themeColor="accent6"/>
+        </w:rPr>
+        <w:t xml:space="preserve"> 'a</w:t>
+      </w:r>
+      <w:proofErr w:type="gramStart"/>
+      <w:r>
+        <w:rPr>
+          <w:color w:val="4EA72E" w:themeColor="accent6"/>
+        </w:rPr>
+        <w:t>' :</w:t>
+      </w:r>
+      <w:proofErr w:type="gramEnd"/>
+      <w:r>
+        <w:rPr>
+          <w:color w:val="4EA72E" w:themeColor="accent6"/>
+        </w:rPr>
+        <w:t xml:space="preserve"> 'A';</w:t>
+      </w:r>
+    </w:p>
+    <w:p>
+      <w:pPr>
+        <w:pStyle w:val="NoSpacing"/>
+        <w:rPr>
+          <w:color w:val="4EA72E" w:themeColor="accent6"/>
+        </w:rPr>
+      </w:pPr>
+      <w:r>
+        <w:rPr>
+          <w:color w:val="4EA72E" w:themeColor="accent6"/>
+        </w:rPr>
+        <w:t xml:space="preserve">                c = (char) ((c - base + shift) % 26 + base</w:t>
+      </w:r>
+      <w:proofErr w:type="gramStart"/>
+      <w:r>
+        <w:rPr>
+          <w:color w:val="4EA72E" w:themeColor="accent6"/>
+        </w:rPr>
+        <w:t>);</w:t>
+      </w:r>
+      <w:proofErr w:type="gramEnd"/>
+    </w:p>
+    <w:p>
+      <w:pPr>
+        <w:pStyle w:val="NoSpacing"/>
+        <w:rPr>
+          <w:color w:val="4EA72E" w:themeColor="accent6"/>
+        </w:rPr>
+      </w:pPr>
+      <w:r>
+        <w:rPr>
+          <w:color w:val="4EA72E" w:themeColor="accent6"/>
+        </w:rPr>
+        <w:t xml:space="preserve">            }</w:t>
+      </w:r>
+    </w:p>
+    <w:p>
+      <w:pPr>
+        <w:pStyle w:val="NoSpacing"/>
+        <w:rPr>
+          <w:color w:val="4EA72E" w:themeColor="accent6"/>
+        </w:rPr>
+      </w:pPr>
+      <w:r>
+        <w:rPr>
+          <w:color w:val="4EA72E" w:themeColor="accent6"/>
+        </w:rPr>
+        <w:t xml:space="preserve">            </w:t>
+      </w:r>
+      <w:proofErr w:type="spellStart"/>
+      <w:r>
+        <w:rPr>
+          <w:color w:val="4EA72E" w:themeColor="accent6"/>
+        </w:rPr>
+        <w:t>encryptedMessage.append</w:t>
+      </w:r>
+      <w:proofErr w:type="spellEnd"/>
+      <w:r>
+        <w:rPr>
+          <w:color w:val="4EA72E" w:themeColor="accent6"/>
+        </w:rPr>
+        <w:t>(c</w:t>
+      </w:r>
+      <w:proofErr w:type="gramStart"/>
+      <w:r>
+        <w:rPr>
+          <w:color w:val="4EA72E" w:themeColor="accent6"/>
+        </w:rPr>
+        <w:t>);</w:t>
+      </w:r>
+      <w:proofErr w:type="gramEnd"/>
+    </w:p>
+    <w:p>
+      <w:pPr>
+        <w:pStyle w:val="NoSpacing"/>
+        <w:rPr>
+          <w:color w:val="4EA72E" w:themeColor="accent6"/>
+        </w:rPr>
+      </w:pPr>
+      <w:r>
+        <w:rPr>
+          <w:color w:val="4EA72E" w:themeColor="accent6"/>
+        </w:rPr>
+        <w:t xml:space="preserve">        }</w:t>
+      </w:r>
+    </w:p>
+    <w:p>
+      <w:pPr>
+        <w:pStyle w:val="NoSpacing"/>
+        <w:rPr>
+          <w:color w:val="4EA72E" w:themeColor="accent6"/>
+        </w:rPr>
+      </w:pPr>
+      <w:r>
+        <w:rPr>
+          <w:color w:val="4EA72E" w:themeColor="accent6"/>
+        </w:rPr>
+        <w:t xml:space="preserve">        return </w:t>
+      </w:r>
+      <w:proofErr w:type="spellStart"/>
+      <w:r>
+        <w:rPr>
+          <w:color w:val="4EA72E" w:themeColor="accent6"/>
+        </w:rPr>
+        <w:t>encryptedMessage.toString</w:t>
+      </w:r>
+      <w:proofErr w:type="spellEnd"/>
+      <w:r>
+        <w:rPr>
+          <w:color w:val="4EA72E" w:themeColor="accent6"/>
+        </w:rPr>
+        <w:t>(</w:t>
+      </w:r>
+      <w:proofErr w:type="gramStart"/>
+      <w:r>
+        <w:rPr>
+          <w:color w:val="4EA72E" w:themeColor="accent6"/>
+        </w:rPr>
+        <w:t>);</w:t>
+      </w:r>
+      <w:proofErr w:type="gramEnd"/>
+    </w:p>
+    <w:p>
+      <w:pPr>
+        <w:pStyle w:val="NoSpacing"/>
+        <w:rPr>
+          <w:color w:val="4EA72E" w:themeColor="accent6"/>
+        </w:rPr>
+      </w:pPr>
+      <w:r>
+        <w:rPr>
+          <w:color w:val="4EA72E" w:themeColor="accent6"/>
+        </w:rPr>
+        <w:t xml:space="preserve">    }</w:t>
+      </w:r>
+    </w:p>
+    <w:p>
+      <w:pPr>
+        <w:pStyle w:val="NoSpacing"/>
+        <w:rPr>
+          <w:color w:val="4EA72E" w:themeColor="accent6"/>
+        </w:rPr>
+      </w:pPr>
+    </w:p>
+    <w:p>
+      <w:pPr>
+        <w:pStyle w:val="NoSpacing"/>
+        <w:rPr>
+          <w:color w:val="4EA72E" w:themeColor="accent6"/>
+        </w:rPr>
+      </w:pPr>
+      <w:r>
+        <w:rPr>
+          <w:color w:val="4EA72E" w:themeColor="accent6"/>
+        </w:rPr>
+        <w:t xml:space="preserve">    public static String </w:t>
+      </w:r>
+      <w:proofErr w:type="gramStart"/>
+      <w:r>
+        <w:rPr>
+          <w:color w:val="4EA72E" w:themeColor="accent6"/>
+        </w:rPr>
+        <w:t>decrypt(</w:t>
+      </w:r>
+      <w:proofErr w:type="gramEnd"/>
+      <w:r>
+        <w:rPr>
+          <w:color w:val="4EA72E" w:themeColor="accent6"/>
+        </w:rPr>
+        <w:t xml:space="preserve">String </w:t>
+      </w:r>
+      <w:proofErr w:type="spellStart"/>
+      <w:r>
+        <w:rPr>
+          <w:color w:val="4EA72E" w:themeColor="accent6"/>
+        </w:rPr>
+        <w:t>fileText</w:t>
+      </w:r>
+      <w:proofErr w:type="spellEnd"/>
+      <w:r>
+        <w:rPr>
+          <w:color w:val="4EA72E" w:themeColor="accent6"/>
+        </w:rPr>
+        <w:t>, int shift) {</w:t>
+      </w:r>
+    </w:p>
+    <w:p>
+      <w:pPr>
+        <w:pStyle w:val="NoSpacing"/>
+        <w:rPr>
+          <w:color w:val="4EA72E" w:themeColor="accent6"/>
+        </w:rPr>
+      </w:pPr>
+      <w:r>
+        <w:rPr>
+          <w:color w:val="4EA72E" w:themeColor="accent6"/>
+        </w:rPr>
+        <w:t xml:space="preserve">        return </w:t>
+      </w:r>
+      <w:proofErr w:type="gramStart"/>
+      <w:r>
+        <w:rPr>
+          <w:color w:val="4EA72E" w:themeColor="accent6"/>
+        </w:rPr>
+        <w:t>encrypt(</w:t>
+      </w:r>
+      <w:proofErr w:type="spellStart"/>
+      <w:proofErr w:type="gramEnd"/>
+      <w:r>
+        <w:rPr>
+          <w:color w:val="4EA72E" w:themeColor="accent6"/>
+        </w:rPr>
+        <w:t>fileText</w:t>
+      </w:r>
+      <w:proofErr w:type="spellEnd"/>
+      <w:r>
+        <w:rPr>
+          <w:color w:val="4EA72E" w:themeColor="accent6"/>
+        </w:rPr>
+        <w:t>, 26 - shift % 26); // Reuse encrypt for decryption</w:t>
+      </w:r>
+    </w:p>
+    <w:p>
+      <w:pPr>
+        <w:pStyle w:val="NoSpacing"/>
+        <w:rPr>
+          <w:color w:val="4EA72E" w:themeColor="accent6"/>
+        </w:rPr>
+      </w:pPr>
+      <w:r>
+        <w:rPr>
+          <w:color w:val="4EA72E" w:themeColor="accent6"/>
+        </w:rPr>
+        <w:t xml:space="preserve">    }</w:t>
+      </w:r>
+    </w:p>
+    <w:p>
+      <w:pPr>
+        <w:pStyle w:val="NoSpacing"/>
+        <w:rPr>
+          <w:color w:val="4EA72E" w:themeColor="accent6"/>
+        </w:rPr>
+      </w:pPr>
+      <w:r>
+        <w:rPr>
+          <w:color w:val="4EA72E" w:themeColor="accent6"/>
+        </w:rPr>
+        <w:t>}</w:t>
+      </w:r>
+    </w:p>
+    <w:p>
+      <w:pPr>
+        <w:pStyle w:val="NoSpacing"/>
+      </w:pPr>
+    </w:p>
+    <w:p>
+      <w:pPr>
+        <w:pStyle w:val="NoSpacing"/>
+        <w:rPr>
+          <w:b/>
+          <w:bCs/>
+        </w:rPr>
+      </w:pPr>
+      <w:r>
+        <w:rPr>
+          <w:b/>
+          <w:bCs/>
+        </w:rPr>
+        <w:t>Benefits of Refactoring:</w:t>
+      </w:r>
+    </w:p>
+    <w:p>
+      <w:pPr>
+        <w:pStyle w:val="NoSpacing"/>
+        <w:numPr>
+          <w:ilvl w:val="0"/>
+          <w:numId w:val="36"/>
+        </w:numPr>
+      </w:pPr>
+      <w:r>
+        <w:t>Enhanced readability and maintainability.</w:t>
+      </w:r>
+    </w:p>
+    <w:p>
+      <w:pPr>
+        <w:pStyle w:val="NoSpacing"/>
+        <w:numPr>
+          <w:ilvl w:val="0"/>
+          <w:numId w:val="36"/>
+        </w:numPr>
+      </w:pPr>
+      <w:r>
+        <w:t>Better resource management with try-with-resources.</w:t>
+      </w:r>
+    </w:p>
+    <w:p>
+      <w:pPr>
+        <w:pStyle w:val="NoSpacing"/>
+        <w:numPr>
+          <w:ilvl w:val="0"/>
+          <w:numId w:val="36"/>
+        </w:numPr>
+      </w:pPr>
+      <w:r>
+        <w:t>Modularized logic for reusability.</w:t>
+      </w:r>
+    </w:p>
+    <w:p>
+      <w:pPr>
+        <w:pStyle w:val="NoSpacing"/>
+        <w:numPr>
+          <w:ilvl w:val="0"/>
+          <w:numId w:val="36"/>
+        </w:numPr>
+      </w:pPr>
+      <w:r>
+        <w:t>Handles edge cases like invalid inputs and empty files effectively.</w:t>
+      </w:r>
+    </w:p>
+    <w:p>
+      <w:pPr>
+        <w:pStyle w:val="NoSpacing"/>
+        <w:numPr>
+          <w:ilvl w:val="0"/>
+          <w:numId w:val="36"/>
+        </w:numPr>
+      </w:pPr>
+      <w:r>
+        <w:t>Allows flexible file paths for both input and output.</w:t>
+      </w:r>
+    </w:p>
+    <w:p>
+      <w:pPr>
+        <w:pStyle w:val="NoSpacing"/>
+      </w:pPr>
+    </w:p>
     <w:sectPr>
       <w:pgSz w:w="11906" w:h="16838"/>
       <w:pgMar w:top="1440" w:right="1440" w:bottom="1440" w:left="1440" w:header="708" w:footer="708" w:gutter="0"/>
@@ -8410,6 +12262,119 @@
     </w:lvl>
   </w:abstractNum>
   <w:abstractNum w:abstractNumId="5" w15:restartNumberingAfterBreak="0">
+    <w:nsid w:val="11A5280D"/>
+    <w:multiLevelType w:val="multilevel"/>
+    <w:tmpl w:val="804E9CCE"/>
+    <w:lvl w:ilvl="0">
+      <w:start w:val="1"/>
+      <w:numFmt w:val="decimal"/>
+      <w:lvlText w:val="%1."/>
+      <w:lvlJc w:val="left"/>
+      <w:pPr>
+        <w:tabs>
+          <w:tab w:val="num" w:pos="720"/>
+        </w:tabs>
+        <w:ind w:left="720" w:hanging="360"/>
+      </w:pPr>
+    </w:lvl>
+    <w:lvl w:ilvl="1" w:tentative="1">
+      <w:start w:val="1"/>
+      <w:numFmt w:val="decimal"/>
+      <w:lvlText w:val="%2."/>
+      <w:lvlJc w:val="left"/>
+      <w:pPr>
+        <w:tabs>
+          <w:tab w:val="num" w:pos="1440"/>
+        </w:tabs>
+        <w:ind w:left="1440" w:hanging="360"/>
+      </w:pPr>
+    </w:lvl>
+    <w:lvl w:ilvl="2" w:tentative="1">
+      <w:start w:val="1"/>
+      <w:numFmt w:val="decimal"/>
+      <w:lvlText w:val="%3."/>
+      <w:lvlJc w:val="left"/>
+      <w:pPr>
+        <w:tabs>
+          <w:tab w:val="num" w:pos="2160"/>
+        </w:tabs>
+        <w:ind w:left="2160" w:hanging="360"/>
+      </w:pPr>
+    </w:lvl>
+    <w:lvl w:ilvl="3" w:tentative="1">
+      <w:start w:val="1"/>
+      <w:numFmt w:val="decimal"/>
+      <w:lvlText w:val="%4."/>
+      <w:lvlJc w:val="left"/>
+      <w:pPr>
+        <w:tabs>
+          <w:tab w:val="num" w:pos="2880"/>
+        </w:tabs>
+        <w:ind w:left="2880" w:hanging="360"/>
+      </w:pPr>
+    </w:lvl>
+    <w:lvl w:ilvl="4" w:tentative="1">
+      <w:start w:val="1"/>
+      <w:numFmt w:val="decimal"/>
+      <w:lvlText w:val="%5."/>
+      <w:lvlJc w:val="left"/>
+      <w:pPr>
+        <w:tabs>
+          <w:tab w:val="num" w:pos="3600"/>
+        </w:tabs>
+        <w:ind w:left="3600" w:hanging="360"/>
+      </w:pPr>
+    </w:lvl>
+    <w:lvl w:ilvl="5" w:tentative="1">
+      <w:start w:val="1"/>
+      <w:numFmt w:val="decimal"/>
+      <w:lvlText w:val="%6."/>
+      <w:lvlJc w:val="left"/>
+      <w:pPr>
+        <w:tabs>
+          <w:tab w:val="num" w:pos="4320"/>
+        </w:tabs>
+        <w:ind w:left="4320" w:hanging="360"/>
+      </w:pPr>
+    </w:lvl>
+    <w:lvl w:ilvl="6" w:tentative="1">
+      <w:start w:val="1"/>
+      <w:numFmt w:val="decimal"/>
+      <w:lvlText w:val="%7."/>
+      <w:lvlJc w:val="left"/>
+      <w:pPr>
+        <w:tabs>
+          <w:tab w:val="num" w:pos="5040"/>
+        </w:tabs>
+        <w:ind w:left="5040" w:hanging="360"/>
+      </w:pPr>
+    </w:lvl>
+    <w:lvl w:ilvl="7" w:tentative="1">
+      <w:start w:val="1"/>
+      <w:numFmt w:val="decimal"/>
+      <w:lvlText w:val="%8."/>
+      <w:lvlJc w:val="left"/>
+      <w:pPr>
+        <w:tabs>
+          <w:tab w:val="num" w:pos="5760"/>
+        </w:tabs>
+        <w:ind w:left="5760" w:hanging="360"/>
+      </w:pPr>
+    </w:lvl>
+    <w:lvl w:ilvl="8" w:tentative="1">
+      <w:start w:val="1"/>
+      <w:numFmt w:val="decimal"/>
+      <w:lvlText w:val="%9."/>
+      <w:lvlJc w:val="left"/>
+      <w:pPr>
+        <w:tabs>
+          <w:tab w:val="num" w:pos="6480"/>
+        </w:tabs>
+        <w:ind w:left="6480" w:hanging="360"/>
+      </w:pPr>
+    </w:lvl>
+  </w:abstractNum>
+  <w:abstractNum w:abstractNumId="6" w15:restartNumberingAfterBreak="0">
     <w:nsid w:val="146A4FCE"/>
     <w:multiLevelType w:val="multilevel"/>
     <w:tmpl w:val="C08E91C0"/>
@@ -8558,7 +12523,7 @@
       </w:rPr>
     </w:lvl>
   </w:abstractNum>
-  <w:abstractNum w:abstractNumId="6" w15:restartNumberingAfterBreak="0">
+  <w:abstractNum w:abstractNumId="7" w15:restartNumberingAfterBreak="0">
     <w:nsid w:val="16336977"/>
     <w:multiLevelType w:val="multilevel"/>
     <w:tmpl w:val="ABFEA9F2"/>
@@ -8707,7 +12672,7 @@
       </w:rPr>
     </w:lvl>
   </w:abstractNum>
-  <w:abstractNum w:abstractNumId="7" w15:restartNumberingAfterBreak="0">
+  <w:abstractNum w:abstractNumId="8" w15:restartNumberingAfterBreak="0">
     <w:nsid w:val="1CFA4F64"/>
     <w:multiLevelType w:val="hybridMultilevel"/>
     <w:tmpl w:val="DBA6F644"/>
@@ -8820,7 +12785,7 @@
       </w:rPr>
     </w:lvl>
   </w:abstractNum>
-  <w:abstractNum w:abstractNumId="8" w15:restartNumberingAfterBreak="0">
+  <w:abstractNum w:abstractNumId="9" w15:restartNumberingAfterBreak="0">
     <w:nsid w:val="1D643512"/>
     <w:multiLevelType w:val="multilevel"/>
     <w:tmpl w:val="48DED536"/>
@@ -8969,7 +12934,7 @@
       </w:rPr>
     </w:lvl>
   </w:abstractNum>
-  <w:abstractNum w:abstractNumId="9" w15:restartNumberingAfterBreak="0">
+  <w:abstractNum w:abstractNumId="10" w15:restartNumberingAfterBreak="0">
     <w:nsid w:val="1E8A5E69"/>
     <w:multiLevelType w:val="hybridMultilevel"/>
     <w:tmpl w:val="453EDFEA"/>
@@ -9082,7 +13047,7 @@
       </w:rPr>
     </w:lvl>
   </w:abstractNum>
-  <w:abstractNum w:abstractNumId="10" w15:restartNumberingAfterBreak="0">
+  <w:abstractNum w:abstractNumId="11" w15:restartNumberingAfterBreak="0">
     <w:nsid w:val="23A4705F"/>
     <w:multiLevelType w:val="hybridMultilevel"/>
     <w:tmpl w:val="8AA096B0"/>
@@ -9195,7 +13160,7 @@
       </w:rPr>
     </w:lvl>
   </w:abstractNum>
-  <w:abstractNum w:abstractNumId="11" w15:restartNumberingAfterBreak="0">
+  <w:abstractNum w:abstractNumId="12" w15:restartNumberingAfterBreak="0">
     <w:nsid w:val="276B696C"/>
     <w:multiLevelType w:val="hybridMultilevel"/>
     <w:tmpl w:val="6066C882"/>
@@ -9308,7 +13273,7 @@
       </w:rPr>
     </w:lvl>
   </w:abstractNum>
-  <w:abstractNum w:abstractNumId="12" w15:restartNumberingAfterBreak="0">
+  <w:abstractNum w:abstractNumId="13" w15:restartNumberingAfterBreak="0">
     <w:nsid w:val="288B0B2A"/>
     <w:multiLevelType w:val="hybridMultilevel"/>
     <w:tmpl w:val="EA44C50A"/>
@@ -9421,7 +13386,7 @@
       </w:rPr>
     </w:lvl>
   </w:abstractNum>
-  <w:abstractNum w:abstractNumId="13" w15:restartNumberingAfterBreak="0">
+  <w:abstractNum w:abstractNumId="14" w15:restartNumberingAfterBreak="0">
     <w:nsid w:val="2BCA2CDB"/>
     <w:multiLevelType w:val="hybridMultilevel"/>
     <w:tmpl w:val="157A6896"/>
@@ -9534,7 +13499,7 @@
       </w:rPr>
     </w:lvl>
   </w:abstractNum>
-  <w:abstractNum w:abstractNumId="14" w15:restartNumberingAfterBreak="0">
+  <w:abstractNum w:abstractNumId="15" w15:restartNumberingAfterBreak="0">
     <w:nsid w:val="36D54A84"/>
     <w:multiLevelType w:val="hybridMultilevel"/>
     <w:tmpl w:val="EE469528"/>
@@ -9647,7 +13612,7 @@
       </w:rPr>
     </w:lvl>
   </w:abstractNum>
-  <w:abstractNum w:abstractNumId="15" w15:restartNumberingAfterBreak="0">
+  <w:abstractNum w:abstractNumId="16" w15:restartNumberingAfterBreak="0">
     <w:nsid w:val="36EE0EA8"/>
     <w:multiLevelType w:val="multilevel"/>
     <w:tmpl w:val="FFF2975A"/>
@@ -9760,7 +13725,124 @@
       </w:pPr>
     </w:lvl>
   </w:abstractNum>
-  <w:abstractNum w:abstractNumId="16" w15:restartNumberingAfterBreak="0">
+  <w:abstractNum w:abstractNumId="17" w15:restartNumberingAfterBreak="0">
+    <w:nsid w:val="3A0E5A0D"/>
+    <w:multiLevelType w:val="multilevel"/>
+    <w:tmpl w:val="F01E37F4"/>
+    <w:lvl w:ilvl="0">
+      <w:start w:val="1"/>
+      <w:numFmt w:val="decimal"/>
+      <w:lvlText w:val="%1."/>
+      <w:lvlJc w:val="left"/>
+      <w:pPr>
+        <w:tabs>
+          <w:tab w:val="num" w:pos="720"/>
+        </w:tabs>
+        <w:ind w:left="720" w:hanging="360"/>
+      </w:pPr>
+    </w:lvl>
+    <w:lvl w:ilvl="1">
+      <w:start w:val="1"/>
+      <w:numFmt w:val="bullet"/>
+      <w:lvlText w:val="o"/>
+      <w:lvlJc w:val="left"/>
+      <w:pPr>
+        <w:tabs>
+          <w:tab w:val="num" w:pos="1440"/>
+        </w:tabs>
+        <w:ind w:left="1440" w:hanging="360"/>
+      </w:pPr>
+      <w:rPr>
+        <w:rFonts w:ascii="Courier New" w:hAnsi="Courier New" w:hint="default"/>
+        <w:sz w:val="20"/>
+      </w:rPr>
+    </w:lvl>
+    <w:lvl w:ilvl="2" w:tentative="1">
+      <w:start w:val="1"/>
+      <w:numFmt w:val="decimal"/>
+      <w:lvlText w:val="%3."/>
+      <w:lvlJc w:val="left"/>
+      <w:pPr>
+        <w:tabs>
+          <w:tab w:val="num" w:pos="2160"/>
+        </w:tabs>
+        <w:ind w:left="2160" w:hanging="360"/>
+      </w:pPr>
+    </w:lvl>
+    <w:lvl w:ilvl="3" w:tentative="1">
+      <w:start w:val="1"/>
+      <w:numFmt w:val="decimal"/>
+      <w:lvlText w:val="%4."/>
+      <w:lvlJc w:val="left"/>
+      <w:pPr>
+        <w:tabs>
+          <w:tab w:val="num" w:pos="2880"/>
+        </w:tabs>
+        <w:ind w:left="2880" w:hanging="360"/>
+      </w:pPr>
+    </w:lvl>
+    <w:lvl w:ilvl="4" w:tentative="1">
+      <w:start w:val="1"/>
+      <w:numFmt w:val="decimal"/>
+      <w:lvlText w:val="%5."/>
+      <w:lvlJc w:val="left"/>
+      <w:pPr>
+        <w:tabs>
+          <w:tab w:val="num" w:pos="3600"/>
+        </w:tabs>
+        <w:ind w:left="3600" w:hanging="360"/>
+      </w:pPr>
+    </w:lvl>
+    <w:lvl w:ilvl="5" w:tentative="1">
+      <w:start w:val="1"/>
+      <w:numFmt w:val="decimal"/>
+      <w:lvlText w:val="%6."/>
+      <w:lvlJc w:val="left"/>
+      <w:pPr>
+        <w:tabs>
+          <w:tab w:val="num" w:pos="4320"/>
+        </w:tabs>
+        <w:ind w:left="4320" w:hanging="360"/>
+      </w:pPr>
+    </w:lvl>
+    <w:lvl w:ilvl="6" w:tentative="1">
+      <w:start w:val="1"/>
+      <w:numFmt w:val="decimal"/>
+      <w:lvlText w:val="%7."/>
+      <w:lvlJc w:val="left"/>
+      <w:pPr>
+        <w:tabs>
+          <w:tab w:val="num" w:pos="5040"/>
+        </w:tabs>
+        <w:ind w:left="5040" w:hanging="360"/>
+      </w:pPr>
+    </w:lvl>
+    <w:lvl w:ilvl="7" w:tentative="1">
+      <w:start w:val="1"/>
+      <w:numFmt w:val="decimal"/>
+      <w:lvlText w:val="%8."/>
+      <w:lvlJc w:val="left"/>
+      <w:pPr>
+        <w:tabs>
+          <w:tab w:val="num" w:pos="5760"/>
+        </w:tabs>
+        <w:ind w:left="5760" w:hanging="360"/>
+      </w:pPr>
+    </w:lvl>
+    <w:lvl w:ilvl="8" w:tentative="1">
+      <w:start w:val="1"/>
+      <w:numFmt w:val="decimal"/>
+      <w:lvlText w:val="%9."/>
+      <w:lvlJc w:val="left"/>
+      <w:pPr>
+        <w:tabs>
+          <w:tab w:val="num" w:pos="6480"/>
+        </w:tabs>
+        <w:ind w:left="6480" w:hanging="360"/>
+      </w:pPr>
+    </w:lvl>
+  </w:abstractNum>
+  <w:abstractNum w:abstractNumId="18" w15:restartNumberingAfterBreak="0">
     <w:nsid w:val="3C1C4A07"/>
     <w:multiLevelType w:val="hybridMultilevel"/>
     <w:tmpl w:val="5D5ADA74"/>
@@ -9873,7 +13955,7 @@
       </w:rPr>
     </w:lvl>
   </w:abstractNum>
-  <w:abstractNum w:abstractNumId="17" w15:restartNumberingAfterBreak="0">
+  <w:abstractNum w:abstractNumId="19" w15:restartNumberingAfterBreak="0">
     <w:nsid w:val="3C52513A"/>
     <w:multiLevelType w:val="multilevel"/>
     <w:tmpl w:val="C5CCCCBE"/>
@@ -9990,7 +14072,7 @@
       </w:pPr>
     </w:lvl>
   </w:abstractNum>
-  <w:abstractNum w:abstractNumId="18" w15:restartNumberingAfterBreak="0">
+  <w:abstractNum w:abstractNumId="20" w15:restartNumberingAfterBreak="0">
     <w:nsid w:val="3F2A0099"/>
     <w:multiLevelType w:val="hybridMultilevel"/>
     <w:tmpl w:val="1242C8BA"/>
@@ -10103,7 +14185,7 @@
       </w:rPr>
     </w:lvl>
   </w:abstractNum>
-  <w:abstractNum w:abstractNumId="19" w15:restartNumberingAfterBreak="0">
+  <w:abstractNum w:abstractNumId="21" w15:restartNumberingAfterBreak="0">
     <w:nsid w:val="43571F69"/>
     <w:multiLevelType w:val="multilevel"/>
     <w:tmpl w:val="811CA364"/>
@@ -10252,7 +14334,7 @@
       </w:rPr>
     </w:lvl>
   </w:abstractNum>
-  <w:abstractNum w:abstractNumId="20" w15:restartNumberingAfterBreak="0">
+  <w:abstractNum w:abstractNumId="22" w15:restartNumberingAfterBreak="0">
     <w:nsid w:val="45A337FC"/>
     <w:multiLevelType w:val="multilevel"/>
     <w:tmpl w:val="EA4E5D1C"/>
@@ -10401,7 +14483,7 @@
       </w:rPr>
     </w:lvl>
   </w:abstractNum>
-  <w:abstractNum w:abstractNumId="21" w15:restartNumberingAfterBreak="0">
+  <w:abstractNum w:abstractNumId="23" w15:restartNumberingAfterBreak="0">
     <w:nsid w:val="45FD3945"/>
     <w:multiLevelType w:val="multilevel"/>
     <w:tmpl w:val="7A385DBA"/>
@@ -10550,7 +14632,7 @@
       </w:rPr>
     </w:lvl>
   </w:abstractNum>
-  <w:abstractNum w:abstractNumId="22" w15:restartNumberingAfterBreak="0">
+  <w:abstractNum w:abstractNumId="24" w15:restartNumberingAfterBreak="0">
     <w:nsid w:val="4C5F191B"/>
     <w:multiLevelType w:val="multilevel"/>
     <w:tmpl w:val="CCE288E2"/>
@@ -10663,7 +14745,7 @@
       </w:pPr>
     </w:lvl>
   </w:abstractNum>
-  <w:abstractNum w:abstractNumId="23" w15:restartNumberingAfterBreak="0">
+  <w:abstractNum w:abstractNumId="25" w15:restartNumberingAfterBreak="0">
     <w:nsid w:val="52042B3E"/>
     <w:multiLevelType w:val="hybridMultilevel"/>
     <w:tmpl w:val="67AA3A7C"/>
@@ -10776,7 +14858,7 @@
       </w:rPr>
     </w:lvl>
   </w:abstractNum>
-  <w:abstractNum w:abstractNumId="24" w15:restartNumberingAfterBreak="0">
+  <w:abstractNum w:abstractNumId="26" w15:restartNumberingAfterBreak="0">
     <w:nsid w:val="53DB46A5"/>
     <w:multiLevelType w:val="hybridMultilevel"/>
     <w:tmpl w:val="CE5C1730"/>
@@ -10889,7 +14971,7 @@
       </w:rPr>
     </w:lvl>
   </w:abstractNum>
-  <w:abstractNum w:abstractNumId="25" w15:restartNumberingAfterBreak="0">
+  <w:abstractNum w:abstractNumId="27" w15:restartNumberingAfterBreak="0">
     <w:nsid w:val="598E5414"/>
     <w:multiLevelType w:val="multilevel"/>
     <w:tmpl w:val="7EE8189C"/>
@@ -11038,7 +15120,7 @@
       </w:rPr>
     </w:lvl>
   </w:abstractNum>
-  <w:abstractNum w:abstractNumId="26" w15:restartNumberingAfterBreak="0">
+  <w:abstractNum w:abstractNumId="28" w15:restartNumberingAfterBreak="0">
     <w:nsid w:val="5BB1519E"/>
     <w:multiLevelType w:val="multilevel"/>
     <w:tmpl w:val="BF162000"/>
@@ -11187,7 +15269,7 @@
       </w:rPr>
     </w:lvl>
   </w:abstractNum>
-  <w:abstractNum w:abstractNumId="27" w15:restartNumberingAfterBreak="0">
+  <w:abstractNum w:abstractNumId="29" w15:restartNumberingAfterBreak="0">
     <w:nsid w:val="67BB4034"/>
     <w:multiLevelType w:val="multilevel"/>
     <w:tmpl w:val="7B8E8798"/>
@@ -11336,7 +15418,7 @@
       </w:rPr>
     </w:lvl>
   </w:abstractNum>
-  <w:abstractNum w:abstractNumId="28" w15:restartNumberingAfterBreak="0">
+  <w:abstractNum w:abstractNumId="30" w15:restartNumberingAfterBreak="0">
     <w:nsid w:val="6E923454"/>
     <w:multiLevelType w:val="hybridMultilevel"/>
     <w:tmpl w:val="874E1E7A"/>
@@ -11449,7 +15531,7 @@
       </w:rPr>
     </w:lvl>
   </w:abstractNum>
-  <w:abstractNum w:abstractNumId="29" w15:restartNumberingAfterBreak="0">
+  <w:abstractNum w:abstractNumId="31" w15:restartNumberingAfterBreak="0">
     <w:nsid w:val="71313591"/>
     <w:multiLevelType w:val="hybridMultilevel"/>
     <w:tmpl w:val="8068A8C2"/>
@@ -11562,7 +15644,7 @@
       </w:rPr>
     </w:lvl>
   </w:abstractNum>
-  <w:abstractNum w:abstractNumId="30" w15:restartNumberingAfterBreak="0">
+  <w:abstractNum w:abstractNumId="32" w15:restartNumberingAfterBreak="0">
     <w:nsid w:val="76114BA2"/>
     <w:multiLevelType w:val="multilevel"/>
     <w:tmpl w:val="8B12DAB6"/>
@@ -11711,7 +15793,7 @@
       </w:rPr>
     </w:lvl>
   </w:abstractNum>
-  <w:abstractNum w:abstractNumId="31" w15:restartNumberingAfterBreak="0">
+  <w:abstractNum w:abstractNumId="33" w15:restartNumberingAfterBreak="0">
     <w:nsid w:val="78B04695"/>
     <w:multiLevelType w:val="hybridMultilevel"/>
     <w:tmpl w:val="3064F9A8"/>
@@ -11824,7 +15906,7 @@
       </w:rPr>
     </w:lvl>
   </w:abstractNum>
-  <w:abstractNum w:abstractNumId="32" w15:restartNumberingAfterBreak="0">
+  <w:abstractNum w:abstractNumId="34" w15:restartNumberingAfterBreak="0">
     <w:nsid w:val="79295E34"/>
     <w:multiLevelType w:val="hybridMultilevel"/>
     <w:tmpl w:val="847E721C"/>
@@ -11937,7 +16019,7 @@
       </w:rPr>
     </w:lvl>
   </w:abstractNum>
-  <w:abstractNum w:abstractNumId="33" w15:restartNumberingAfterBreak="0">
+  <w:abstractNum w:abstractNumId="35" w15:restartNumberingAfterBreak="0">
     <w:nsid w:val="7A167C6F"/>
     <w:multiLevelType w:val="hybridMultilevel"/>
     <w:tmpl w:val="E69A5CCA"/>
@@ -12051,82 +16133,82 @@
     </w:lvl>
   </w:abstractNum>
   <w:num w:numId="1" w16cid:durableId="1593708991">
+    <w:abstractNumId w:val="34"/>
+  </w:num>
+  <w:num w:numId="2" w16cid:durableId="937834728">
+    <w:abstractNumId w:val="6"/>
+  </w:num>
+  <w:num w:numId="3" w16cid:durableId="1793478911">
+    <w:abstractNumId w:val="24"/>
+  </w:num>
+  <w:num w:numId="4" w16cid:durableId="258947685">
+    <w:abstractNumId w:val="9"/>
+  </w:num>
+  <w:num w:numId="5" w16cid:durableId="369493954">
     <w:abstractNumId w:val="32"/>
   </w:num>
-  <w:num w:numId="2" w16cid:durableId="937834728">
-    <w:abstractNumId w:val="5"/>
-  </w:num>
-  <w:num w:numId="3" w16cid:durableId="1793478911">
-    <w:abstractNumId w:val="22"/>
-  </w:num>
-  <w:num w:numId="4" w16cid:durableId="258947685">
-    <w:abstractNumId w:val="8"/>
-  </w:num>
-  <w:num w:numId="5" w16cid:durableId="369493954">
-    <w:abstractNumId w:val="30"/>
-  </w:num>
   <w:num w:numId="6" w16cid:durableId="276566000">
-    <w:abstractNumId w:val="17"/>
+    <w:abstractNumId w:val="19"/>
   </w:num>
   <w:num w:numId="7" w16cid:durableId="1853372530">
-    <w:abstractNumId w:val="18"/>
+    <w:abstractNumId w:val="20"/>
   </w:num>
   <w:num w:numId="8" w16cid:durableId="1066538529">
-    <w:abstractNumId w:val="12"/>
+    <w:abstractNumId w:val="13"/>
   </w:num>
   <w:num w:numId="9" w16cid:durableId="379785706">
-    <w:abstractNumId w:val="28"/>
+    <w:abstractNumId w:val="30"/>
   </w:num>
   <w:num w:numId="10" w16cid:durableId="2095583876">
     <w:abstractNumId w:val="0"/>
   </w:num>
   <w:num w:numId="11" w16cid:durableId="246502269">
-    <w:abstractNumId w:val="13"/>
+    <w:abstractNumId w:val="14"/>
   </w:num>
   <w:num w:numId="12" w16cid:durableId="381485293">
-    <w:abstractNumId w:val="10"/>
+    <w:abstractNumId w:val="11"/>
   </w:num>
   <w:num w:numId="13" w16cid:durableId="1059784955">
-    <w:abstractNumId w:val="11"/>
+    <w:abstractNumId w:val="12"/>
   </w:num>
   <w:num w:numId="14" w16cid:durableId="515198354">
     <w:abstractNumId w:val="2"/>
   </w:num>
   <w:num w:numId="15" w16cid:durableId="1194617421">
-    <w:abstractNumId w:val="24"/>
+    <w:abstractNumId w:val="26"/>
   </w:num>
   <w:num w:numId="16" w16cid:durableId="1870213522">
+    <w:abstractNumId w:val="33"/>
+  </w:num>
+  <w:num w:numId="17" w16cid:durableId="2063363300">
+    <w:abstractNumId w:val="15"/>
+  </w:num>
+  <w:num w:numId="18" w16cid:durableId="111440645">
+    <w:abstractNumId w:val="25"/>
+  </w:num>
+  <w:num w:numId="19" w16cid:durableId="1550068227">
+    <w:abstractNumId w:val="35"/>
+  </w:num>
+  <w:num w:numId="20" w16cid:durableId="1106192042">
     <w:abstractNumId w:val="31"/>
   </w:num>
-  <w:num w:numId="17" w16cid:durableId="2063363300">
-    <w:abstractNumId w:val="14"/>
-  </w:num>
-  <w:num w:numId="18" w16cid:durableId="111440645">
-    <w:abstractNumId w:val="23"/>
-  </w:num>
-  <w:num w:numId="19" w16cid:durableId="1550068227">
-    <w:abstractNumId w:val="33"/>
-  </w:num>
-  <w:num w:numId="20" w16cid:durableId="1106192042">
-    <w:abstractNumId w:val="29"/>
-  </w:num>
   <w:num w:numId="21" w16cid:durableId="880937992">
-    <w:abstractNumId w:val="16"/>
+    <w:abstractNumId w:val="18"/>
   </w:num>
   <w:num w:numId="22" w16cid:durableId="1558274217">
     <w:abstractNumId w:val="1"/>
   </w:num>
   <w:num w:numId="23" w16cid:durableId="209994519">
-    <w:abstractNumId w:val="9"/>
+    <w:abstractNumId w:val="10"/>
   </w:num>
   <w:num w:numId="24" w16cid:durableId="1906529946">
-    <w:abstractNumId w:val="7"/>
+    <w:abstractNumId w:val="8"/>
   </w:num>
   <w:num w:numId="25" w16cid:durableId="661470220">
-    <w:abstractNumId w:val="27"/>
+    <w:abstractNumId w:val="29"/>
   </w:num>
   <w:num w:numId="26" w16cid:durableId="1069377486">
-    <w:abstractNumId w:val="25"/>
+    <w:abstractNumId w:val="27"/>
   </w:num>
   <w:num w:numId="27" w16cid:durableId="640890363">
     <w:abstractNumId w:val="4"/>
@@ -12135,22 +16217,28 @@
     <w:abstractNumId w:val="3"/>
   </w:num>
   <w:num w:numId="29" w16cid:durableId="338778439">
+    <w:abstractNumId w:val="23"/>
+  </w:num>
+  <w:num w:numId="30" w16cid:durableId="1260992156">
+    <w:abstractNumId w:val="22"/>
+  </w:num>
+  <w:num w:numId="31" w16cid:durableId="1348754973">
     <w:abstractNumId w:val="21"/>
   </w:num>
-  <w:num w:numId="30" w16cid:durableId="1260992156">
-    <w:abstractNumId w:val="20"/>
-  </w:num>
-  <w:num w:numId="31" w16cid:durableId="1348754973">
-    <w:abstractNumId w:val="19"/>
-  </w:num>
   <w:num w:numId="32" w16cid:durableId="106855455">
-    <w:abstractNumId w:val="26"/>
+    <w:abstractNumId w:val="28"/>
   </w:num>
   <w:num w:numId="33" w16cid:durableId="290209806">
-    <w:abstractNumId w:val="6"/>
+    <w:abstractNumId w:val="7"/>
   </w:num>
   <w:num w:numId="34" w16cid:durableId="2074547196">
-    <w:abstractNumId w:val="15"/>
+    <w:abstractNumId w:val="16"/>
+  </w:num>
+  <w:num w:numId="35" w16cid:durableId="205071619">
+    <w:abstractNumId w:val="17"/>
+  </w:num>
+  <w:num w:numId="36" w16cid:durableId="479155442">
+    <w:abstractNumId w:val="5"/>
   </w:num>
 </w:numbering>
 </file>

</xml_diff>